<commit_message>
added more system operation specs
</commit_message>
<xml_diff>
--- a/Mod8/System Operation Specs.docx
+++ b/Mod8/System Operation Specs.docx
@@ -156,9 +156,9 @@
         <mc:AlternateContent>
           <mc:Choice Requires="wps">
             <w:drawing>
-              <wp:inline distT="0" distB="0" distL="0" distR="0" wp14:anchorId="29819662" wp14:editId="2F18C9DD">
-                <wp:extent cx="4591050" cy="2638425"/>
-                <wp:effectExtent l="0" t="0" r="19050" b="28575"/>
+              <wp:inline distT="0" distB="0" distL="0" distR="0" wp14:anchorId="29819662" wp14:editId="583EDE0C">
+                <wp:extent cx="3105150" cy="2838450"/>
+                <wp:effectExtent l="0" t="0" r="19050" b="19050"/>
                 <wp:docPr id="17" name="Snip Single Corner Rectangle 17"/>
                 <wp:cNvGraphicFramePr/>
                 <a:graphic xmlns:a="http://schemas.openxmlformats.org/drawingml/2006/main">
@@ -168,7 +168,7 @@
                       <wps:spPr>
                         <a:xfrm>
                           <a:off x="0" y="0"/>
-                          <a:ext cx="4591050" cy="2638425"/>
+                          <a:ext cx="3105150" cy="2838450"/>
                         </a:xfrm>
                         <a:prstGeom prst="snip1Rect">
                           <a:avLst/>
@@ -205,14 +205,7 @@
                                 <w:b/>
                                 <w:sz w:val="24"/>
                               </w:rPr>
-                              <w:t xml:space="preserve">System </w:t>
-                            </w:r>
-                            <w:r>
-                              <w:rPr>
-                                <w:b/>
-                                <w:sz w:val="24"/>
-                              </w:rPr>
-                              <w:t>Operation</w:t>
+                              <w:t>System Operation</w:t>
                             </w:r>
                           </w:p>
                           <w:p>
@@ -223,10 +216,7 @@
                               </w:rPr>
                             </w:pPr>
                             <w:r>
-                              <w:t>Name:</w:t>
-                            </w:r>
-                            <w:r>
-                              <w:t xml:space="preserve">  </w:t>
+                              <w:t xml:space="preserve">Name:  </w:t>
                             </w:r>
                             <w:r>
                               <w:rPr>
@@ -243,10 +233,7 @@
                               </w:rPr>
                             </w:pPr>
                             <w:r>
-                              <w:t>Description:</w:t>
-                            </w:r>
-                            <w:r>
-                              <w:t xml:space="preserve"> </w:t>
+                              <w:t xml:space="preserve">Description: </w:t>
                             </w:r>
                             <w:r>
                               <w:rPr>
@@ -263,10 +250,7 @@
                               </w:rPr>
                             </w:pPr>
                             <w:r>
-                              <w:t>Actors:</w:t>
-                            </w:r>
-                            <w:r>
-                              <w:t xml:space="preserve"> </w:t>
+                              <w:t xml:space="preserve">Actors: </w:t>
                             </w:r>
                             <w:r>
                               <w:rPr>
@@ -283,10 +267,7 @@
                               </w:rPr>
                             </w:pPr>
                             <w:r>
-                              <w:t>Trigger:</w:t>
-                            </w:r>
-                            <w:r>
-                              <w:t xml:space="preserve"> </w:t>
+                              <w:t xml:space="preserve">Trigger: </w:t>
                             </w:r>
                             <w:r>
                               <w:rPr>
@@ -303,10 +284,7 @@
                               </w:rPr>
                             </w:pPr>
                             <w:r>
-                              <w:t>Inputs:</w:t>
-                            </w:r>
-                            <w:r>
-                              <w:t xml:space="preserve"> </w:t>
+                              <w:t xml:space="preserve">Inputs: </w:t>
                             </w:r>
                             <w:r>
                               <w:rPr>
@@ -323,10 +301,7 @@
                               </w:rPr>
                             </w:pPr>
                             <w:r>
-                              <w:t>Classes of objects involved:</w:t>
-                            </w:r>
-                            <w:r>
-                              <w:t xml:space="preserve"> </w:t>
+                              <w:t xml:space="preserve">Classes of objects involved: </w:t>
                             </w:r>
                             <w:r>
                               <w:rPr>
@@ -343,10 +318,7 @@
                               </w:rPr>
                             </w:pPr>
                             <w:r>
-                              <w:t>Precondition:</w:t>
-                            </w:r>
-                            <w:r>
-                              <w:t xml:space="preserve"> </w:t>
+                              <w:t xml:space="preserve">Precondition: </w:t>
                             </w:r>
                             <w:r>
                               <w:rPr>
@@ -362,11 +334,13 @@
                                 <w:u w:val="single"/>
                               </w:rPr>
                             </w:pPr>
-                            <w:r>
-                              <w:t>Postcondition:</w:t>
-                            </w:r>
-                            <w:r>
-                              <w:t xml:space="preserve"> </w:t>
+                            <w:proofErr w:type="spellStart"/>
+                            <w:r>
+                              <w:t>Postcondition</w:t>
+                            </w:r>
+                            <w:proofErr w:type="spellEnd"/>
+                            <w:r>
+                              <w:t xml:space="preserve">: </w:t>
                             </w:r>
                             <w:r>
                               <w:rPr>
@@ -383,10 +357,7 @@
                               </w:rPr>
                             </w:pPr>
                             <w:r>
-                              <w:t>Outputs:</w:t>
-                            </w:r>
-                            <w:r>
-                              <w:t xml:space="preserve"> </w:t>
+                              <w:t xml:space="preserve">Outputs: </w:t>
                             </w:r>
                             <w:r>
                               <w:rPr>
@@ -411,10 +382,10 @@
           </mc:Choice>
           <mc:Fallback>
             <w:pict>
-              <v:shape w14:anchorId="29819662" id="Snip Single Corner Rectangle 17" o:spid="_x0000_s1026" style="width:361.5pt;height:207.75pt;visibility:visible;mso-wrap-style:square;mso-left-percent:-10001;mso-top-percent:-10001;mso-position-horizontal:absolute;mso-position-horizontal-relative:char;mso-position-vertical:absolute;mso-position-vertical-relative:line;mso-left-percent:-10001;mso-top-percent:-10001;v-text-anchor:top" coordsize="4591050,2638425" o:spt="100" o:gfxdata="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" adj="-11796480,,5400" path="m,l4151304,r439746,439746l4591050,2638425,,2638425,,xe" fillcolor="#5b9bd5 [3204]" strokecolor="#1f4d78 [1604]" strokeweight="1pt">
+              <v:shape w14:anchorId="29819662" id="Snip Single Corner Rectangle 17" o:spid="_x0000_s1026" style="width:244.5pt;height:223.5pt;visibility:visible;mso-wrap-style:square;mso-left-percent:-10001;mso-top-percent:-10001;mso-position-horizontal:absolute;mso-position-horizontal-relative:char;mso-position-vertical:absolute;mso-position-vertical-relative:line;mso-left-percent:-10001;mso-top-percent:-10001;v-text-anchor:top" coordsize="3105150,2838450" o:spt="100" o:gfxdata="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" adj="-11796480,,5400" path="m,l2632066,r473084,473084l3105150,2838450,,2838450,,xe" fillcolor="#5b9bd5 [3204]" strokecolor="#1f4d78 [1604]" strokeweight="1pt">
                 <v:stroke joinstyle="miter"/>
                 <v:formulas/>
-                <v:path arrowok="t" o:connecttype="custom" o:connectlocs="0,0;4151304,0;4591050,439746;4591050,2638425;0,2638425;0,0" o:connectangles="0,0,0,0,0,0" textboxrect="0,0,4591050,2638425"/>
+                <v:path arrowok="t" o:connecttype="custom" o:connectlocs="0,0;2632066,0;3105150,473084;3105150,2838450;0,2838450;0,0" o:connectangles="0,0,0,0,0,0" textboxrect="0,0,3105150,2838450"/>
                 <v:textbox>
                   <w:txbxContent>
                     <w:p>
@@ -430,14 +401,7 @@
                           <w:b/>
                           <w:sz w:val="24"/>
                         </w:rPr>
-                        <w:t xml:space="preserve">System </w:t>
-                      </w:r>
-                      <w:r>
-                        <w:rPr>
-                          <w:b/>
-                          <w:sz w:val="24"/>
-                        </w:rPr>
-                        <w:t>Operation</w:t>
+                        <w:t>System Operation</w:t>
                       </w:r>
                     </w:p>
                     <w:p>
@@ -448,10 +412,7 @@
                         </w:rPr>
                       </w:pPr>
                       <w:r>
-                        <w:t>Name:</w:t>
-                      </w:r>
-                      <w:r>
-                        <w:t xml:space="preserve">  </w:t>
+                        <w:t xml:space="preserve">Name:  </w:t>
                       </w:r>
                       <w:r>
                         <w:rPr>
@@ -468,10 +429,7 @@
                         </w:rPr>
                       </w:pPr>
                       <w:r>
-                        <w:t>Description:</w:t>
-                      </w:r>
-                      <w:r>
-                        <w:t xml:space="preserve"> </w:t>
+                        <w:t xml:space="preserve">Description: </w:t>
                       </w:r>
                       <w:r>
                         <w:rPr>
@@ -488,10 +446,7 @@
                         </w:rPr>
                       </w:pPr>
                       <w:r>
-                        <w:t>Actors:</w:t>
-                      </w:r>
-                      <w:r>
-                        <w:t xml:space="preserve"> </w:t>
+                        <w:t xml:space="preserve">Actors: </w:t>
                       </w:r>
                       <w:r>
                         <w:rPr>
@@ -508,10 +463,7 @@
                         </w:rPr>
                       </w:pPr>
                       <w:r>
-                        <w:t>Trigger:</w:t>
-                      </w:r>
-                      <w:r>
-                        <w:t xml:space="preserve"> </w:t>
+                        <w:t xml:space="preserve">Trigger: </w:t>
                       </w:r>
                       <w:r>
                         <w:rPr>
@@ -528,10 +480,7 @@
                         </w:rPr>
                       </w:pPr>
                       <w:r>
-                        <w:t>Inputs:</w:t>
-                      </w:r>
-                      <w:r>
-                        <w:t xml:space="preserve"> </w:t>
+                        <w:t xml:space="preserve">Inputs: </w:t>
                       </w:r>
                       <w:r>
                         <w:rPr>
@@ -548,10 +497,7 @@
                         </w:rPr>
                       </w:pPr>
                       <w:r>
-                        <w:t>Classes of objects involved:</w:t>
-                      </w:r>
-                      <w:r>
-                        <w:t xml:space="preserve"> </w:t>
+                        <w:t xml:space="preserve">Classes of objects involved: </w:t>
                       </w:r>
                       <w:r>
                         <w:rPr>
@@ -568,10 +514,7 @@
                         </w:rPr>
                       </w:pPr>
                       <w:r>
-                        <w:t>Precondition:</w:t>
-                      </w:r>
-                      <w:r>
-                        <w:t xml:space="preserve"> </w:t>
+                        <w:t xml:space="preserve">Precondition: </w:t>
                       </w:r>
                       <w:r>
                         <w:rPr>
@@ -587,11 +530,13 @@
                           <w:u w:val="single"/>
                         </w:rPr>
                       </w:pPr>
-                      <w:r>
-                        <w:t>Postcondition:</w:t>
-                      </w:r>
-                      <w:r>
-                        <w:t xml:space="preserve"> </w:t>
+                      <w:proofErr w:type="spellStart"/>
+                      <w:r>
+                        <w:t>Postcondition</w:t>
+                      </w:r>
+                      <w:proofErr w:type="spellEnd"/>
+                      <w:r>
+                        <w:t xml:space="preserve">: </w:t>
                       </w:r>
                       <w:r>
                         <w:rPr>
@@ -608,16 +553,972 @@
                         </w:rPr>
                       </w:pPr>
                       <w:r>
-                        <w:t>Outputs:</w:t>
-                      </w:r>
-                      <w:r>
+                        <w:t xml:space="preserve">Outputs: </w:t>
+                      </w:r>
+                      <w:r>
+                        <w:rPr>
+                          <w:u w:val="single"/>
+                        </w:rPr>
+                        <w:t>User Object</w:t>
+                      </w:r>
+                    </w:p>
+                  </w:txbxContent>
+                </v:textbox>
+                <w10:anchorlock/>
+              </v:shape>
+            </w:pict>
+          </mc:Fallback>
+        </mc:AlternateContent>
+      </w:r>
+    </w:p>
+    <w:p>
+      <w:r>
+        <w:rPr>
+          <w:noProof/>
+        </w:rPr>
+        <w:lastRenderedPageBreak/>
+        <mc:AlternateContent>
+          <mc:Choice Requires="wps">
+            <w:drawing>
+              <wp:inline distT="0" distB="0" distL="0" distR="0" wp14:anchorId="625C59AE" wp14:editId="0BE950E4">
+                <wp:extent cx="3105150" cy="3057525"/>
+                <wp:effectExtent l="0" t="0" r="19050" b="28575"/>
+                <wp:docPr id="3" name="Snip Single Corner Rectangle 3"/>
+                <wp:cNvGraphicFramePr/>
+                <a:graphic xmlns:a="http://schemas.openxmlformats.org/drawingml/2006/main">
+                  <a:graphicData uri="http://schemas.microsoft.com/office/word/2010/wordprocessingShape">
+                    <wps:wsp>
+                      <wps:cNvSpPr/>
+                      <wps:spPr>
+                        <a:xfrm>
+                          <a:off x="0" y="0"/>
+                          <a:ext cx="3105150" cy="3057525"/>
+                        </a:xfrm>
+                        <a:prstGeom prst="snip1Rect">
+                          <a:avLst/>
+                        </a:prstGeom>
+                      </wps:spPr>
+                      <wps:style>
+                        <a:lnRef idx="2">
+                          <a:schemeClr val="accent1">
+                            <a:shade val="50000"/>
+                          </a:schemeClr>
+                        </a:lnRef>
+                        <a:fillRef idx="1">
+                          <a:schemeClr val="accent1"/>
+                        </a:fillRef>
+                        <a:effectRef idx="0">
+                          <a:schemeClr val="accent1"/>
+                        </a:effectRef>
+                        <a:fontRef idx="minor">
+                          <a:schemeClr val="lt1"/>
+                        </a:fontRef>
+                      </wps:style>
+                      <wps:txbx>
+                        <w:txbxContent>
+                          <w:p>
+                            <w:pPr>
+                              <w:jc w:val="center"/>
+                              <w:rPr>
+                                <w:b/>
+                                <w:sz w:val="24"/>
+                              </w:rPr>
+                            </w:pPr>
+                            <w:r>
+                              <w:rPr>
+                                <w:b/>
+                                <w:sz w:val="24"/>
+                              </w:rPr>
+                              <w:t>System Operation</w:t>
+                            </w:r>
+                          </w:p>
+                          <w:p>
+                            <w:pPr>
+                              <w:pStyle w:val="NoSpacing"/>
+                              <w:rPr>
+                                <w:u w:val="single"/>
+                              </w:rPr>
+                            </w:pPr>
+                            <w:r>
+                              <w:t xml:space="preserve">Name:  </w:t>
+                            </w:r>
+                            <w:r>
+                              <w:rPr>
+                                <w:u w:val="single"/>
+                              </w:rPr>
+                              <w:t>System prompts for credentials</w:t>
+                            </w:r>
+                          </w:p>
+                          <w:p>
+                            <w:pPr>
+                              <w:pStyle w:val="NoSpacing"/>
+                              <w:rPr>
+                                <w:u w:val="single"/>
+                              </w:rPr>
+                            </w:pPr>
+                            <w:r>
+                              <w:t xml:space="preserve">Description: </w:t>
+                            </w:r>
+                            <w:r>
+                              <w:rPr>
+                                <w:u w:val="single"/>
+                              </w:rPr>
+                              <w:t>Provides a short message requesting user credentials</w:t>
+                            </w:r>
+                            <w:r>
+                              <w:rPr>
+                                <w:u w:val="single"/>
+                              </w:rPr>
+                              <w:t>.</w:t>
+                            </w:r>
+                          </w:p>
+                          <w:p>
+                            <w:pPr>
+                              <w:pStyle w:val="NoSpacing"/>
+                              <w:rPr>
+                                <w:u w:val="single"/>
+                              </w:rPr>
+                            </w:pPr>
+                            <w:r>
+                              <w:t xml:space="preserve">Actors: </w:t>
+                            </w:r>
+                            <w:r>
+                              <w:rPr>
+                                <w:u w:val="single"/>
+                              </w:rPr>
+                              <w:t>User, System</w:t>
+                            </w:r>
+                          </w:p>
+                          <w:p>
+                            <w:pPr>
+                              <w:pStyle w:val="NoSpacing"/>
+                              <w:rPr>
+                                <w:u w:val="single"/>
+                              </w:rPr>
+                            </w:pPr>
+                            <w:r>
+                              <w:t xml:space="preserve">Trigger: </w:t>
+                            </w:r>
+                            <w:r>
+                              <w:rPr>
+                                <w:u w:val="single"/>
+                              </w:rPr>
+                              <w:t>User initiates session with kiosk</w:t>
+                            </w:r>
+                          </w:p>
+                          <w:p>
+                            <w:pPr>
+                              <w:pStyle w:val="NoSpacing"/>
+                              <w:rPr>
+                                <w:u w:val="single"/>
+                              </w:rPr>
+                            </w:pPr>
+                            <w:r>
+                              <w:t xml:space="preserve">Inputs: </w:t>
+                            </w:r>
+                            <w:r>
+                              <w:rPr>
+                                <w:u w:val="single"/>
+                              </w:rPr>
+                              <w:t>kiosk, session</w:t>
+                            </w:r>
+                          </w:p>
+                          <w:p>
+                            <w:pPr>
+                              <w:pStyle w:val="NoSpacing"/>
+                              <w:rPr>
+                                <w:u w:val="single"/>
+                              </w:rPr>
+                            </w:pPr>
+                            <w:r>
+                              <w:t xml:space="preserve">Classes of objects involved: </w:t>
+                            </w:r>
+                            <w:r>
+                              <w:rPr>
+                                <w:u w:val="single"/>
+                              </w:rPr>
+                              <w:t>User, Kiosk, and Session</w:t>
+                            </w:r>
+                          </w:p>
+                          <w:p>
+                            <w:pPr>
+                              <w:pStyle w:val="NoSpacing"/>
+                              <w:rPr>
+                                <w:u w:val="single"/>
+                              </w:rPr>
+                            </w:pPr>
+                            <w:r>
+                              <w:t xml:space="preserve">Precondition: </w:t>
+                            </w:r>
+                            <w:r>
+                              <w:rPr>
+                                <w:u w:val="single"/>
+                              </w:rPr>
+                              <w:t>User has account</w:t>
+                            </w:r>
+                          </w:p>
+                          <w:p>
+                            <w:pPr>
+                              <w:pStyle w:val="NoSpacing"/>
+                              <w:rPr>
+                                <w:u w:val="single"/>
+                              </w:rPr>
+                            </w:pPr>
+                            <w:proofErr w:type="spellStart"/>
+                            <w:r>
+                              <w:t>Postcondition</w:t>
+                            </w:r>
+                            <w:proofErr w:type="spellEnd"/>
+                            <w:r>
+                              <w:t xml:space="preserve">: </w:t>
+                            </w:r>
+                            <w:r>
+                              <w:t>&lt;none&gt;</w:t>
+                            </w:r>
+                          </w:p>
+                          <w:p>
+                            <w:pPr>
+                              <w:pStyle w:val="NoSpacing"/>
+                            </w:pPr>
+                            <w:r>
+                              <w:t>O</w:t>
+                            </w:r>
+                            <w:r>
+                              <w:t xml:space="preserve">utputs: </w:t>
+                            </w:r>
+                            <w:r>
+                              <w:t>&lt;none&gt;</w:t>
+                            </w:r>
+                          </w:p>
+                        </w:txbxContent>
+                      </wps:txbx>
+                      <wps:bodyPr rot="0" spcFirstLastPara="0" vertOverflow="overflow" horzOverflow="overflow" vert="horz" wrap="square" lIns="91440" tIns="45720" rIns="91440" bIns="45720" numCol="1" spcCol="0" rtlCol="0" fromWordArt="0" anchor="t" anchorCtr="0" forceAA="0" compatLnSpc="1">
+                        <a:prstTxWarp prst="textNoShape">
+                          <a:avLst/>
+                        </a:prstTxWarp>
+                        <a:noAutofit/>
+                      </wps:bodyPr>
+                    </wps:wsp>
+                  </a:graphicData>
+                </a:graphic>
+              </wp:inline>
+            </w:drawing>
+          </mc:Choice>
+          <mc:Fallback>
+            <w:pict>
+              <v:shape w14:anchorId="625C59AE" id="Snip Single Corner Rectangle 3" o:spid="_x0000_s1027" style="width:244.5pt;height:240.75pt;visibility:visible;mso-wrap-style:square;mso-left-percent:-10001;mso-top-percent:-10001;mso-position-horizontal:absolute;mso-position-horizontal-relative:char;mso-position-vertical:absolute;mso-position-vertical-relative:line;mso-left-percent:-10001;mso-top-percent:-10001;v-text-anchor:top" coordsize="3105150,3057525" o:spt="100" o:gfxdata="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" adj="-11796480,,5400" path="m,l2595552,r509598,509598l3105150,3057525,,3057525,,xe" fillcolor="#5b9bd5 [3204]" strokecolor="#1f4d78 [1604]" strokeweight="1pt">
+                <v:stroke joinstyle="miter"/>
+                <v:formulas/>
+                <v:path arrowok="t" o:connecttype="custom" o:connectlocs="0,0;2595552,0;3105150,509598;3105150,3057525;0,3057525;0,0" o:connectangles="0,0,0,0,0,0" textboxrect="0,0,3105150,3057525"/>
+                <v:textbox>
+                  <w:txbxContent>
+                    <w:p>
+                      <w:pPr>
+                        <w:jc w:val="center"/>
+                        <w:rPr>
+                          <w:b/>
+                          <w:sz w:val="24"/>
+                        </w:rPr>
+                      </w:pPr>
+                      <w:r>
+                        <w:rPr>
+                          <w:b/>
+                          <w:sz w:val="24"/>
+                        </w:rPr>
+                        <w:t>System Operation</w:t>
+                      </w:r>
+                    </w:p>
+                    <w:p>
+                      <w:pPr>
+                        <w:pStyle w:val="NoSpacing"/>
+                        <w:rPr>
+                          <w:u w:val="single"/>
+                        </w:rPr>
+                      </w:pPr>
+                      <w:r>
+                        <w:t xml:space="preserve">Name:  </w:t>
+                      </w:r>
+                      <w:r>
+                        <w:rPr>
+                          <w:u w:val="single"/>
+                        </w:rPr>
+                        <w:t>System prompts for credentials</w:t>
+                      </w:r>
+                    </w:p>
+                    <w:p>
+                      <w:pPr>
+                        <w:pStyle w:val="NoSpacing"/>
+                        <w:rPr>
+                          <w:u w:val="single"/>
+                        </w:rPr>
+                      </w:pPr>
+                      <w:r>
+                        <w:t xml:space="preserve">Description: </w:t>
+                      </w:r>
+                      <w:r>
+                        <w:rPr>
+                          <w:u w:val="single"/>
+                        </w:rPr>
+                        <w:t>Provides a short message requesting user credentials</w:t>
+                      </w:r>
+                      <w:r>
+                        <w:rPr>
+                          <w:u w:val="single"/>
+                        </w:rPr>
+                        <w:t>.</w:t>
+                      </w:r>
+                    </w:p>
+                    <w:p>
+                      <w:pPr>
+                        <w:pStyle w:val="NoSpacing"/>
+                        <w:rPr>
+                          <w:u w:val="single"/>
+                        </w:rPr>
+                      </w:pPr>
+                      <w:r>
+                        <w:t xml:space="preserve">Actors: </w:t>
+                      </w:r>
+                      <w:r>
+                        <w:rPr>
+                          <w:u w:val="single"/>
+                        </w:rPr>
+                        <w:t>User, System</w:t>
+                      </w:r>
+                    </w:p>
+                    <w:p>
+                      <w:pPr>
+                        <w:pStyle w:val="NoSpacing"/>
+                        <w:rPr>
+                          <w:u w:val="single"/>
+                        </w:rPr>
+                      </w:pPr>
+                      <w:r>
+                        <w:t xml:space="preserve">Trigger: </w:t>
+                      </w:r>
+                      <w:r>
+                        <w:rPr>
+                          <w:u w:val="single"/>
+                        </w:rPr>
+                        <w:t>User initiates session with kiosk</w:t>
+                      </w:r>
+                    </w:p>
+                    <w:p>
+                      <w:pPr>
+                        <w:pStyle w:val="NoSpacing"/>
+                        <w:rPr>
+                          <w:u w:val="single"/>
+                        </w:rPr>
+                      </w:pPr>
+                      <w:r>
+                        <w:t xml:space="preserve">Inputs: </w:t>
+                      </w:r>
+                      <w:r>
+                        <w:rPr>
+                          <w:u w:val="single"/>
+                        </w:rPr>
+                        <w:t>kiosk, session</w:t>
+                      </w:r>
+                    </w:p>
+                    <w:p>
+                      <w:pPr>
+                        <w:pStyle w:val="NoSpacing"/>
+                        <w:rPr>
+                          <w:u w:val="single"/>
+                        </w:rPr>
+                      </w:pPr>
+                      <w:r>
+                        <w:t xml:space="preserve">Classes of objects involved: </w:t>
+                      </w:r>
+                      <w:r>
+                        <w:rPr>
+                          <w:u w:val="single"/>
+                        </w:rPr>
+                        <w:t>User, Kiosk, and Session</w:t>
+                      </w:r>
+                    </w:p>
+                    <w:p>
+                      <w:pPr>
+                        <w:pStyle w:val="NoSpacing"/>
+                        <w:rPr>
+                          <w:u w:val="single"/>
+                        </w:rPr>
+                      </w:pPr>
+                      <w:r>
+                        <w:t xml:space="preserve">Precondition: </w:t>
+                      </w:r>
+                      <w:r>
+                        <w:rPr>
+                          <w:u w:val="single"/>
+                        </w:rPr>
+                        <w:t>User has account</w:t>
+                      </w:r>
+                    </w:p>
+                    <w:p>
+                      <w:pPr>
+                        <w:pStyle w:val="NoSpacing"/>
+                        <w:rPr>
+                          <w:u w:val="single"/>
+                        </w:rPr>
+                      </w:pPr>
+                      <w:proofErr w:type="spellStart"/>
+                      <w:r>
+                        <w:t>Postcondition</w:t>
+                      </w:r>
+                      <w:proofErr w:type="spellEnd"/>
+                      <w:r>
+                        <w:t xml:space="preserve">: </w:t>
+                      </w:r>
+                      <w:r>
+                        <w:t>&lt;none&gt;</w:t>
+                      </w:r>
+                    </w:p>
+                    <w:p>
+                      <w:pPr>
+                        <w:pStyle w:val="NoSpacing"/>
+                      </w:pPr>
+                      <w:r>
+                        <w:t>O</w:t>
+                      </w:r>
+                      <w:r>
+                        <w:t xml:space="preserve">utputs: </w:t>
+                      </w:r>
+                      <w:r>
+                        <w:t>&lt;none&gt;</w:t>
+                      </w:r>
+                    </w:p>
+                  </w:txbxContent>
+                </v:textbox>
+                <w10:anchorlock/>
+              </v:shape>
+            </w:pict>
+          </mc:Fallback>
+        </mc:AlternateContent>
+      </w:r>
+    </w:p>
+    <w:p>
+      <w:r>
+        <w:rPr>
+          <w:noProof/>
+        </w:rPr>
+        <mc:AlternateContent>
+          <mc:Choice Requires="wps">
+            <w:drawing>
+              <wp:inline distT="0" distB="0" distL="0" distR="0" wp14:anchorId="5B86E379" wp14:editId="5199A7B1">
+                <wp:extent cx="3105150" cy="3076575"/>
+                <wp:effectExtent l="0" t="0" r="19050" b="28575"/>
+                <wp:docPr id="1" name="Snip Single Corner Rectangle 1"/>
+                <wp:cNvGraphicFramePr/>
+                <a:graphic xmlns:a="http://schemas.openxmlformats.org/drawingml/2006/main">
+                  <a:graphicData uri="http://schemas.microsoft.com/office/word/2010/wordprocessingShape">
+                    <wps:wsp>
+                      <wps:cNvSpPr/>
+                      <wps:spPr>
+                        <a:xfrm>
+                          <a:off x="0" y="0"/>
+                          <a:ext cx="3105150" cy="3076575"/>
+                        </a:xfrm>
+                        <a:prstGeom prst="snip1Rect">
+                          <a:avLst/>
+                        </a:prstGeom>
+                      </wps:spPr>
+                      <wps:style>
+                        <a:lnRef idx="2">
+                          <a:schemeClr val="accent1">
+                            <a:shade val="50000"/>
+                          </a:schemeClr>
+                        </a:lnRef>
+                        <a:fillRef idx="1">
+                          <a:schemeClr val="accent1"/>
+                        </a:fillRef>
+                        <a:effectRef idx="0">
+                          <a:schemeClr val="accent1"/>
+                        </a:effectRef>
+                        <a:fontRef idx="minor">
+                          <a:schemeClr val="lt1"/>
+                        </a:fontRef>
+                      </wps:style>
+                      <wps:txbx>
+                        <w:txbxContent>
+                          <w:p>
+                            <w:pPr>
+                              <w:jc w:val="center"/>
+                              <w:rPr>
+                                <w:b/>
+                                <w:sz w:val="24"/>
+                              </w:rPr>
+                            </w:pPr>
+                            <w:r>
+                              <w:rPr>
+                                <w:b/>
+                                <w:sz w:val="24"/>
+                              </w:rPr>
+                              <w:t>System Operation</w:t>
+                            </w:r>
+                          </w:p>
+                          <w:p>
+                            <w:pPr>
+                              <w:pStyle w:val="NoSpacing"/>
+                              <w:rPr>
+                                <w:u w:val="single"/>
+                              </w:rPr>
+                            </w:pPr>
+                            <w:r>
+                              <w:t xml:space="preserve">Name:  </w:t>
+                            </w:r>
+                            <w:r>
+                              <w:rPr>
+                                <w:u w:val="single"/>
+                              </w:rPr>
+                              <w:t xml:space="preserve">System </w:t>
+                            </w:r>
+                            <w:r>
+                              <w:rPr>
+                                <w:u w:val="single"/>
+                              </w:rPr>
+                              <w:t>authenticates the user</w:t>
+                            </w:r>
+                          </w:p>
+                          <w:p>
+                            <w:pPr>
+                              <w:pStyle w:val="NoSpacing"/>
+                              <w:rPr>
+                                <w:u w:val="single"/>
+                              </w:rPr>
+                            </w:pPr>
+                            <w:r>
+                              <w:t xml:space="preserve">Description: </w:t>
+                            </w:r>
+                            <w:r>
+                              <w:rPr>
+                                <w:u w:val="single"/>
+                              </w:rPr>
+                              <w:t>System p</w:t>
+                            </w:r>
+                            <w:r>
+                              <w:rPr>
+                                <w:u w:val="single"/>
+                              </w:rPr>
+                              <w:t>rovides</w:t>
+                            </w:r>
+                            <w:r>
+                              <w:rPr>
+                                <w:u w:val="single"/>
+                              </w:rPr>
+                              <w:t xml:space="preserve"> </w:t>
+                            </w:r>
+                            <w:r>
+                              <w:rPr>
+                                <w:u w:val="single"/>
+                              </w:rPr>
+                              <w:t>a method for t</w:t>
+                            </w:r>
+                            <w:bookmarkStart w:id="0" w:name="_GoBack"/>
+                            <w:bookmarkEnd w:id="0"/>
+                            <w:r>
+                              <w:rPr>
+                                <w:u w:val="single"/>
+                              </w:rPr>
+                              <w:t>he user to enter their username and password.</w:t>
+                            </w:r>
+                          </w:p>
+                          <w:p>
+                            <w:pPr>
+                              <w:pStyle w:val="NoSpacing"/>
+                              <w:rPr>
+                                <w:u w:val="single"/>
+                              </w:rPr>
+                            </w:pPr>
+                            <w:r>
+                              <w:t xml:space="preserve">Actors: </w:t>
+                            </w:r>
+                            <w:r>
+                              <w:rPr>
+                                <w:u w:val="single"/>
+                              </w:rPr>
+                              <w:t>User, System</w:t>
+                            </w:r>
+                          </w:p>
+                          <w:p>
+                            <w:pPr>
+                              <w:pStyle w:val="NoSpacing"/>
+                              <w:rPr>
+                                <w:u w:val="single"/>
+                              </w:rPr>
+                            </w:pPr>
+                            <w:r>
+                              <w:t xml:space="preserve">Trigger: </w:t>
+                            </w:r>
+                            <w:r>
+                              <w:rPr>
+                                <w:u w:val="single"/>
+                              </w:rPr>
+                              <w:t>System prompts user for credentials</w:t>
+                            </w:r>
+                          </w:p>
+                          <w:p>
+                            <w:pPr>
+                              <w:pStyle w:val="NoSpacing"/>
+                              <w:rPr>
+                                <w:u w:val="single"/>
+                              </w:rPr>
+                            </w:pPr>
+                            <w:r>
+                              <w:t xml:space="preserve">Inputs: </w:t>
+                            </w:r>
+                            <w:r>
+                              <w:rPr>
+                                <w:u w:val="single"/>
+                              </w:rPr>
+                              <w:t>username, password</w:t>
+                            </w:r>
+                          </w:p>
+                          <w:p>
+                            <w:pPr>
+                              <w:pStyle w:val="NoSpacing"/>
+                              <w:rPr>
+                                <w:u w:val="single"/>
+                              </w:rPr>
+                            </w:pPr>
+                            <w:r>
+                              <w:t xml:space="preserve">Classes of objects involved: </w:t>
+                            </w:r>
+                            <w:r>
+                              <w:rPr>
+                                <w:u w:val="single"/>
+                              </w:rPr>
+                              <w:t>User, Kiosk</w:t>
+                            </w:r>
+                            <w:r>
+                              <w:rPr>
+                                <w:u w:val="single"/>
+                              </w:rPr>
+                              <w:t>, and Session</w:t>
+                            </w:r>
+                          </w:p>
+                          <w:p>
+                            <w:pPr>
+                              <w:pStyle w:val="NoSpacing"/>
+                              <w:rPr>
+                                <w:u w:val="single"/>
+                              </w:rPr>
+                            </w:pPr>
+                            <w:r>
+                              <w:t xml:space="preserve">Precondition: </w:t>
+                            </w:r>
+                            <w:r>
+                              <w:rPr>
+                                <w:u w:val="single"/>
+                              </w:rPr>
+                              <w:t>User has account</w:t>
+                            </w:r>
+                            <w:r>
+                              <w:rPr>
+                                <w:u w:val="single"/>
+                              </w:rPr>
+                              <w:t xml:space="preserve"> and kiosk has unauthenticated session.</w:t>
+                            </w:r>
+                          </w:p>
+                          <w:p>
+                            <w:pPr>
+                              <w:pStyle w:val="NoSpacing"/>
+                              <w:rPr>
+                                <w:u w:val="single"/>
+                              </w:rPr>
+                            </w:pPr>
+                            <w:proofErr w:type="spellStart"/>
+                            <w:r>
+                              <w:t>Postcondition</w:t>
+                            </w:r>
+                            <w:proofErr w:type="spellEnd"/>
+                            <w:r>
+                              <w:t xml:space="preserve">: </w:t>
+                            </w:r>
+                            <w:r>
+                              <w:rPr>
+                                <w:u w:val="single"/>
+                              </w:rPr>
+                              <w:t xml:space="preserve">User has an </w:t>
+                            </w:r>
+                            <w:r>
+                              <w:rPr>
+                                <w:u w:val="single"/>
+                              </w:rPr>
+                              <w:t>authenticated s</w:t>
+                            </w:r>
+                            <w:r>
+                              <w:rPr>
+                                <w:u w:val="single"/>
+                              </w:rPr>
+                              <w:t>ession</w:t>
+                            </w:r>
+                          </w:p>
+                          <w:p>
+                            <w:pPr>
+                              <w:pStyle w:val="NoSpacing"/>
+                              <w:rPr>
+                                <w:u w:val="single"/>
+                              </w:rPr>
+                            </w:pPr>
+                            <w:r>
+                              <w:t xml:space="preserve">Outputs: </w:t>
+                            </w:r>
+                            <w:r>
+                              <w:rPr>
+                                <w:u w:val="single"/>
+                              </w:rPr>
+                              <w:t>success or failure</w:t>
+                            </w:r>
+                          </w:p>
+                        </w:txbxContent>
+                      </wps:txbx>
+                      <wps:bodyPr rot="0" spcFirstLastPara="0" vertOverflow="overflow" horzOverflow="overflow" vert="horz" wrap="square" lIns="91440" tIns="45720" rIns="91440" bIns="45720" numCol="1" spcCol="0" rtlCol="0" fromWordArt="0" anchor="t" anchorCtr="0" forceAA="0" compatLnSpc="1">
+                        <a:prstTxWarp prst="textNoShape">
+                          <a:avLst/>
+                        </a:prstTxWarp>
+                        <a:noAutofit/>
+                      </wps:bodyPr>
+                    </wps:wsp>
+                  </a:graphicData>
+                </a:graphic>
+              </wp:inline>
+            </w:drawing>
+          </mc:Choice>
+          <mc:Fallback>
+            <w:pict>
+              <v:shape w14:anchorId="5B86E379" id="Snip Single Corner Rectangle 1" o:spid="_x0000_s1028" style="width:244.5pt;height:242.25pt;visibility:visible;mso-wrap-style:square;mso-left-percent:-10001;mso-top-percent:-10001;mso-position-horizontal:absolute;mso-position-horizontal-relative:char;mso-position-vertical:absolute;mso-position-vertical-relative:line;mso-left-percent:-10001;mso-top-percent:-10001;v-text-anchor:top" coordsize="3105150,3076575" o:spt="100" o:gfxdata="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" adj="-11796480,,5400" path="m,l2592377,r512773,512773l3105150,3076575,,3076575,,xe" fillcolor="#5b9bd5 [3204]" strokecolor="#1f4d78 [1604]" strokeweight="1pt">
+                <v:stroke joinstyle="miter"/>
+                <v:formulas/>
+                <v:path arrowok="t" o:connecttype="custom" o:connectlocs="0,0;2592377,0;3105150,512773;3105150,3076575;0,3076575;0,0" o:connectangles="0,0,0,0,0,0" textboxrect="0,0,3105150,3076575"/>
+                <v:textbox>
+                  <w:txbxContent>
+                    <w:p>
+                      <w:pPr>
+                        <w:jc w:val="center"/>
+                        <w:rPr>
+                          <w:b/>
+                          <w:sz w:val="24"/>
+                        </w:rPr>
+                      </w:pPr>
+                      <w:r>
+                        <w:rPr>
+                          <w:b/>
+                          <w:sz w:val="24"/>
+                        </w:rPr>
+                        <w:t>System Operation</w:t>
+                      </w:r>
+                    </w:p>
+                    <w:p>
+                      <w:pPr>
+                        <w:pStyle w:val="NoSpacing"/>
+                        <w:rPr>
+                          <w:u w:val="single"/>
+                        </w:rPr>
+                      </w:pPr>
+                      <w:r>
+                        <w:t xml:space="preserve">Name:  </w:t>
+                      </w:r>
+                      <w:r>
+                        <w:rPr>
+                          <w:u w:val="single"/>
+                        </w:rPr>
+                        <w:t xml:space="preserve">System </w:t>
+                      </w:r>
+                      <w:r>
+                        <w:rPr>
+                          <w:u w:val="single"/>
+                        </w:rPr>
+                        <w:t>authenticates the user</w:t>
+                      </w:r>
+                    </w:p>
+                    <w:p>
+                      <w:pPr>
+                        <w:pStyle w:val="NoSpacing"/>
+                        <w:rPr>
+                          <w:u w:val="single"/>
+                        </w:rPr>
+                      </w:pPr>
+                      <w:r>
+                        <w:t xml:space="preserve">Description: </w:t>
+                      </w:r>
+                      <w:r>
+                        <w:rPr>
+                          <w:u w:val="single"/>
+                        </w:rPr>
+                        <w:t>System p</w:t>
+                      </w:r>
+                      <w:r>
+                        <w:rPr>
+                          <w:u w:val="single"/>
+                        </w:rPr>
+                        <w:t>rovides</w:t>
+                      </w:r>
+                      <w:r>
+                        <w:rPr>
+                          <w:u w:val="single"/>
+                        </w:rPr>
                         <w:t xml:space="preserve"> </w:t>
                       </w:r>
                       <w:r>
                         <w:rPr>
                           <w:u w:val="single"/>
                         </w:rPr>
-                        <w:t>User Object</w:t>
+                        <w:t>a method for t</w:t>
+                      </w:r>
+                      <w:bookmarkStart w:id="1" w:name="_GoBack"/>
+                      <w:bookmarkEnd w:id="1"/>
+                      <w:r>
+                        <w:rPr>
+                          <w:u w:val="single"/>
+                        </w:rPr>
+                        <w:t>he user to enter their username and password.</w:t>
+                      </w:r>
+                    </w:p>
+                    <w:p>
+                      <w:pPr>
+                        <w:pStyle w:val="NoSpacing"/>
+                        <w:rPr>
+                          <w:u w:val="single"/>
+                        </w:rPr>
+                      </w:pPr>
+                      <w:r>
+                        <w:t xml:space="preserve">Actors: </w:t>
+                      </w:r>
+                      <w:r>
+                        <w:rPr>
+                          <w:u w:val="single"/>
+                        </w:rPr>
+                        <w:t>User, System</w:t>
+                      </w:r>
+                    </w:p>
+                    <w:p>
+                      <w:pPr>
+                        <w:pStyle w:val="NoSpacing"/>
+                        <w:rPr>
+                          <w:u w:val="single"/>
+                        </w:rPr>
+                      </w:pPr>
+                      <w:r>
+                        <w:t xml:space="preserve">Trigger: </w:t>
+                      </w:r>
+                      <w:r>
+                        <w:rPr>
+                          <w:u w:val="single"/>
+                        </w:rPr>
+                        <w:t>System prompts user for credentials</w:t>
+                      </w:r>
+                    </w:p>
+                    <w:p>
+                      <w:pPr>
+                        <w:pStyle w:val="NoSpacing"/>
+                        <w:rPr>
+                          <w:u w:val="single"/>
+                        </w:rPr>
+                      </w:pPr>
+                      <w:r>
+                        <w:t xml:space="preserve">Inputs: </w:t>
+                      </w:r>
+                      <w:r>
+                        <w:rPr>
+                          <w:u w:val="single"/>
+                        </w:rPr>
+                        <w:t>username, password</w:t>
+                      </w:r>
+                    </w:p>
+                    <w:p>
+                      <w:pPr>
+                        <w:pStyle w:val="NoSpacing"/>
+                        <w:rPr>
+                          <w:u w:val="single"/>
+                        </w:rPr>
+                      </w:pPr>
+                      <w:r>
+                        <w:t xml:space="preserve">Classes of objects involved: </w:t>
+                      </w:r>
+                      <w:r>
+                        <w:rPr>
+                          <w:u w:val="single"/>
+                        </w:rPr>
+                        <w:t>User, Kiosk</w:t>
+                      </w:r>
+                      <w:r>
+                        <w:rPr>
+                          <w:u w:val="single"/>
+                        </w:rPr>
+                        <w:t>, and Session</w:t>
+                      </w:r>
+                    </w:p>
+                    <w:p>
+                      <w:pPr>
+                        <w:pStyle w:val="NoSpacing"/>
+                        <w:rPr>
+                          <w:u w:val="single"/>
+                        </w:rPr>
+                      </w:pPr>
+                      <w:r>
+                        <w:t xml:space="preserve">Precondition: </w:t>
+                      </w:r>
+                      <w:r>
+                        <w:rPr>
+                          <w:u w:val="single"/>
+                        </w:rPr>
+                        <w:t>User has account</w:t>
+                      </w:r>
+                      <w:r>
+                        <w:rPr>
+                          <w:u w:val="single"/>
+                        </w:rPr>
+                        <w:t xml:space="preserve"> and kiosk has unauthenticated session.</w:t>
+                      </w:r>
+                    </w:p>
+                    <w:p>
+                      <w:pPr>
+                        <w:pStyle w:val="NoSpacing"/>
+                        <w:rPr>
+                          <w:u w:val="single"/>
+                        </w:rPr>
+                      </w:pPr>
+                      <w:proofErr w:type="spellStart"/>
+                      <w:r>
+                        <w:t>Postcondition</w:t>
+                      </w:r>
+                      <w:proofErr w:type="spellEnd"/>
+                      <w:r>
+                        <w:t xml:space="preserve">: </w:t>
+                      </w:r>
+                      <w:r>
+                        <w:rPr>
+                          <w:u w:val="single"/>
+                        </w:rPr>
+                        <w:t xml:space="preserve">User has an </w:t>
+                      </w:r>
+                      <w:r>
+                        <w:rPr>
+                          <w:u w:val="single"/>
+                        </w:rPr>
+                        <w:t>authenticated s</w:t>
+                      </w:r>
+                      <w:r>
+                        <w:rPr>
+                          <w:u w:val="single"/>
+                        </w:rPr>
+                        <w:t>ession</w:t>
+                      </w:r>
+                    </w:p>
+                    <w:p>
+                      <w:pPr>
+                        <w:pStyle w:val="NoSpacing"/>
+                        <w:rPr>
+                          <w:u w:val="single"/>
+                        </w:rPr>
+                      </w:pPr>
+                      <w:r>
+                        <w:t xml:space="preserve">Outputs: </w:t>
+                      </w:r>
+                      <w:r>
+                        <w:rPr>
+                          <w:u w:val="single"/>
+                        </w:rPr>
+                        <w:t>success or failure</w:t>
                       </w:r>
                     </w:p>
                   </w:txbxContent>

</xml_diff>

<commit_message>
More system operation specs
</commit_message>
<xml_diff>
--- a/Mod8/System Operation Specs.docx
+++ b/Mod8/System Operation Specs.docx
@@ -13,112 +13,181 @@
     <w:p>
       <w:pPr>
         <w:pStyle w:val="NoSpacing"/>
+        <w:rPr>
+          <w:strike/>
+        </w:rPr>
       </w:pPr>
       <w:r>
+        <w:rPr>
+          <w:strike/>
+        </w:rPr>
         <w:t>System creates a new user account</w:t>
       </w:r>
     </w:p>
     <w:p>
       <w:pPr>
         <w:pStyle w:val="NoSpacing"/>
+        <w:rPr>
+          <w:strike/>
+        </w:rPr>
       </w:pPr>
       <w:r>
+        <w:rPr>
+          <w:strike/>
+        </w:rPr>
         <w:t>System prompts for credentials</w:t>
       </w:r>
     </w:p>
     <w:p>
       <w:pPr>
         <w:pStyle w:val="NoSpacing"/>
+        <w:rPr>
+          <w:strike/>
+        </w:rPr>
       </w:pPr>
       <w:r>
+        <w:rPr>
+          <w:strike/>
+        </w:rPr>
         <w:t>System authenticates the user</w:t>
       </w:r>
     </w:p>
     <w:p>
       <w:pPr>
         <w:pStyle w:val="NoSpacing"/>
+        <w:rPr>
+          <w:strike/>
+        </w:rPr>
       </w:pPr>
       <w:r>
+        <w:rPr>
+          <w:strike/>
+        </w:rPr>
         <w:t xml:space="preserve">System </w:t>
       </w:r>
       <w:r>
+        <w:rPr>
+          <w:strike/>
+        </w:rPr>
         <w:t>lists</w:t>
       </w:r>
       <w:r>
+        <w:rPr>
+          <w:strike/>
+        </w:rPr>
         <w:t xml:space="preserve"> available audio books</w:t>
       </w:r>
     </w:p>
     <w:p>
       <w:pPr>
         <w:pStyle w:val="NoSpacing"/>
+        <w:rPr>
+          <w:strike/>
+        </w:rPr>
       </w:pPr>
       <w:r>
+        <w:rPr>
+          <w:strike/>
+        </w:rPr>
         <w:t>System adds/removes an available audio book</w:t>
       </w:r>
     </w:p>
     <w:p>
       <w:pPr>
         <w:pStyle w:val="NoSpacing"/>
+        <w:rPr>
+          <w:strike/>
+        </w:rPr>
       </w:pPr>
       <w:r>
+        <w:rPr>
+          <w:strike/>
+        </w:rPr>
         <w:t xml:space="preserve">System </w:t>
       </w:r>
       <w:r>
+        <w:rPr>
+          <w:strike/>
+        </w:rPr>
         <w:t>marks</w:t>
       </w:r>
       <w:r>
+        <w:rPr>
+          <w:strike/>
+        </w:rPr>
         <w:t xml:space="preserve"> an audio book</w:t>
       </w:r>
       <w:r>
+        <w:rPr>
+          <w:strike/>
+        </w:rPr>
         <w:t xml:space="preserve"> reserved/not reserved</w:t>
+      </w:r>
+      <w:r>
+        <w:rPr>
+          <w:strike/>
+        </w:rPr>
+        <w:t>/checked in/checked out</w:t>
       </w:r>
     </w:p>
     <w:p>
       <w:pPr>
         <w:pStyle w:val="NoSpacing"/>
+        <w:rPr>
+          <w:strike/>
+        </w:rPr>
       </w:pPr>
       <w:r>
-        <w:t xml:space="preserve">System marks an audio book checked </w:t>
-      </w:r>
-      <w:r>
-        <w:t>in/</w:t>
-      </w:r>
-      <w:r>
-        <w:t>out</w:t>
-      </w:r>
-    </w:p>
-    <w:p>
-      <w:pPr>
-        <w:pStyle w:val="NoSpacing"/>
-      </w:pPr>
-      <w:r>
+        <w:rPr>
+          <w:strike/>
+        </w:rPr>
         <w:t>System updates audiobook physical location</w:t>
       </w:r>
     </w:p>
     <w:p>
       <w:pPr>
         <w:pStyle w:val="NoSpacing"/>
+        <w:rPr>
+          <w:strike/>
+        </w:rPr>
       </w:pPr>
       <w:r>
+        <w:rPr>
+          <w:strike/>
+        </w:rPr>
         <w:t>System checks if account is in good standing</w:t>
       </w:r>
     </w:p>
     <w:p>
       <w:pPr>
         <w:pStyle w:val="NoSpacing"/>
+        <w:rPr>
+          <w:strike/>
+        </w:rPr>
       </w:pPr>
       <w:r>
+        <w:rPr>
+          <w:strike/>
+        </w:rPr>
         <w:t>System generates a report</w:t>
       </w:r>
     </w:p>
     <w:p>
       <w:pPr>
         <w:pStyle w:val="NoSpacing"/>
+        <w:rPr>
+          <w:strike/>
+        </w:rPr>
       </w:pPr>
+      <w:bookmarkStart w:id="0" w:name="_GoBack"/>
       <w:r>
+        <w:rPr>
+          <w:strike/>
+        </w:rPr>
         <w:t>System checks for expired reservations</w:t>
       </w:r>
     </w:p>
+    <w:bookmarkEnd w:id="0"/>
     <w:p>
       <w:pPr>
         <w:pStyle w:val="NoSpacing"/>
@@ -663,13 +732,7 @@
                               <w:rPr>
                                 <w:u w:val="single"/>
                               </w:rPr>
-                              <w:t>Provides a short message requesting user credentials</w:t>
-                            </w:r>
-                            <w:r>
-                              <w:rPr>
-                                <w:u w:val="single"/>
-                              </w:rPr>
-                              <w:t>.</w:t>
+                              <w:t>Provides a short message requesting user credentials.</w:t>
                             </w:r>
                           </w:p>
                           <w:p>
@@ -770,10 +833,7 @@
                             </w:r>
                             <w:proofErr w:type="spellEnd"/>
                             <w:r>
-                              <w:t xml:space="preserve">: </w:t>
-                            </w:r>
-                            <w:r>
-                              <w:t>&lt;none&gt;</w:t>
+                              <w:t>: &lt;none&gt;</w:t>
                             </w:r>
                           </w:p>
                           <w:p>
@@ -784,10 +844,7 @@
                               <w:t>O</w:t>
                             </w:r>
                             <w:r>
-                              <w:t xml:space="preserve">utputs: </w:t>
-                            </w:r>
-                            <w:r>
-                              <w:t>&lt;none&gt;</w:t>
+                              <w:t>utputs: &lt;none&gt;</w:t>
                             </w:r>
                           </w:p>
                         </w:txbxContent>
@@ -1110,15 +1167,7 @@
                               <w:rPr>
                                 <w:u w:val="single"/>
                               </w:rPr>
-                              <w:t>a method for t</w:t>
-                            </w:r>
-                            <w:bookmarkStart w:id="0" w:name="_GoBack"/>
-                            <w:bookmarkEnd w:id="0"/>
-                            <w:r>
-                              <w:rPr>
-                                <w:u w:val="single"/>
-                              </w:rPr>
-                              <w:t>he user to enter their username and password.</w:t>
+                              <w:t>a method for the user to enter their username and password.</w:t>
                             </w:r>
                           </w:p>
                           <w:p>
@@ -1530,7 +1579,3513 @@
         </mc:AlternateContent>
       </w:r>
     </w:p>
+    <w:p>
+      <w:r>
+        <w:rPr>
+          <w:noProof/>
+        </w:rPr>
+        <w:lastRenderedPageBreak/>
+        <mc:AlternateContent>
+          <mc:Choice Requires="wps">
+            <w:drawing>
+              <wp:inline distT="0" distB="0" distL="0" distR="0" wp14:anchorId="110F25C7" wp14:editId="0D28EFBB">
+                <wp:extent cx="3105150" cy="3076575"/>
+                <wp:effectExtent l="0" t="0" r="19050" b="28575"/>
+                <wp:docPr id="4" name="Snip Single Corner Rectangle 4"/>
+                <wp:cNvGraphicFramePr/>
+                <a:graphic xmlns:a="http://schemas.openxmlformats.org/drawingml/2006/main">
+                  <a:graphicData uri="http://schemas.microsoft.com/office/word/2010/wordprocessingShape">
+                    <wps:wsp>
+                      <wps:cNvSpPr/>
+                      <wps:spPr>
+                        <a:xfrm>
+                          <a:off x="0" y="0"/>
+                          <a:ext cx="3105150" cy="3076575"/>
+                        </a:xfrm>
+                        <a:prstGeom prst="snip1Rect">
+                          <a:avLst/>
+                        </a:prstGeom>
+                      </wps:spPr>
+                      <wps:style>
+                        <a:lnRef idx="2">
+                          <a:schemeClr val="accent1">
+                            <a:shade val="50000"/>
+                          </a:schemeClr>
+                        </a:lnRef>
+                        <a:fillRef idx="1">
+                          <a:schemeClr val="accent1"/>
+                        </a:fillRef>
+                        <a:effectRef idx="0">
+                          <a:schemeClr val="accent1"/>
+                        </a:effectRef>
+                        <a:fontRef idx="minor">
+                          <a:schemeClr val="lt1"/>
+                        </a:fontRef>
+                      </wps:style>
+                      <wps:txbx>
+                        <w:txbxContent>
+                          <w:p>
+                            <w:pPr>
+                              <w:jc w:val="center"/>
+                              <w:rPr>
+                                <w:b/>
+                                <w:sz w:val="24"/>
+                              </w:rPr>
+                            </w:pPr>
+                            <w:r>
+                              <w:rPr>
+                                <w:b/>
+                                <w:sz w:val="24"/>
+                              </w:rPr>
+                              <w:t>System Operation</w:t>
+                            </w:r>
+                          </w:p>
+                          <w:p>
+                            <w:pPr>
+                              <w:pStyle w:val="NoSpacing"/>
+                              <w:rPr>
+                                <w:u w:val="single"/>
+                              </w:rPr>
+                            </w:pPr>
+                            <w:r>
+                              <w:t xml:space="preserve">Name:  </w:t>
+                            </w:r>
+                            <w:r>
+                              <w:rPr>
+                                <w:u w:val="single"/>
+                              </w:rPr>
+                              <w:t xml:space="preserve">System </w:t>
+                            </w:r>
+                            <w:r>
+                              <w:rPr>
+                                <w:u w:val="single"/>
+                              </w:rPr>
+                              <w:t>lists available audio books</w:t>
+                            </w:r>
+                          </w:p>
+                          <w:p>
+                            <w:pPr>
+                              <w:pStyle w:val="NoSpacing"/>
+                              <w:rPr>
+                                <w:u w:val="single"/>
+                              </w:rPr>
+                            </w:pPr>
+                            <w:r>
+                              <w:t xml:space="preserve">Description: </w:t>
+                            </w:r>
+                            <w:r>
+                              <w:rPr>
+                                <w:u w:val="single"/>
+                              </w:rPr>
+                              <w:t xml:space="preserve">System provides a </w:t>
+                            </w:r>
+                            <w:r>
+                              <w:rPr>
+                                <w:u w:val="single"/>
+                              </w:rPr>
+                              <w:t xml:space="preserve">user a </w:t>
+                            </w:r>
+                            <w:proofErr w:type="spellStart"/>
+                            <w:r>
+                              <w:rPr>
+                                <w:u w:val="single"/>
+                              </w:rPr>
+                              <w:t>browsable</w:t>
+                            </w:r>
+                            <w:proofErr w:type="spellEnd"/>
+                            <w:r>
+                              <w:rPr>
+                                <w:u w:val="single"/>
+                              </w:rPr>
+                              <w:t xml:space="preserve"> list of audio books in the kiosk</w:t>
+                            </w:r>
+                            <w:r>
+                              <w:rPr>
+                                <w:u w:val="single"/>
+                              </w:rPr>
+                              <w:t>.</w:t>
+                            </w:r>
+                          </w:p>
+                          <w:p>
+                            <w:pPr>
+                              <w:pStyle w:val="NoSpacing"/>
+                              <w:rPr>
+                                <w:u w:val="single"/>
+                              </w:rPr>
+                            </w:pPr>
+                            <w:r>
+                              <w:t xml:space="preserve">Actors: </w:t>
+                            </w:r>
+                            <w:r>
+                              <w:rPr>
+                                <w:u w:val="single"/>
+                              </w:rPr>
+                              <w:t>User, System</w:t>
+                            </w:r>
+                          </w:p>
+                          <w:p>
+                            <w:pPr>
+                              <w:pStyle w:val="NoSpacing"/>
+                              <w:rPr>
+                                <w:u w:val="single"/>
+                              </w:rPr>
+                            </w:pPr>
+                            <w:r>
+                              <w:t xml:space="preserve">Trigger: </w:t>
+                            </w:r>
+                            <w:r>
+                              <w:rPr>
+                                <w:u w:val="single"/>
+                              </w:rPr>
+                              <w:t>User authenticates</w:t>
+                            </w:r>
+                          </w:p>
+                          <w:p>
+                            <w:pPr>
+                              <w:pStyle w:val="NoSpacing"/>
+                              <w:rPr>
+                                <w:u w:val="single"/>
+                              </w:rPr>
+                            </w:pPr>
+                            <w:r>
+                              <w:t xml:space="preserve">Inputs: </w:t>
+                            </w:r>
+                            <w:r>
+                              <w:rPr>
+                                <w:u w:val="single"/>
+                              </w:rPr>
+                              <w:t>&lt;none&gt;</w:t>
+                            </w:r>
+                          </w:p>
+                          <w:p>
+                            <w:pPr>
+                              <w:pStyle w:val="NoSpacing"/>
+                              <w:rPr>
+                                <w:u w:val="single"/>
+                              </w:rPr>
+                            </w:pPr>
+                            <w:r>
+                              <w:t xml:space="preserve">Classes of objects involved: </w:t>
+                            </w:r>
+                            <w:r>
+                              <w:rPr>
+                                <w:u w:val="single"/>
+                              </w:rPr>
+                              <w:t>Kiosk,</w:t>
+                            </w:r>
+                            <w:r>
+                              <w:rPr>
+                                <w:u w:val="single"/>
+                              </w:rPr>
+                              <w:t xml:space="preserve"> audiobook</w:t>
+                            </w:r>
+                          </w:p>
+                          <w:p>
+                            <w:pPr>
+                              <w:pStyle w:val="NoSpacing"/>
+                              <w:rPr>
+                                <w:u w:val="single"/>
+                              </w:rPr>
+                            </w:pPr>
+                            <w:r>
+                              <w:t xml:space="preserve">Precondition: </w:t>
+                            </w:r>
+                            <w:r>
+                              <w:rPr>
+                                <w:u w:val="single"/>
+                              </w:rPr>
+                              <w:t xml:space="preserve">User has </w:t>
+                            </w:r>
+                            <w:r>
+                              <w:rPr>
+                                <w:u w:val="single"/>
+                              </w:rPr>
+                              <w:t>active, a</w:t>
+                            </w:r>
+                            <w:r>
+                              <w:rPr>
+                                <w:u w:val="single"/>
+                              </w:rPr>
+                              <w:t>uthenticated session</w:t>
+                            </w:r>
+                            <w:r>
+                              <w:rPr>
+                                <w:u w:val="single"/>
+                              </w:rPr>
+                              <w:t xml:space="preserve"> on kiosk</w:t>
+                            </w:r>
+                            <w:r>
+                              <w:rPr>
+                                <w:u w:val="single"/>
+                              </w:rPr>
+                              <w:t>.</w:t>
+                            </w:r>
+                          </w:p>
+                          <w:p>
+                            <w:pPr>
+                              <w:pStyle w:val="NoSpacing"/>
+                              <w:rPr>
+                                <w:u w:val="single"/>
+                              </w:rPr>
+                            </w:pPr>
+                            <w:proofErr w:type="spellStart"/>
+                            <w:r>
+                              <w:t>Postcondition</w:t>
+                            </w:r>
+                            <w:proofErr w:type="spellEnd"/>
+                            <w:r>
+                              <w:t xml:space="preserve">: </w:t>
+                            </w:r>
+                            <w:r>
+                              <w:rPr>
+                                <w:u w:val="single"/>
+                              </w:rPr>
+                              <w:t>&lt;none&gt;</w:t>
+                            </w:r>
+                          </w:p>
+                          <w:p>
+                            <w:pPr>
+                              <w:pStyle w:val="NoSpacing"/>
+                              <w:rPr>
+                                <w:u w:val="single"/>
+                              </w:rPr>
+                            </w:pPr>
+                            <w:r>
+                              <w:t xml:space="preserve">Outputs: </w:t>
+                            </w:r>
+                            <w:r>
+                              <w:rPr>
+                                <w:u w:val="single"/>
+                              </w:rPr>
+                              <w:t>&lt;none&gt;</w:t>
+                            </w:r>
+                          </w:p>
+                        </w:txbxContent>
+                      </wps:txbx>
+                      <wps:bodyPr rot="0" spcFirstLastPara="0" vertOverflow="overflow" horzOverflow="overflow" vert="horz" wrap="square" lIns="91440" tIns="45720" rIns="91440" bIns="45720" numCol="1" spcCol="0" rtlCol="0" fromWordArt="0" anchor="t" anchorCtr="0" forceAA="0" compatLnSpc="1">
+                        <a:prstTxWarp prst="textNoShape">
+                          <a:avLst/>
+                        </a:prstTxWarp>
+                        <a:noAutofit/>
+                      </wps:bodyPr>
+                    </wps:wsp>
+                  </a:graphicData>
+                </a:graphic>
+              </wp:inline>
+            </w:drawing>
+          </mc:Choice>
+          <mc:Fallback>
+            <w:pict>
+              <v:shape w14:anchorId="110F25C7" id="Snip Single Corner Rectangle 4" o:spid="_x0000_s1029" style="width:244.5pt;height:242.25pt;visibility:visible;mso-wrap-style:square;mso-left-percent:-10001;mso-top-percent:-10001;mso-position-horizontal:absolute;mso-position-horizontal-relative:char;mso-position-vertical:absolute;mso-position-vertical-relative:line;mso-left-percent:-10001;mso-top-percent:-10001;v-text-anchor:top" coordsize="3105150,3076575" o:spt="100" o:gfxdata="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" adj="-11796480,,5400" path="m,l2592377,r512773,512773l3105150,3076575,,3076575,,xe" fillcolor="#5b9bd5 [3204]" strokecolor="#1f4d78 [1604]" strokeweight="1pt">
+                <v:stroke joinstyle="miter"/>
+                <v:formulas/>
+                <v:path arrowok="t" o:connecttype="custom" o:connectlocs="0,0;2592377,0;3105150,512773;3105150,3076575;0,3076575;0,0" o:connectangles="0,0,0,0,0,0" textboxrect="0,0,3105150,3076575"/>
+                <v:textbox>
+                  <w:txbxContent>
+                    <w:p>
+                      <w:pPr>
+                        <w:jc w:val="center"/>
+                        <w:rPr>
+                          <w:b/>
+                          <w:sz w:val="24"/>
+                        </w:rPr>
+                      </w:pPr>
+                      <w:r>
+                        <w:rPr>
+                          <w:b/>
+                          <w:sz w:val="24"/>
+                        </w:rPr>
+                        <w:t>System Operation</w:t>
+                      </w:r>
+                    </w:p>
+                    <w:p>
+                      <w:pPr>
+                        <w:pStyle w:val="NoSpacing"/>
+                        <w:rPr>
+                          <w:u w:val="single"/>
+                        </w:rPr>
+                      </w:pPr>
+                      <w:r>
+                        <w:t xml:space="preserve">Name:  </w:t>
+                      </w:r>
+                      <w:r>
+                        <w:rPr>
+                          <w:u w:val="single"/>
+                        </w:rPr>
+                        <w:t xml:space="preserve">System </w:t>
+                      </w:r>
+                      <w:r>
+                        <w:rPr>
+                          <w:u w:val="single"/>
+                        </w:rPr>
+                        <w:t>lists available audio books</w:t>
+                      </w:r>
+                    </w:p>
+                    <w:p>
+                      <w:pPr>
+                        <w:pStyle w:val="NoSpacing"/>
+                        <w:rPr>
+                          <w:u w:val="single"/>
+                        </w:rPr>
+                      </w:pPr>
+                      <w:r>
+                        <w:t xml:space="preserve">Description: </w:t>
+                      </w:r>
+                      <w:r>
+                        <w:rPr>
+                          <w:u w:val="single"/>
+                        </w:rPr>
+                        <w:t xml:space="preserve">System provides a </w:t>
+                      </w:r>
+                      <w:r>
+                        <w:rPr>
+                          <w:u w:val="single"/>
+                        </w:rPr>
+                        <w:t xml:space="preserve">user a </w:t>
+                      </w:r>
+                      <w:proofErr w:type="spellStart"/>
+                      <w:r>
+                        <w:rPr>
+                          <w:u w:val="single"/>
+                        </w:rPr>
+                        <w:t>browsable</w:t>
+                      </w:r>
+                      <w:proofErr w:type="spellEnd"/>
+                      <w:r>
+                        <w:rPr>
+                          <w:u w:val="single"/>
+                        </w:rPr>
+                        <w:t xml:space="preserve"> list of audio books in the kiosk</w:t>
+                      </w:r>
+                      <w:r>
+                        <w:rPr>
+                          <w:u w:val="single"/>
+                        </w:rPr>
+                        <w:t>.</w:t>
+                      </w:r>
+                    </w:p>
+                    <w:p>
+                      <w:pPr>
+                        <w:pStyle w:val="NoSpacing"/>
+                        <w:rPr>
+                          <w:u w:val="single"/>
+                        </w:rPr>
+                      </w:pPr>
+                      <w:r>
+                        <w:t xml:space="preserve">Actors: </w:t>
+                      </w:r>
+                      <w:r>
+                        <w:rPr>
+                          <w:u w:val="single"/>
+                        </w:rPr>
+                        <w:t>User, System</w:t>
+                      </w:r>
+                    </w:p>
+                    <w:p>
+                      <w:pPr>
+                        <w:pStyle w:val="NoSpacing"/>
+                        <w:rPr>
+                          <w:u w:val="single"/>
+                        </w:rPr>
+                      </w:pPr>
+                      <w:r>
+                        <w:t xml:space="preserve">Trigger: </w:t>
+                      </w:r>
+                      <w:r>
+                        <w:rPr>
+                          <w:u w:val="single"/>
+                        </w:rPr>
+                        <w:t>User authenticates</w:t>
+                      </w:r>
+                    </w:p>
+                    <w:p>
+                      <w:pPr>
+                        <w:pStyle w:val="NoSpacing"/>
+                        <w:rPr>
+                          <w:u w:val="single"/>
+                        </w:rPr>
+                      </w:pPr>
+                      <w:r>
+                        <w:t xml:space="preserve">Inputs: </w:t>
+                      </w:r>
+                      <w:r>
+                        <w:rPr>
+                          <w:u w:val="single"/>
+                        </w:rPr>
+                        <w:t>&lt;none&gt;</w:t>
+                      </w:r>
+                    </w:p>
+                    <w:p>
+                      <w:pPr>
+                        <w:pStyle w:val="NoSpacing"/>
+                        <w:rPr>
+                          <w:u w:val="single"/>
+                        </w:rPr>
+                      </w:pPr>
+                      <w:r>
+                        <w:t xml:space="preserve">Classes of objects involved: </w:t>
+                      </w:r>
+                      <w:r>
+                        <w:rPr>
+                          <w:u w:val="single"/>
+                        </w:rPr>
+                        <w:t>Kiosk,</w:t>
+                      </w:r>
+                      <w:r>
+                        <w:rPr>
+                          <w:u w:val="single"/>
+                        </w:rPr>
+                        <w:t xml:space="preserve"> audiobook</w:t>
+                      </w:r>
+                    </w:p>
+                    <w:p>
+                      <w:pPr>
+                        <w:pStyle w:val="NoSpacing"/>
+                        <w:rPr>
+                          <w:u w:val="single"/>
+                        </w:rPr>
+                      </w:pPr>
+                      <w:r>
+                        <w:t xml:space="preserve">Precondition: </w:t>
+                      </w:r>
+                      <w:r>
+                        <w:rPr>
+                          <w:u w:val="single"/>
+                        </w:rPr>
+                        <w:t xml:space="preserve">User has </w:t>
+                      </w:r>
+                      <w:r>
+                        <w:rPr>
+                          <w:u w:val="single"/>
+                        </w:rPr>
+                        <w:t>active, a</w:t>
+                      </w:r>
+                      <w:r>
+                        <w:rPr>
+                          <w:u w:val="single"/>
+                        </w:rPr>
+                        <w:t>uthenticated session</w:t>
+                      </w:r>
+                      <w:r>
+                        <w:rPr>
+                          <w:u w:val="single"/>
+                        </w:rPr>
+                        <w:t xml:space="preserve"> on kiosk</w:t>
+                      </w:r>
+                      <w:r>
+                        <w:rPr>
+                          <w:u w:val="single"/>
+                        </w:rPr>
+                        <w:t>.</w:t>
+                      </w:r>
+                    </w:p>
+                    <w:p>
+                      <w:pPr>
+                        <w:pStyle w:val="NoSpacing"/>
+                        <w:rPr>
+                          <w:u w:val="single"/>
+                        </w:rPr>
+                      </w:pPr>
+                      <w:proofErr w:type="spellStart"/>
+                      <w:r>
+                        <w:t>Postcondition</w:t>
+                      </w:r>
+                      <w:proofErr w:type="spellEnd"/>
+                      <w:r>
+                        <w:t xml:space="preserve">: </w:t>
+                      </w:r>
+                      <w:r>
+                        <w:rPr>
+                          <w:u w:val="single"/>
+                        </w:rPr>
+                        <w:t>&lt;none&gt;</w:t>
+                      </w:r>
+                    </w:p>
+                    <w:p>
+                      <w:pPr>
+                        <w:pStyle w:val="NoSpacing"/>
+                        <w:rPr>
+                          <w:u w:val="single"/>
+                        </w:rPr>
+                      </w:pPr>
+                      <w:r>
+                        <w:t xml:space="preserve">Outputs: </w:t>
+                      </w:r>
+                      <w:r>
+                        <w:rPr>
+                          <w:u w:val="single"/>
+                        </w:rPr>
+                        <w:t>&lt;none&gt;</w:t>
+                      </w:r>
+                    </w:p>
+                  </w:txbxContent>
+                </v:textbox>
+                <w10:anchorlock/>
+              </v:shape>
+            </w:pict>
+          </mc:Fallback>
+        </mc:AlternateContent>
+      </w:r>
+    </w:p>
     <w:p/>
+    <w:p>
+      <w:r>
+        <w:rPr>
+          <w:noProof/>
+        </w:rPr>
+        <mc:AlternateContent>
+          <mc:Choice Requires="wps">
+            <w:drawing>
+              <wp:inline distT="0" distB="0" distL="0" distR="0" wp14:anchorId="0626FFB0" wp14:editId="212BC04E">
+                <wp:extent cx="3105150" cy="3076575"/>
+                <wp:effectExtent l="0" t="0" r="19050" b="28575"/>
+                <wp:docPr id="5" name="Snip Single Corner Rectangle 5"/>
+                <wp:cNvGraphicFramePr/>
+                <a:graphic xmlns:a="http://schemas.openxmlformats.org/drawingml/2006/main">
+                  <a:graphicData uri="http://schemas.microsoft.com/office/word/2010/wordprocessingShape">
+                    <wps:wsp>
+                      <wps:cNvSpPr/>
+                      <wps:spPr>
+                        <a:xfrm>
+                          <a:off x="0" y="0"/>
+                          <a:ext cx="3105150" cy="3076575"/>
+                        </a:xfrm>
+                        <a:prstGeom prst="snip1Rect">
+                          <a:avLst/>
+                        </a:prstGeom>
+                      </wps:spPr>
+                      <wps:style>
+                        <a:lnRef idx="2">
+                          <a:schemeClr val="accent1">
+                            <a:shade val="50000"/>
+                          </a:schemeClr>
+                        </a:lnRef>
+                        <a:fillRef idx="1">
+                          <a:schemeClr val="accent1"/>
+                        </a:fillRef>
+                        <a:effectRef idx="0">
+                          <a:schemeClr val="accent1"/>
+                        </a:effectRef>
+                        <a:fontRef idx="minor">
+                          <a:schemeClr val="lt1"/>
+                        </a:fontRef>
+                      </wps:style>
+                      <wps:txbx>
+                        <w:txbxContent>
+                          <w:p>
+                            <w:pPr>
+                              <w:jc w:val="center"/>
+                              <w:rPr>
+                                <w:b/>
+                                <w:sz w:val="24"/>
+                              </w:rPr>
+                            </w:pPr>
+                            <w:r>
+                              <w:rPr>
+                                <w:b/>
+                                <w:sz w:val="24"/>
+                              </w:rPr>
+                              <w:t>System Operation</w:t>
+                            </w:r>
+                          </w:p>
+                          <w:p>
+                            <w:pPr>
+                              <w:pStyle w:val="NoSpacing"/>
+                              <w:rPr>
+                                <w:u w:val="single"/>
+                              </w:rPr>
+                            </w:pPr>
+                            <w:r>
+                              <w:t xml:space="preserve">Name:  </w:t>
+                            </w:r>
+                            <w:r>
+                              <w:rPr>
+                                <w:u w:val="single"/>
+                              </w:rPr>
+                              <w:t xml:space="preserve">System </w:t>
+                            </w:r>
+                            <w:r>
+                              <w:rPr>
+                                <w:u w:val="single"/>
+                              </w:rPr>
+                              <w:t>adds/removes an available audiobook</w:t>
+                            </w:r>
+                          </w:p>
+                          <w:p>
+                            <w:pPr>
+                              <w:pStyle w:val="NoSpacing"/>
+                              <w:rPr>
+                                <w:u w:val="single"/>
+                              </w:rPr>
+                            </w:pPr>
+                            <w:r>
+                              <w:t xml:space="preserve">Description: </w:t>
+                            </w:r>
+                            <w:r>
+                              <w:rPr>
+                                <w:u w:val="single"/>
+                              </w:rPr>
+                              <w:t xml:space="preserve">System </w:t>
+                            </w:r>
+                            <w:r>
+                              <w:rPr>
+                                <w:u w:val="single"/>
+                              </w:rPr>
+                              <w:t>updates the internal database of audiobooks</w:t>
+                            </w:r>
+                          </w:p>
+                          <w:p>
+                            <w:pPr>
+                              <w:pStyle w:val="NoSpacing"/>
+                              <w:rPr>
+                                <w:u w:val="single"/>
+                              </w:rPr>
+                            </w:pPr>
+                            <w:r>
+                              <w:t xml:space="preserve">Actors: </w:t>
+                            </w:r>
+                            <w:r>
+                              <w:rPr>
+                                <w:u w:val="single"/>
+                              </w:rPr>
+                              <w:t>User, System</w:t>
+                            </w:r>
+                          </w:p>
+                          <w:p>
+                            <w:pPr>
+                              <w:pStyle w:val="NoSpacing"/>
+                              <w:rPr>
+                                <w:u w:val="single"/>
+                              </w:rPr>
+                            </w:pPr>
+                            <w:r>
+                              <w:t xml:space="preserve">Trigger: </w:t>
+                            </w:r>
+                            <w:r>
+                              <w:rPr>
+                                <w:u w:val="single"/>
+                              </w:rPr>
+                              <w:t>User checks out audiobook OR user checks in audiobook OR manager updates inventory</w:t>
+                            </w:r>
+                          </w:p>
+                          <w:p>
+                            <w:pPr>
+                              <w:pStyle w:val="NoSpacing"/>
+                              <w:rPr>
+                                <w:u w:val="single"/>
+                              </w:rPr>
+                            </w:pPr>
+                            <w:r>
+                              <w:t xml:space="preserve">Inputs: </w:t>
+                            </w:r>
+                            <w:r>
+                              <w:rPr>
+                                <w:u w:val="single"/>
+                              </w:rPr>
+                              <w:t>audiobook</w:t>
+                            </w:r>
+                          </w:p>
+                          <w:p>
+                            <w:pPr>
+                              <w:pStyle w:val="NoSpacing"/>
+                              <w:rPr>
+                                <w:u w:val="single"/>
+                              </w:rPr>
+                            </w:pPr>
+                            <w:r>
+                              <w:t xml:space="preserve">Classes of objects involved: </w:t>
+                            </w:r>
+                            <w:r>
+                              <w:rPr>
+                                <w:u w:val="single"/>
+                              </w:rPr>
+                              <w:t>User, Kiosk</w:t>
+                            </w:r>
+                            <w:r>
+                              <w:rPr>
+                                <w:u w:val="single"/>
+                              </w:rPr>
+                              <w:t xml:space="preserve">, </w:t>
+                            </w:r>
+                            <w:proofErr w:type="gramStart"/>
+                            <w:r>
+                              <w:rPr>
+                                <w:u w:val="single"/>
+                              </w:rPr>
+                              <w:t>Audiobook</w:t>
+                            </w:r>
+                            <w:proofErr w:type="gramEnd"/>
+                          </w:p>
+                          <w:p>
+                            <w:pPr>
+                              <w:pStyle w:val="NoSpacing"/>
+                              <w:rPr>
+                                <w:u w:val="single"/>
+                              </w:rPr>
+                            </w:pPr>
+                            <w:r>
+                              <w:t xml:space="preserve">Precondition: </w:t>
+                            </w:r>
+                            <w:r>
+                              <w:rPr>
+                                <w:u w:val="single"/>
+                              </w:rPr>
+                              <w:t>User has active, authenticated session on kiosk</w:t>
+                            </w:r>
+                          </w:p>
+                          <w:p>
+                            <w:pPr>
+                              <w:pStyle w:val="NoSpacing"/>
+                              <w:rPr>
+                                <w:u w:val="single"/>
+                              </w:rPr>
+                            </w:pPr>
+                            <w:proofErr w:type="spellStart"/>
+                            <w:r>
+                              <w:t>Postcondition</w:t>
+                            </w:r>
+                            <w:proofErr w:type="spellEnd"/>
+                            <w:r>
+                              <w:t xml:space="preserve">: </w:t>
+                            </w:r>
+                            <w:r>
+                              <w:rPr>
+                                <w:u w:val="single"/>
+                              </w:rPr>
+                              <w:t>&lt;none&gt;</w:t>
+                            </w:r>
+                          </w:p>
+                          <w:p>
+                            <w:pPr>
+                              <w:pStyle w:val="NoSpacing"/>
+                              <w:rPr>
+                                <w:u w:val="single"/>
+                              </w:rPr>
+                            </w:pPr>
+                            <w:r>
+                              <w:t xml:space="preserve">Outputs: </w:t>
+                            </w:r>
+                            <w:r>
+                              <w:rPr>
+                                <w:u w:val="single"/>
+                              </w:rPr>
+                              <w:t>&lt;none&gt;</w:t>
+                            </w:r>
+                          </w:p>
+                        </w:txbxContent>
+                      </wps:txbx>
+                      <wps:bodyPr rot="0" spcFirstLastPara="0" vertOverflow="overflow" horzOverflow="overflow" vert="horz" wrap="square" lIns="91440" tIns="45720" rIns="91440" bIns="45720" numCol="1" spcCol="0" rtlCol="0" fromWordArt="0" anchor="t" anchorCtr="0" forceAA="0" compatLnSpc="1">
+                        <a:prstTxWarp prst="textNoShape">
+                          <a:avLst/>
+                        </a:prstTxWarp>
+                        <a:noAutofit/>
+                      </wps:bodyPr>
+                    </wps:wsp>
+                  </a:graphicData>
+                </a:graphic>
+              </wp:inline>
+            </w:drawing>
+          </mc:Choice>
+          <mc:Fallback>
+            <w:pict>
+              <v:shape w14:anchorId="0626FFB0" id="Snip Single Corner Rectangle 5" o:spid="_x0000_s1030" style="width:244.5pt;height:242.25pt;visibility:visible;mso-wrap-style:square;mso-left-percent:-10001;mso-top-percent:-10001;mso-position-horizontal:absolute;mso-position-horizontal-relative:char;mso-position-vertical:absolute;mso-position-vertical-relative:line;mso-left-percent:-10001;mso-top-percent:-10001;v-text-anchor:top" coordsize="3105150,3076575" o:spt="100" o:gfxdata="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" adj="-11796480,,5400" path="m,l2592377,r512773,512773l3105150,3076575,,3076575,,xe" fillcolor="#5b9bd5 [3204]" strokecolor="#1f4d78 [1604]" strokeweight="1pt">
+                <v:stroke joinstyle="miter"/>
+                <v:formulas/>
+                <v:path arrowok="t" o:connecttype="custom" o:connectlocs="0,0;2592377,0;3105150,512773;3105150,3076575;0,3076575;0,0" o:connectangles="0,0,0,0,0,0" textboxrect="0,0,3105150,3076575"/>
+                <v:textbox>
+                  <w:txbxContent>
+                    <w:p>
+                      <w:pPr>
+                        <w:jc w:val="center"/>
+                        <w:rPr>
+                          <w:b/>
+                          <w:sz w:val="24"/>
+                        </w:rPr>
+                      </w:pPr>
+                      <w:r>
+                        <w:rPr>
+                          <w:b/>
+                          <w:sz w:val="24"/>
+                        </w:rPr>
+                        <w:t>System Operation</w:t>
+                      </w:r>
+                    </w:p>
+                    <w:p>
+                      <w:pPr>
+                        <w:pStyle w:val="NoSpacing"/>
+                        <w:rPr>
+                          <w:u w:val="single"/>
+                        </w:rPr>
+                      </w:pPr>
+                      <w:r>
+                        <w:t xml:space="preserve">Name:  </w:t>
+                      </w:r>
+                      <w:r>
+                        <w:rPr>
+                          <w:u w:val="single"/>
+                        </w:rPr>
+                        <w:t xml:space="preserve">System </w:t>
+                      </w:r>
+                      <w:r>
+                        <w:rPr>
+                          <w:u w:val="single"/>
+                        </w:rPr>
+                        <w:t>adds/removes an available audiobook</w:t>
+                      </w:r>
+                    </w:p>
+                    <w:p>
+                      <w:pPr>
+                        <w:pStyle w:val="NoSpacing"/>
+                        <w:rPr>
+                          <w:u w:val="single"/>
+                        </w:rPr>
+                      </w:pPr>
+                      <w:r>
+                        <w:t xml:space="preserve">Description: </w:t>
+                      </w:r>
+                      <w:r>
+                        <w:rPr>
+                          <w:u w:val="single"/>
+                        </w:rPr>
+                        <w:t xml:space="preserve">System </w:t>
+                      </w:r>
+                      <w:r>
+                        <w:rPr>
+                          <w:u w:val="single"/>
+                        </w:rPr>
+                        <w:t>updates the internal database of audiobooks</w:t>
+                      </w:r>
+                    </w:p>
+                    <w:p>
+                      <w:pPr>
+                        <w:pStyle w:val="NoSpacing"/>
+                        <w:rPr>
+                          <w:u w:val="single"/>
+                        </w:rPr>
+                      </w:pPr>
+                      <w:r>
+                        <w:t xml:space="preserve">Actors: </w:t>
+                      </w:r>
+                      <w:r>
+                        <w:rPr>
+                          <w:u w:val="single"/>
+                        </w:rPr>
+                        <w:t>User, System</w:t>
+                      </w:r>
+                    </w:p>
+                    <w:p>
+                      <w:pPr>
+                        <w:pStyle w:val="NoSpacing"/>
+                        <w:rPr>
+                          <w:u w:val="single"/>
+                        </w:rPr>
+                      </w:pPr>
+                      <w:r>
+                        <w:t xml:space="preserve">Trigger: </w:t>
+                      </w:r>
+                      <w:r>
+                        <w:rPr>
+                          <w:u w:val="single"/>
+                        </w:rPr>
+                        <w:t>User checks out audiobook OR user checks in audiobook OR manager updates inventory</w:t>
+                      </w:r>
+                    </w:p>
+                    <w:p>
+                      <w:pPr>
+                        <w:pStyle w:val="NoSpacing"/>
+                        <w:rPr>
+                          <w:u w:val="single"/>
+                        </w:rPr>
+                      </w:pPr>
+                      <w:r>
+                        <w:t xml:space="preserve">Inputs: </w:t>
+                      </w:r>
+                      <w:r>
+                        <w:rPr>
+                          <w:u w:val="single"/>
+                        </w:rPr>
+                        <w:t>audiobook</w:t>
+                      </w:r>
+                    </w:p>
+                    <w:p>
+                      <w:pPr>
+                        <w:pStyle w:val="NoSpacing"/>
+                        <w:rPr>
+                          <w:u w:val="single"/>
+                        </w:rPr>
+                      </w:pPr>
+                      <w:r>
+                        <w:t xml:space="preserve">Classes of objects involved: </w:t>
+                      </w:r>
+                      <w:r>
+                        <w:rPr>
+                          <w:u w:val="single"/>
+                        </w:rPr>
+                        <w:t>User, Kiosk</w:t>
+                      </w:r>
+                      <w:r>
+                        <w:rPr>
+                          <w:u w:val="single"/>
+                        </w:rPr>
+                        <w:t xml:space="preserve">, </w:t>
+                      </w:r>
+                      <w:proofErr w:type="gramStart"/>
+                      <w:r>
+                        <w:rPr>
+                          <w:u w:val="single"/>
+                        </w:rPr>
+                        <w:t>Audiobook</w:t>
+                      </w:r>
+                      <w:proofErr w:type="gramEnd"/>
+                    </w:p>
+                    <w:p>
+                      <w:pPr>
+                        <w:pStyle w:val="NoSpacing"/>
+                        <w:rPr>
+                          <w:u w:val="single"/>
+                        </w:rPr>
+                      </w:pPr>
+                      <w:r>
+                        <w:t xml:space="preserve">Precondition: </w:t>
+                      </w:r>
+                      <w:r>
+                        <w:rPr>
+                          <w:u w:val="single"/>
+                        </w:rPr>
+                        <w:t>User has active, authenticated session on kiosk</w:t>
+                      </w:r>
+                    </w:p>
+                    <w:p>
+                      <w:pPr>
+                        <w:pStyle w:val="NoSpacing"/>
+                        <w:rPr>
+                          <w:u w:val="single"/>
+                        </w:rPr>
+                      </w:pPr>
+                      <w:proofErr w:type="spellStart"/>
+                      <w:r>
+                        <w:t>Postcondition</w:t>
+                      </w:r>
+                      <w:proofErr w:type="spellEnd"/>
+                      <w:r>
+                        <w:t xml:space="preserve">: </w:t>
+                      </w:r>
+                      <w:r>
+                        <w:rPr>
+                          <w:u w:val="single"/>
+                        </w:rPr>
+                        <w:t>&lt;none&gt;</w:t>
+                      </w:r>
+                    </w:p>
+                    <w:p>
+                      <w:pPr>
+                        <w:pStyle w:val="NoSpacing"/>
+                        <w:rPr>
+                          <w:u w:val="single"/>
+                        </w:rPr>
+                      </w:pPr>
+                      <w:r>
+                        <w:t xml:space="preserve">Outputs: </w:t>
+                      </w:r>
+                      <w:r>
+                        <w:rPr>
+                          <w:u w:val="single"/>
+                        </w:rPr>
+                        <w:t>&lt;none&gt;</w:t>
+                      </w:r>
+                    </w:p>
+                  </w:txbxContent>
+                </v:textbox>
+                <w10:anchorlock/>
+              </v:shape>
+            </w:pict>
+          </mc:Fallback>
+        </mc:AlternateContent>
+      </w:r>
+    </w:p>
+    <w:p/>
+    <w:p>
+      <w:r>
+        <w:rPr>
+          <w:noProof/>
+        </w:rPr>
+        <w:lastRenderedPageBreak/>
+        <mc:AlternateContent>
+          <mc:Choice Requires="wps">
+            <w:drawing>
+              <wp:inline distT="0" distB="0" distL="0" distR="0" wp14:anchorId="052A7DA0" wp14:editId="4A2228E2">
+                <wp:extent cx="3105150" cy="3076575"/>
+                <wp:effectExtent l="0" t="0" r="19050" b="28575"/>
+                <wp:docPr id="6" name="Snip Single Corner Rectangle 6"/>
+                <wp:cNvGraphicFramePr/>
+                <a:graphic xmlns:a="http://schemas.openxmlformats.org/drawingml/2006/main">
+                  <a:graphicData uri="http://schemas.microsoft.com/office/word/2010/wordprocessingShape">
+                    <wps:wsp>
+                      <wps:cNvSpPr/>
+                      <wps:spPr>
+                        <a:xfrm>
+                          <a:off x="0" y="0"/>
+                          <a:ext cx="3105150" cy="3076575"/>
+                        </a:xfrm>
+                        <a:prstGeom prst="snip1Rect">
+                          <a:avLst/>
+                        </a:prstGeom>
+                      </wps:spPr>
+                      <wps:style>
+                        <a:lnRef idx="2">
+                          <a:schemeClr val="accent1">
+                            <a:shade val="50000"/>
+                          </a:schemeClr>
+                        </a:lnRef>
+                        <a:fillRef idx="1">
+                          <a:schemeClr val="accent1"/>
+                        </a:fillRef>
+                        <a:effectRef idx="0">
+                          <a:schemeClr val="accent1"/>
+                        </a:effectRef>
+                        <a:fontRef idx="minor">
+                          <a:schemeClr val="lt1"/>
+                        </a:fontRef>
+                      </wps:style>
+                      <wps:txbx>
+                        <w:txbxContent>
+                          <w:p>
+                            <w:pPr>
+                              <w:jc w:val="center"/>
+                              <w:rPr>
+                                <w:b/>
+                                <w:sz w:val="24"/>
+                              </w:rPr>
+                            </w:pPr>
+                            <w:r>
+                              <w:rPr>
+                                <w:b/>
+                                <w:sz w:val="24"/>
+                              </w:rPr>
+                              <w:t>System Operation</w:t>
+                            </w:r>
+                          </w:p>
+                          <w:p>
+                            <w:pPr>
+                              <w:pStyle w:val="NoSpacing"/>
+                              <w:rPr>
+                                <w:u w:val="single"/>
+                              </w:rPr>
+                            </w:pPr>
+                            <w:r>
+                              <w:t xml:space="preserve">Name:  </w:t>
+                            </w:r>
+                            <w:r>
+                              <w:rPr>
+                                <w:u w:val="single"/>
+                              </w:rPr>
+                              <w:t>System marks an audio book reserved/not reserved</w:t>
+                            </w:r>
+                            <w:r>
+                              <w:rPr>
+                                <w:u w:val="single"/>
+                              </w:rPr>
+                              <w:t>/checked in/checked out</w:t>
+                            </w:r>
+                          </w:p>
+                          <w:p>
+                            <w:pPr>
+                              <w:pStyle w:val="NoSpacing"/>
+                              <w:rPr>
+                                <w:u w:val="single"/>
+                              </w:rPr>
+                            </w:pPr>
+                            <w:r>
+                              <w:t xml:space="preserve">Description: </w:t>
+                            </w:r>
+                            <w:r>
+                              <w:rPr>
+                                <w:u w:val="single"/>
+                              </w:rPr>
+                              <w:t xml:space="preserve">System updates the internal database </w:t>
+                            </w:r>
+                            <w:r>
+                              <w:rPr>
+                                <w:u w:val="single"/>
+                              </w:rPr>
+                              <w:t>to reflect a new audiobook status</w:t>
+                            </w:r>
+                          </w:p>
+                          <w:p>
+                            <w:pPr>
+                              <w:pStyle w:val="NoSpacing"/>
+                              <w:rPr>
+                                <w:u w:val="single"/>
+                              </w:rPr>
+                            </w:pPr>
+                            <w:r>
+                              <w:t xml:space="preserve">Actors: </w:t>
+                            </w:r>
+                            <w:r>
+                              <w:rPr>
+                                <w:u w:val="single"/>
+                              </w:rPr>
+                              <w:t>User, System</w:t>
+                            </w:r>
+                          </w:p>
+                          <w:p>
+                            <w:pPr>
+                              <w:pStyle w:val="NoSpacing"/>
+                              <w:rPr>
+                                <w:u w:val="single"/>
+                              </w:rPr>
+                            </w:pPr>
+                            <w:r>
+                              <w:t xml:space="preserve">Trigger: </w:t>
+                            </w:r>
+                            <w:r>
+                              <w:rPr>
+                                <w:u w:val="single"/>
+                              </w:rPr>
+                              <w:t xml:space="preserve">User checks </w:t>
+                            </w:r>
+                            <w:r>
+                              <w:rPr>
+                                <w:u w:val="single"/>
+                              </w:rPr>
+                              <w:t>in/</w:t>
+                            </w:r>
+                            <w:r>
+                              <w:rPr>
+                                <w:u w:val="single"/>
+                              </w:rPr>
+                              <w:t xml:space="preserve">out audiobook OR user </w:t>
+                            </w:r>
+                            <w:r>
+                              <w:rPr>
+                                <w:u w:val="single"/>
+                              </w:rPr>
+                              <w:t>reserves/</w:t>
+                            </w:r>
+                            <w:proofErr w:type="spellStart"/>
+                            <w:r>
+                              <w:rPr>
+                                <w:u w:val="single"/>
+                              </w:rPr>
+                              <w:t>unreserves</w:t>
+                            </w:r>
+                            <w:proofErr w:type="spellEnd"/>
+                            <w:r>
+                              <w:rPr>
+                                <w:u w:val="single"/>
+                              </w:rPr>
+                              <w:t xml:space="preserve"> a</w:t>
+                            </w:r>
+                            <w:r>
+                              <w:rPr>
+                                <w:u w:val="single"/>
+                              </w:rPr>
+                              <w:t>n audiob</w:t>
+                            </w:r>
+                            <w:r>
+                              <w:rPr>
+                                <w:u w:val="single"/>
+                              </w:rPr>
+                              <w:t>ook</w:t>
+                            </w:r>
+                          </w:p>
+                          <w:p>
+                            <w:pPr>
+                              <w:pStyle w:val="NoSpacing"/>
+                              <w:rPr>
+                                <w:u w:val="single"/>
+                              </w:rPr>
+                            </w:pPr>
+                            <w:r>
+                              <w:t xml:space="preserve">Inputs: </w:t>
+                            </w:r>
+                            <w:r>
+                              <w:rPr>
+                                <w:u w:val="single"/>
+                              </w:rPr>
+                              <w:t>audiobook</w:t>
+                            </w:r>
+                            <w:r>
+                              <w:rPr>
+                                <w:u w:val="single"/>
+                              </w:rPr>
+                              <w:t>, new status</w:t>
+                            </w:r>
+                          </w:p>
+                          <w:p>
+                            <w:pPr>
+                              <w:pStyle w:val="NoSpacing"/>
+                              <w:rPr>
+                                <w:u w:val="single"/>
+                              </w:rPr>
+                            </w:pPr>
+                            <w:r>
+                              <w:t xml:space="preserve">Classes of objects involved: </w:t>
+                            </w:r>
+                            <w:r>
+                              <w:rPr>
+                                <w:u w:val="single"/>
+                              </w:rPr>
+                              <w:t xml:space="preserve">User, Kiosk, </w:t>
+                            </w:r>
+                            <w:proofErr w:type="gramStart"/>
+                            <w:r>
+                              <w:rPr>
+                                <w:u w:val="single"/>
+                              </w:rPr>
+                              <w:t>Audiobook</w:t>
+                            </w:r>
+                            <w:proofErr w:type="gramEnd"/>
+                          </w:p>
+                          <w:p>
+                            <w:pPr>
+                              <w:pStyle w:val="NoSpacing"/>
+                              <w:rPr>
+                                <w:u w:val="single"/>
+                              </w:rPr>
+                            </w:pPr>
+                            <w:r>
+                              <w:t xml:space="preserve">Precondition: </w:t>
+                            </w:r>
+                            <w:r>
+                              <w:rPr>
+                                <w:u w:val="single"/>
+                              </w:rPr>
+                              <w:t>User has active, authenticated session on kiosk</w:t>
+                            </w:r>
+                          </w:p>
+                          <w:p>
+                            <w:pPr>
+                              <w:pStyle w:val="NoSpacing"/>
+                              <w:rPr>
+                                <w:u w:val="single"/>
+                              </w:rPr>
+                            </w:pPr>
+                            <w:proofErr w:type="spellStart"/>
+                            <w:r>
+                              <w:t>Postcondition</w:t>
+                            </w:r>
+                            <w:proofErr w:type="spellEnd"/>
+                            <w:r>
+                              <w:t xml:space="preserve">: </w:t>
+                            </w:r>
+                            <w:r>
+                              <w:rPr>
+                                <w:u w:val="single"/>
+                              </w:rPr>
+                              <w:t>&lt;none&gt;</w:t>
+                            </w:r>
+                          </w:p>
+                          <w:p>
+                            <w:pPr>
+                              <w:pStyle w:val="NoSpacing"/>
+                              <w:rPr>
+                                <w:u w:val="single"/>
+                              </w:rPr>
+                            </w:pPr>
+                            <w:r>
+                              <w:t xml:space="preserve">Outputs: </w:t>
+                            </w:r>
+                            <w:r>
+                              <w:rPr>
+                                <w:u w:val="single"/>
+                              </w:rPr>
+                              <w:t>&lt;none&gt;</w:t>
+                            </w:r>
+                          </w:p>
+                        </w:txbxContent>
+                      </wps:txbx>
+                      <wps:bodyPr rot="0" spcFirstLastPara="0" vertOverflow="overflow" horzOverflow="overflow" vert="horz" wrap="square" lIns="91440" tIns="45720" rIns="91440" bIns="45720" numCol="1" spcCol="0" rtlCol="0" fromWordArt="0" anchor="t" anchorCtr="0" forceAA="0" compatLnSpc="1">
+                        <a:prstTxWarp prst="textNoShape">
+                          <a:avLst/>
+                        </a:prstTxWarp>
+                        <a:noAutofit/>
+                      </wps:bodyPr>
+                    </wps:wsp>
+                  </a:graphicData>
+                </a:graphic>
+              </wp:inline>
+            </w:drawing>
+          </mc:Choice>
+          <mc:Fallback>
+            <w:pict>
+              <v:shape w14:anchorId="052A7DA0" id="Snip Single Corner Rectangle 6" o:spid="_x0000_s1031" style="width:244.5pt;height:242.25pt;visibility:visible;mso-wrap-style:square;mso-left-percent:-10001;mso-top-percent:-10001;mso-position-horizontal:absolute;mso-position-horizontal-relative:char;mso-position-vertical:absolute;mso-position-vertical-relative:line;mso-left-percent:-10001;mso-top-percent:-10001;v-text-anchor:top" coordsize="3105150,3076575" o:spt="100" o:gfxdata="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" adj="-11796480,,5400" path="m,l2592377,r512773,512773l3105150,3076575,,3076575,,xe" fillcolor="#5b9bd5 [3204]" strokecolor="#1f4d78 [1604]" strokeweight="1pt">
+                <v:stroke joinstyle="miter"/>
+                <v:formulas/>
+                <v:path arrowok="t" o:connecttype="custom" o:connectlocs="0,0;2592377,0;3105150,512773;3105150,3076575;0,3076575;0,0" o:connectangles="0,0,0,0,0,0" textboxrect="0,0,3105150,3076575"/>
+                <v:textbox>
+                  <w:txbxContent>
+                    <w:p>
+                      <w:pPr>
+                        <w:jc w:val="center"/>
+                        <w:rPr>
+                          <w:b/>
+                          <w:sz w:val="24"/>
+                        </w:rPr>
+                      </w:pPr>
+                      <w:r>
+                        <w:rPr>
+                          <w:b/>
+                          <w:sz w:val="24"/>
+                        </w:rPr>
+                        <w:t>System Operation</w:t>
+                      </w:r>
+                    </w:p>
+                    <w:p>
+                      <w:pPr>
+                        <w:pStyle w:val="NoSpacing"/>
+                        <w:rPr>
+                          <w:u w:val="single"/>
+                        </w:rPr>
+                      </w:pPr>
+                      <w:r>
+                        <w:t xml:space="preserve">Name:  </w:t>
+                      </w:r>
+                      <w:r>
+                        <w:rPr>
+                          <w:u w:val="single"/>
+                        </w:rPr>
+                        <w:t>System marks an audio book reserved/not reserved</w:t>
+                      </w:r>
+                      <w:r>
+                        <w:rPr>
+                          <w:u w:val="single"/>
+                        </w:rPr>
+                        <w:t>/checked in/checked out</w:t>
+                      </w:r>
+                    </w:p>
+                    <w:p>
+                      <w:pPr>
+                        <w:pStyle w:val="NoSpacing"/>
+                        <w:rPr>
+                          <w:u w:val="single"/>
+                        </w:rPr>
+                      </w:pPr>
+                      <w:r>
+                        <w:t xml:space="preserve">Description: </w:t>
+                      </w:r>
+                      <w:r>
+                        <w:rPr>
+                          <w:u w:val="single"/>
+                        </w:rPr>
+                        <w:t xml:space="preserve">System updates the internal database </w:t>
+                      </w:r>
+                      <w:r>
+                        <w:rPr>
+                          <w:u w:val="single"/>
+                        </w:rPr>
+                        <w:t>to reflect a new audiobook status</w:t>
+                      </w:r>
+                    </w:p>
+                    <w:p>
+                      <w:pPr>
+                        <w:pStyle w:val="NoSpacing"/>
+                        <w:rPr>
+                          <w:u w:val="single"/>
+                        </w:rPr>
+                      </w:pPr>
+                      <w:r>
+                        <w:t xml:space="preserve">Actors: </w:t>
+                      </w:r>
+                      <w:r>
+                        <w:rPr>
+                          <w:u w:val="single"/>
+                        </w:rPr>
+                        <w:t>User, System</w:t>
+                      </w:r>
+                    </w:p>
+                    <w:p>
+                      <w:pPr>
+                        <w:pStyle w:val="NoSpacing"/>
+                        <w:rPr>
+                          <w:u w:val="single"/>
+                        </w:rPr>
+                      </w:pPr>
+                      <w:r>
+                        <w:t xml:space="preserve">Trigger: </w:t>
+                      </w:r>
+                      <w:r>
+                        <w:rPr>
+                          <w:u w:val="single"/>
+                        </w:rPr>
+                        <w:t xml:space="preserve">User checks </w:t>
+                      </w:r>
+                      <w:r>
+                        <w:rPr>
+                          <w:u w:val="single"/>
+                        </w:rPr>
+                        <w:t>in/</w:t>
+                      </w:r>
+                      <w:r>
+                        <w:rPr>
+                          <w:u w:val="single"/>
+                        </w:rPr>
+                        <w:t xml:space="preserve">out audiobook OR user </w:t>
+                      </w:r>
+                      <w:r>
+                        <w:rPr>
+                          <w:u w:val="single"/>
+                        </w:rPr>
+                        <w:t>reserves/</w:t>
+                      </w:r>
+                      <w:proofErr w:type="spellStart"/>
+                      <w:r>
+                        <w:rPr>
+                          <w:u w:val="single"/>
+                        </w:rPr>
+                        <w:t>unreserves</w:t>
+                      </w:r>
+                      <w:proofErr w:type="spellEnd"/>
+                      <w:r>
+                        <w:rPr>
+                          <w:u w:val="single"/>
+                        </w:rPr>
+                        <w:t xml:space="preserve"> a</w:t>
+                      </w:r>
+                      <w:r>
+                        <w:rPr>
+                          <w:u w:val="single"/>
+                        </w:rPr>
+                        <w:t>n audiob</w:t>
+                      </w:r>
+                      <w:r>
+                        <w:rPr>
+                          <w:u w:val="single"/>
+                        </w:rPr>
+                        <w:t>ook</w:t>
+                      </w:r>
+                    </w:p>
+                    <w:p>
+                      <w:pPr>
+                        <w:pStyle w:val="NoSpacing"/>
+                        <w:rPr>
+                          <w:u w:val="single"/>
+                        </w:rPr>
+                      </w:pPr>
+                      <w:r>
+                        <w:t xml:space="preserve">Inputs: </w:t>
+                      </w:r>
+                      <w:r>
+                        <w:rPr>
+                          <w:u w:val="single"/>
+                        </w:rPr>
+                        <w:t>audiobook</w:t>
+                      </w:r>
+                      <w:r>
+                        <w:rPr>
+                          <w:u w:val="single"/>
+                        </w:rPr>
+                        <w:t>, new status</w:t>
+                      </w:r>
+                    </w:p>
+                    <w:p>
+                      <w:pPr>
+                        <w:pStyle w:val="NoSpacing"/>
+                        <w:rPr>
+                          <w:u w:val="single"/>
+                        </w:rPr>
+                      </w:pPr>
+                      <w:r>
+                        <w:t xml:space="preserve">Classes of objects involved: </w:t>
+                      </w:r>
+                      <w:r>
+                        <w:rPr>
+                          <w:u w:val="single"/>
+                        </w:rPr>
+                        <w:t xml:space="preserve">User, Kiosk, </w:t>
+                      </w:r>
+                      <w:proofErr w:type="gramStart"/>
+                      <w:r>
+                        <w:rPr>
+                          <w:u w:val="single"/>
+                        </w:rPr>
+                        <w:t>Audiobook</w:t>
+                      </w:r>
+                      <w:proofErr w:type="gramEnd"/>
+                    </w:p>
+                    <w:p>
+                      <w:pPr>
+                        <w:pStyle w:val="NoSpacing"/>
+                        <w:rPr>
+                          <w:u w:val="single"/>
+                        </w:rPr>
+                      </w:pPr>
+                      <w:r>
+                        <w:t xml:space="preserve">Precondition: </w:t>
+                      </w:r>
+                      <w:r>
+                        <w:rPr>
+                          <w:u w:val="single"/>
+                        </w:rPr>
+                        <w:t>User has active, authenticated session on kiosk</w:t>
+                      </w:r>
+                    </w:p>
+                    <w:p>
+                      <w:pPr>
+                        <w:pStyle w:val="NoSpacing"/>
+                        <w:rPr>
+                          <w:u w:val="single"/>
+                        </w:rPr>
+                      </w:pPr>
+                      <w:proofErr w:type="spellStart"/>
+                      <w:r>
+                        <w:t>Postcondition</w:t>
+                      </w:r>
+                      <w:proofErr w:type="spellEnd"/>
+                      <w:r>
+                        <w:t xml:space="preserve">: </w:t>
+                      </w:r>
+                      <w:r>
+                        <w:rPr>
+                          <w:u w:val="single"/>
+                        </w:rPr>
+                        <w:t>&lt;none&gt;</w:t>
+                      </w:r>
+                    </w:p>
+                    <w:p>
+                      <w:pPr>
+                        <w:pStyle w:val="NoSpacing"/>
+                        <w:rPr>
+                          <w:u w:val="single"/>
+                        </w:rPr>
+                      </w:pPr>
+                      <w:r>
+                        <w:t xml:space="preserve">Outputs: </w:t>
+                      </w:r>
+                      <w:r>
+                        <w:rPr>
+                          <w:u w:val="single"/>
+                        </w:rPr>
+                        <w:t>&lt;none&gt;</w:t>
+                      </w:r>
+                    </w:p>
+                  </w:txbxContent>
+                </v:textbox>
+                <w10:anchorlock/>
+              </v:shape>
+            </w:pict>
+          </mc:Fallback>
+        </mc:AlternateContent>
+      </w:r>
+    </w:p>
+    <w:p/>
+    <w:p>
+      <w:r>
+        <w:rPr>
+          <w:noProof/>
+        </w:rPr>
+        <mc:AlternateContent>
+          <mc:Choice Requires="wps">
+            <w:drawing>
+              <wp:inline distT="0" distB="0" distL="0" distR="0" wp14:anchorId="6B3019AA" wp14:editId="2F556C6B">
+                <wp:extent cx="3105150" cy="3076575"/>
+                <wp:effectExtent l="0" t="0" r="19050" b="28575"/>
+                <wp:docPr id="7" name="Snip Single Corner Rectangle 7"/>
+                <wp:cNvGraphicFramePr/>
+                <a:graphic xmlns:a="http://schemas.openxmlformats.org/drawingml/2006/main">
+                  <a:graphicData uri="http://schemas.microsoft.com/office/word/2010/wordprocessingShape">
+                    <wps:wsp>
+                      <wps:cNvSpPr/>
+                      <wps:spPr>
+                        <a:xfrm>
+                          <a:off x="0" y="0"/>
+                          <a:ext cx="3105150" cy="3076575"/>
+                        </a:xfrm>
+                        <a:prstGeom prst="snip1Rect">
+                          <a:avLst/>
+                        </a:prstGeom>
+                      </wps:spPr>
+                      <wps:style>
+                        <a:lnRef idx="2">
+                          <a:schemeClr val="accent1">
+                            <a:shade val="50000"/>
+                          </a:schemeClr>
+                        </a:lnRef>
+                        <a:fillRef idx="1">
+                          <a:schemeClr val="accent1"/>
+                        </a:fillRef>
+                        <a:effectRef idx="0">
+                          <a:schemeClr val="accent1"/>
+                        </a:effectRef>
+                        <a:fontRef idx="minor">
+                          <a:schemeClr val="lt1"/>
+                        </a:fontRef>
+                      </wps:style>
+                      <wps:txbx>
+                        <w:txbxContent>
+                          <w:p>
+                            <w:pPr>
+                              <w:jc w:val="center"/>
+                              <w:rPr>
+                                <w:b/>
+                                <w:sz w:val="24"/>
+                              </w:rPr>
+                            </w:pPr>
+                            <w:r>
+                              <w:rPr>
+                                <w:b/>
+                                <w:sz w:val="24"/>
+                              </w:rPr>
+                              <w:t>System Operation</w:t>
+                            </w:r>
+                          </w:p>
+                          <w:p>
+                            <w:pPr>
+                              <w:pStyle w:val="NoSpacing"/>
+                            </w:pPr>
+                            <w:r>
+                              <w:t>Name</w:t>
+                            </w:r>
+                            <w:r>
+                              <w:t>:</w:t>
+                            </w:r>
+                            <w:r>
+                              <w:t xml:space="preserve"> </w:t>
+                            </w:r>
+                            <w:r>
+                              <w:rPr>
+                                <w:u w:val="single"/>
+                              </w:rPr>
+                              <w:t>System updates audiobook physical location</w:t>
+                            </w:r>
+                          </w:p>
+                          <w:p>
+                            <w:pPr>
+                              <w:pStyle w:val="NoSpacing"/>
+                              <w:rPr>
+                                <w:u w:val="single"/>
+                              </w:rPr>
+                            </w:pPr>
+                            <w:r>
+                              <w:t xml:space="preserve">Description: </w:t>
+                            </w:r>
+                            <w:r>
+                              <w:rPr>
+                                <w:u w:val="single"/>
+                              </w:rPr>
+                              <w:t xml:space="preserve">System updates the internal database to reflect a new audiobook </w:t>
+                            </w:r>
+                            <w:r>
+                              <w:rPr>
+                                <w:u w:val="single"/>
+                              </w:rPr>
+                              <w:t>physical location</w:t>
+                            </w:r>
+                          </w:p>
+                          <w:p>
+                            <w:pPr>
+                              <w:pStyle w:val="NoSpacing"/>
+                              <w:rPr>
+                                <w:u w:val="single"/>
+                              </w:rPr>
+                            </w:pPr>
+                            <w:r>
+                              <w:t xml:space="preserve">Actors: </w:t>
+                            </w:r>
+                            <w:r>
+                              <w:rPr>
+                                <w:u w:val="single"/>
+                              </w:rPr>
+                              <w:t>User, System</w:t>
+                            </w:r>
+                          </w:p>
+                          <w:p>
+                            <w:pPr>
+                              <w:pStyle w:val="NoSpacing"/>
+                              <w:rPr>
+                                <w:u w:val="single"/>
+                              </w:rPr>
+                            </w:pPr>
+                            <w:r>
+                              <w:t xml:space="preserve">Trigger: </w:t>
+                            </w:r>
+                            <w:r>
+                              <w:rPr>
+                                <w:u w:val="single"/>
+                              </w:rPr>
+                              <w:t xml:space="preserve">User </w:t>
+                            </w:r>
+                            <w:r>
+                              <w:rPr>
+                                <w:u w:val="single"/>
+                              </w:rPr>
+                              <w:t xml:space="preserve">physically receives OR returns </w:t>
+                            </w:r>
+                            <w:r>
+                              <w:rPr>
+                                <w:u w:val="single"/>
+                              </w:rPr>
+                              <w:t>an audiobook</w:t>
+                            </w:r>
+                          </w:p>
+                          <w:p>
+                            <w:pPr>
+                              <w:pStyle w:val="NoSpacing"/>
+                              <w:rPr>
+                                <w:u w:val="single"/>
+                              </w:rPr>
+                            </w:pPr>
+                            <w:r>
+                              <w:t xml:space="preserve">Inputs: </w:t>
+                            </w:r>
+                            <w:r>
+                              <w:rPr>
+                                <w:u w:val="single"/>
+                              </w:rPr>
+                              <w:t xml:space="preserve">User, </w:t>
+                            </w:r>
+                            <w:r>
+                              <w:rPr>
+                                <w:u w:val="single"/>
+                              </w:rPr>
+                              <w:t>audiobook, new status</w:t>
+                            </w:r>
+                          </w:p>
+                          <w:p>
+                            <w:pPr>
+                              <w:pStyle w:val="NoSpacing"/>
+                              <w:rPr>
+                                <w:u w:val="single"/>
+                              </w:rPr>
+                            </w:pPr>
+                            <w:r>
+                              <w:t xml:space="preserve">Classes of objects involved: </w:t>
+                            </w:r>
+                            <w:r>
+                              <w:rPr>
+                                <w:u w:val="single"/>
+                              </w:rPr>
+                              <w:t xml:space="preserve">User, Kiosk, </w:t>
+                            </w:r>
+                            <w:proofErr w:type="gramStart"/>
+                            <w:r>
+                              <w:rPr>
+                                <w:u w:val="single"/>
+                              </w:rPr>
+                              <w:t>Audiobook</w:t>
+                            </w:r>
+                            <w:proofErr w:type="gramEnd"/>
+                          </w:p>
+                          <w:p>
+                            <w:pPr>
+                              <w:pStyle w:val="NoSpacing"/>
+                              <w:rPr>
+                                <w:u w:val="single"/>
+                              </w:rPr>
+                            </w:pPr>
+                            <w:r>
+                              <w:t xml:space="preserve">Precondition: </w:t>
+                            </w:r>
+                            <w:r>
+                              <w:rPr>
+                                <w:u w:val="single"/>
+                              </w:rPr>
+                              <w:t>User has active, authenticated session on kiosk</w:t>
+                            </w:r>
+                          </w:p>
+                          <w:p>
+                            <w:pPr>
+                              <w:pStyle w:val="NoSpacing"/>
+                              <w:rPr>
+                                <w:u w:val="single"/>
+                              </w:rPr>
+                            </w:pPr>
+                            <w:proofErr w:type="spellStart"/>
+                            <w:r>
+                              <w:t>Postcondition</w:t>
+                            </w:r>
+                            <w:proofErr w:type="spellEnd"/>
+                            <w:r>
+                              <w:t xml:space="preserve">: </w:t>
+                            </w:r>
+                            <w:r>
+                              <w:rPr>
+                                <w:u w:val="single"/>
+                              </w:rPr>
+                              <w:t>&lt;none&gt;</w:t>
+                            </w:r>
+                          </w:p>
+                          <w:p>
+                            <w:pPr>
+                              <w:pStyle w:val="NoSpacing"/>
+                              <w:rPr>
+                                <w:u w:val="single"/>
+                              </w:rPr>
+                            </w:pPr>
+                            <w:r>
+                              <w:t xml:space="preserve">Outputs: </w:t>
+                            </w:r>
+                            <w:r>
+                              <w:rPr>
+                                <w:u w:val="single"/>
+                              </w:rPr>
+                              <w:t>&lt;none&gt;</w:t>
+                            </w:r>
+                          </w:p>
+                        </w:txbxContent>
+                      </wps:txbx>
+                      <wps:bodyPr rot="0" spcFirstLastPara="0" vertOverflow="overflow" horzOverflow="overflow" vert="horz" wrap="square" lIns="91440" tIns="45720" rIns="91440" bIns="45720" numCol="1" spcCol="0" rtlCol="0" fromWordArt="0" anchor="t" anchorCtr="0" forceAA="0" compatLnSpc="1">
+                        <a:prstTxWarp prst="textNoShape">
+                          <a:avLst/>
+                        </a:prstTxWarp>
+                        <a:noAutofit/>
+                      </wps:bodyPr>
+                    </wps:wsp>
+                  </a:graphicData>
+                </a:graphic>
+              </wp:inline>
+            </w:drawing>
+          </mc:Choice>
+          <mc:Fallback>
+            <w:pict>
+              <v:shape w14:anchorId="6B3019AA" id="Snip Single Corner Rectangle 7" o:spid="_x0000_s1032" style="width:244.5pt;height:242.25pt;visibility:visible;mso-wrap-style:square;mso-left-percent:-10001;mso-top-percent:-10001;mso-position-horizontal:absolute;mso-position-horizontal-relative:char;mso-position-vertical:absolute;mso-position-vertical-relative:line;mso-left-percent:-10001;mso-top-percent:-10001;v-text-anchor:top" coordsize="3105150,3076575" o:spt="100" o:gfxdata="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" adj="-11796480,,5400" path="m,l2592377,r512773,512773l3105150,3076575,,3076575,,xe" fillcolor="#5b9bd5 [3204]" strokecolor="#1f4d78 [1604]" strokeweight="1pt">
+                <v:stroke joinstyle="miter"/>
+                <v:formulas/>
+                <v:path arrowok="t" o:connecttype="custom" o:connectlocs="0,0;2592377,0;3105150,512773;3105150,3076575;0,3076575;0,0" o:connectangles="0,0,0,0,0,0" textboxrect="0,0,3105150,3076575"/>
+                <v:textbox>
+                  <w:txbxContent>
+                    <w:p>
+                      <w:pPr>
+                        <w:jc w:val="center"/>
+                        <w:rPr>
+                          <w:b/>
+                          <w:sz w:val="24"/>
+                        </w:rPr>
+                      </w:pPr>
+                      <w:r>
+                        <w:rPr>
+                          <w:b/>
+                          <w:sz w:val="24"/>
+                        </w:rPr>
+                        <w:t>System Operation</w:t>
+                      </w:r>
+                    </w:p>
+                    <w:p>
+                      <w:pPr>
+                        <w:pStyle w:val="NoSpacing"/>
+                      </w:pPr>
+                      <w:r>
+                        <w:t>Name</w:t>
+                      </w:r>
+                      <w:r>
+                        <w:t>:</w:t>
+                      </w:r>
+                      <w:r>
+                        <w:t xml:space="preserve"> </w:t>
+                      </w:r>
+                      <w:r>
+                        <w:rPr>
+                          <w:u w:val="single"/>
+                        </w:rPr>
+                        <w:t>System updates audiobook physical location</w:t>
+                      </w:r>
+                    </w:p>
+                    <w:p>
+                      <w:pPr>
+                        <w:pStyle w:val="NoSpacing"/>
+                        <w:rPr>
+                          <w:u w:val="single"/>
+                        </w:rPr>
+                      </w:pPr>
+                      <w:r>
+                        <w:t xml:space="preserve">Description: </w:t>
+                      </w:r>
+                      <w:r>
+                        <w:rPr>
+                          <w:u w:val="single"/>
+                        </w:rPr>
+                        <w:t xml:space="preserve">System updates the internal database to reflect a new audiobook </w:t>
+                      </w:r>
+                      <w:r>
+                        <w:rPr>
+                          <w:u w:val="single"/>
+                        </w:rPr>
+                        <w:t>physical location</w:t>
+                      </w:r>
+                    </w:p>
+                    <w:p>
+                      <w:pPr>
+                        <w:pStyle w:val="NoSpacing"/>
+                        <w:rPr>
+                          <w:u w:val="single"/>
+                        </w:rPr>
+                      </w:pPr>
+                      <w:r>
+                        <w:t xml:space="preserve">Actors: </w:t>
+                      </w:r>
+                      <w:r>
+                        <w:rPr>
+                          <w:u w:val="single"/>
+                        </w:rPr>
+                        <w:t>User, System</w:t>
+                      </w:r>
+                    </w:p>
+                    <w:p>
+                      <w:pPr>
+                        <w:pStyle w:val="NoSpacing"/>
+                        <w:rPr>
+                          <w:u w:val="single"/>
+                        </w:rPr>
+                      </w:pPr>
+                      <w:r>
+                        <w:t xml:space="preserve">Trigger: </w:t>
+                      </w:r>
+                      <w:r>
+                        <w:rPr>
+                          <w:u w:val="single"/>
+                        </w:rPr>
+                        <w:t xml:space="preserve">User </w:t>
+                      </w:r>
+                      <w:r>
+                        <w:rPr>
+                          <w:u w:val="single"/>
+                        </w:rPr>
+                        <w:t xml:space="preserve">physically receives OR returns </w:t>
+                      </w:r>
+                      <w:r>
+                        <w:rPr>
+                          <w:u w:val="single"/>
+                        </w:rPr>
+                        <w:t>an audiobook</w:t>
+                      </w:r>
+                    </w:p>
+                    <w:p>
+                      <w:pPr>
+                        <w:pStyle w:val="NoSpacing"/>
+                        <w:rPr>
+                          <w:u w:val="single"/>
+                        </w:rPr>
+                      </w:pPr>
+                      <w:r>
+                        <w:t xml:space="preserve">Inputs: </w:t>
+                      </w:r>
+                      <w:r>
+                        <w:rPr>
+                          <w:u w:val="single"/>
+                        </w:rPr>
+                        <w:t xml:space="preserve">User, </w:t>
+                      </w:r>
+                      <w:r>
+                        <w:rPr>
+                          <w:u w:val="single"/>
+                        </w:rPr>
+                        <w:t>audiobook, new status</w:t>
+                      </w:r>
+                    </w:p>
+                    <w:p>
+                      <w:pPr>
+                        <w:pStyle w:val="NoSpacing"/>
+                        <w:rPr>
+                          <w:u w:val="single"/>
+                        </w:rPr>
+                      </w:pPr>
+                      <w:r>
+                        <w:t xml:space="preserve">Classes of objects involved: </w:t>
+                      </w:r>
+                      <w:r>
+                        <w:rPr>
+                          <w:u w:val="single"/>
+                        </w:rPr>
+                        <w:t xml:space="preserve">User, Kiosk, </w:t>
+                      </w:r>
+                      <w:proofErr w:type="gramStart"/>
+                      <w:r>
+                        <w:rPr>
+                          <w:u w:val="single"/>
+                        </w:rPr>
+                        <w:t>Audiobook</w:t>
+                      </w:r>
+                      <w:proofErr w:type="gramEnd"/>
+                    </w:p>
+                    <w:p>
+                      <w:pPr>
+                        <w:pStyle w:val="NoSpacing"/>
+                        <w:rPr>
+                          <w:u w:val="single"/>
+                        </w:rPr>
+                      </w:pPr>
+                      <w:r>
+                        <w:t xml:space="preserve">Precondition: </w:t>
+                      </w:r>
+                      <w:r>
+                        <w:rPr>
+                          <w:u w:val="single"/>
+                        </w:rPr>
+                        <w:t>User has active, authenticated session on kiosk</w:t>
+                      </w:r>
+                    </w:p>
+                    <w:p>
+                      <w:pPr>
+                        <w:pStyle w:val="NoSpacing"/>
+                        <w:rPr>
+                          <w:u w:val="single"/>
+                        </w:rPr>
+                      </w:pPr>
+                      <w:proofErr w:type="spellStart"/>
+                      <w:r>
+                        <w:t>Postcondition</w:t>
+                      </w:r>
+                      <w:proofErr w:type="spellEnd"/>
+                      <w:r>
+                        <w:t xml:space="preserve">: </w:t>
+                      </w:r>
+                      <w:r>
+                        <w:rPr>
+                          <w:u w:val="single"/>
+                        </w:rPr>
+                        <w:t>&lt;none&gt;</w:t>
+                      </w:r>
+                    </w:p>
+                    <w:p>
+                      <w:pPr>
+                        <w:pStyle w:val="NoSpacing"/>
+                        <w:rPr>
+                          <w:u w:val="single"/>
+                        </w:rPr>
+                      </w:pPr>
+                      <w:r>
+                        <w:t xml:space="preserve">Outputs: </w:t>
+                      </w:r>
+                      <w:r>
+                        <w:rPr>
+                          <w:u w:val="single"/>
+                        </w:rPr>
+                        <w:t>&lt;none&gt;</w:t>
+                      </w:r>
+                    </w:p>
+                  </w:txbxContent>
+                </v:textbox>
+                <w10:anchorlock/>
+              </v:shape>
+            </w:pict>
+          </mc:Fallback>
+        </mc:AlternateContent>
+      </w:r>
+    </w:p>
+    <w:p/>
+    <w:p>
+      <w:r>
+        <w:rPr>
+          <w:noProof/>
+        </w:rPr>
+        <w:lastRenderedPageBreak/>
+        <mc:AlternateContent>
+          <mc:Choice Requires="wps">
+            <w:drawing>
+              <wp:inline distT="0" distB="0" distL="0" distR="0" wp14:anchorId="3D4F3AE4" wp14:editId="23931565">
+                <wp:extent cx="3105150" cy="3076575"/>
+                <wp:effectExtent l="0" t="0" r="19050" b="28575"/>
+                <wp:docPr id="8" name="Snip Single Corner Rectangle 8"/>
+                <wp:cNvGraphicFramePr/>
+                <a:graphic xmlns:a="http://schemas.openxmlformats.org/drawingml/2006/main">
+                  <a:graphicData uri="http://schemas.microsoft.com/office/word/2010/wordprocessingShape">
+                    <wps:wsp>
+                      <wps:cNvSpPr/>
+                      <wps:spPr>
+                        <a:xfrm>
+                          <a:off x="0" y="0"/>
+                          <a:ext cx="3105150" cy="3076575"/>
+                        </a:xfrm>
+                        <a:prstGeom prst="snip1Rect">
+                          <a:avLst/>
+                        </a:prstGeom>
+                      </wps:spPr>
+                      <wps:style>
+                        <a:lnRef idx="2">
+                          <a:schemeClr val="accent1">
+                            <a:shade val="50000"/>
+                          </a:schemeClr>
+                        </a:lnRef>
+                        <a:fillRef idx="1">
+                          <a:schemeClr val="accent1"/>
+                        </a:fillRef>
+                        <a:effectRef idx="0">
+                          <a:schemeClr val="accent1"/>
+                        </a:effectRef>
+                        <a:fontRef idx="minor">
+                          <a:schemeClr val="lt1"/>
+                        </a:fontRef>
+                      </wps:style>
+                      <wps:txbx>
+                        <w:txbxContent>
+                          <w:p>
+                            <w:pPr>
+                              <w:jc w:val="center"/>
+                              <w:rPr>
+                                <w:b/>
+                                <w:sz w:val="24"/>
+                              </w:rPr>
+                            </w:pPr>
+                            <w:r>
+                              <w:rPr>
+                                <w:b/>
+                                <w:sz w:val="24"/>
+                              </w:rPr>
+                              <w:t>System Operation</w:t>
+                            </w:r>
+                          </w:p>
+                          <w:p>
+                            <w:pPr>
+                              <w:pStyle w:val="NoSpacing"/>
+                            </w:pPr>
+                            <w:r>
+                              <w:t>Name:</w:t>
+                            </w:r>
+                            <w:r>
+                              <w:t xml:space="preserve"> </w:t>
+                            </w:r>
+                            <w:r>
+                              <w:rPr>
+                                <w:u w:val="single"/>
+                              </w:rPr>
+                              <w:t>System checks if account is in good standing</w:t>
+                            </w:r>
+                          </w:p>
+                          <w:p>
+                            <w:pPr>
+                              <w:pStyle w:val="NoSpacing"/>
+                              <w:rPr>
+                                <w:u w:val="single"/>
+                              </w:rPr>
+                            </w:pPr>
+                            <w:r>
+                              <w:t xml:space="preserve">Description: </w:t>
+                            </w:r>
+                            <w:r>
+                              <w:rPr>
+                                <w:u w:val="single"/>
+                              </w:rPr>
+                              <w:t>System checks that user has no outstanding fines</w:t>
+                            </w:r>
+                          </w:p>
+                          <w:p>
+                            <w:pPr>
+                              <w:pStyle w:val="NoSpacing"/>
+                              <w:rPr>
+                                <w:u w:val="single"/>
+                              </w:rPr>
+                            </w:pPr>
+                            <w:r>
+                              <w:t xml:space="preserve">Actors: </w:t>
+                            </w:r>
+                            <w:r>
+                              <w:rPr>
+                                <w:u w:val="single"/>
+                              </w:rPr>
+                              <w:t>User, System</w:t>
+                            </w:r>
+                          </w:p>
+                          <w:p>
+                            <w:pPr>
+                              <w:pStyle w:val="NoSpacing"/>
+                              <w:rPr>
+                                <w:u w:val="single"/>
+                              </w:rPr>
+                            </w:pPr>
+                            <w:r>
+                              <w:t xml:space="preserve">Trigger: </w:t>
+                            </w:r>
+                            <w:r>
+                              <w:rPr>
+                                <w:u w:val="single"/>
+                              </w:rPr>
+                              <w:t xml:space="preserve">User </w:t>
+                            </w:r>
+                            <w:r>
+                              <w:rPr>
+                                <w:u w:val="single"/>
+                              </w:rPr>
+                              <w:t>checks out OR reserves an audiobook</w:t>
+                            </w:r>
+                          </w:p>
+                          <w:p>
+                            <w:pPr>
+                              <w:pStyle w:val="NoSpacing"/>
+                              <w:rPr>
+                                <w:u w:val="single"/>
+                              </w:rPr>
+                            </w:pPr>
+                            <w:r>
+                              <w:t xml:space="preserve">Inputs: </w:t>
+                            </w:r>
+                            <w:r>
+                              <w:rPr>
+                                <w:u w:val="single"/>
+                              </w:rPr>
+                              <w:t xml:space="preserve">User, </w:t>
+                            </w:r>
+                            <w:r>
+                              <w:rPr>
+                                <w:u w:val="single"/>
+                              </w:rPr>
+                              <w:t>audiobook</w:t>
+                            </w:r>
+                          </w:p>
+                          <w:p>
+                            <w:pPr>
+                              <w:pStyle w:val="NoSpacing"/>
+                              <w:rPr>
+                                <w:u w:val="single"/>
+                              </w:rPr>
+                            </w:pPr>
+                            <w:r>
+                              <w:t xml:space="preserve">Classes of objects involved: </w:t>
+                            </w:r>
+                            <w:r>
+                              <w:rPr>
+                                <w:u w:val="single"/>
+                              </w:rPr>
+                              <w:t xml:space="preserve">User, Kiosk, </w:t>
+                            </w:r>
+                            <w:proofErr w:type="gramStart"/>
+                            <w:r>
+                              <w:rPr>
+                                <w:u w:val="single"/>
+                              </w:rPr>
+                              <w:t>Audiobook</w:t>
+                            </w:r>
+                            <w:proofErr w:type="gramEnd"/>
+                          </w:p>
+                          <w:p>
+                            <w:pPr>
+                              <w:pStyle w:val="NoSpacing"/>
+                              <w:rPr>
+                                <w:u w:val="single"/>
+                              </w:rPr>
+                            </w:pPr>
+                            <w:r>
+                              <w:t xml:space="preserve">Precondition: </w:t>
+                            </w:r>
+                            <w:r>
+                              <w:rPr>
+                                <w:u w:val="single"/>
+                              </w:rPr>
+                              <w:t>User has active, authenticated session on kiosk</w:t>
+                            </w:r>
+                          </w:p>
+                          <w:p>
+                            <w:pPr>
+                              <w:pStyle w:val="NoSpacing"/>
+                              <w:rPr>
+                                <w:u w:val="single"/>
+                              </w:rPr>
+                            </w:pPr>
+                            <w:proofErr w:type="spellStart"/>
+                            <w:r>
+                              <w:t>Postcondition</w:t>
+                            </w:r>
+                            <w:proofErr w:type="spellEnd"/>
+                            <w:r>
+                              <w:t xml:space="preserve">: </w:t>
+                            </w:r>
+                            <w:r>
+                              <w:rPr>
+                                <w:u w:val="single"/>
+                              </w:rPr>
+                              <w:t>&lt;none&gt;</w:t>
+                            </w:r>
+                          </w:p>
+                          <w:p>
+                            <w:pPr>
+                              <w:pStyle w:val="NoSpacing"/>
+                              <w:rPr>
+                                <w:u w:val="single"/>
+                              </w:rPr>
+                            </w:pPr>
+                            <w:r>
+                              <w:t xml:space="preserve">Outputs: </w:t>
+                            </w:r>
+                            <w:r>
+                              <w:rPr>
+                                <w:u w:val="single"/>
+                              </w:rPr>
+                              <w:t>Account standing status</w:t>
+                            </w:r>
+                          </w:p>
+                        </w:txbxContent>
+                      </wps:txbx>
+                      <wps:bodyPr rot="0" spcFirstLastPara="0" vertOverflow="overflow" horzOverflow="overflow" vert="horz" wrap="square" lIns="91440" tIns="45720" rIns="91440" bIns="45720" numCol="1" spcCol="0" rtlCol="0" fromWordArt="0" anchor="t" anchorCtr="0" forceAA="0" compatLnSpc="1">
+                        <a:prstTxWarp prst="textNoShape">
+                          <a:avLst/>
+                        </a:prstTxWarp>
+                        <a:noAutofit/>
+                      </wps:bodyPr>
+                    </wps:wsp>
+                  </a:graphicData>
+                </a:graphic>
+              </wp:inline>
+            </w:drawing>
+          </mc:Choice>
+          <mc:Fallback>
+            <w:pict>
+              <v:shape w14:anchorId="3D4F3AE4" id="Snip Single Corner Rectangle 8" o:spid="_x0000_s1033" style="width:244.5pt;height:242.25pt;visibility:visible;mso-wrap-style:square;mso-left-percent:-10001;mso-top-percent:-10001;mso-position-horizontal:absolute;mso-position-horizontal-relative:char;mso-position-vertical:absolute;mso-position-vertical-relative:line;mso-left-percent:-10001;mso-top-percent:-10001;v-text-anchor:top" coordsize="3105150,3076575" o:spt="100" o:gfxdata="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" adj="-11796480,,5400" path="m,l2592377,r512773,512773l3105150,3076575,,3076575,,xe" fillcolor="#5b9bd5 [3204]" strokecolor="#1f4d78 [1604]" strokeweight="1pt">
+                <v:stroke joinstyle="miter"/>
+                <v:formulas/>
+                <v:path arrowok="t" o:connecttype="custom" o:connectlocs="0,0;2592377,0;3105150,512773;3105150,3076575;0,3076575;0,0" o:connectangles="0,0,0,0,0,0" textboxrect="0,0,3105150,3076575"/>
+                <v:textbox>
+                  <w:txbxContent>
+                    <w:p>
+                      <w:pPr>
+                        <w:jc w:val="center"/>
+                        <w:rPr>
+                          <w:b/>
+                          <w:sz w:val="24"/>
+                        </w:rPr>
+                      </w:pPr>
+                      <w:r>
+                        <w:rPr>
+                          <w:b/>
+                          <w:sz w:val="24"/>
+                        </w:rPr>
+                        <w:t>System Operation</w:t>
+                      </w:r>
+                    </w:p>
+                    <w:p>
+                      <w:pPr>
+                        <w:pStyle w:val="NoSpacing"/>
+                      </w:pPr>
+                      <w:r>
+                        <w:t>Name:</w:t>
+                      </w:r>
+                      <w:r>
+                        <w:t xml:space="preserve"> </w:t>
+                      </w:r>
+                      <w:r>
+                        <w:rPr>
+                          <w:u w:val="single"/>
+                        </w:rPr>
+                        <w:t>System checks if account is in good standing</w:t>
+                      </w:r>
+                    </w:p>
+                    <w:p>
+                      <w:pPr>
+                        <w:pStyle w:val="NoSpacing"/>
+                        <w:rPr>
+                          <w:u w:val="single"/>
+                        </w:rPr>
+                      </w:pPr>
+                      <w:r>
+                        <w:t xml:space="preserve">Description: </w:t>
+                      </w:r>
+                      <w:r>
+                        <w:rPr>
+                          <w:u w:val="single"/>
+                        </w:rPr>
+                        <w:t>System checks that user has no outstanding fines</w:t>
+                      </w:r>
+                    </w:p>
+                    <w:p>
+                      <w:pPr>
+                        <w:pStyle w:val="NoSpacing"/>
+                        <w:rPr>
+                          <w:u w:val="single"/>
+                        </w:rPr>
+                      </w:pPr>
+                      <w:r>
+                        <w:t xml:space="preserve">Actors: </w:t>
+                      </w:r>
+                      <w:r>
+                        <w:rPr>
+                          <w:u w:val="single"/>
+                        </w:rPr>
+                        <w:t>User, System</w:t>
+                      </w:r>
+                    </w:p>
+                    <w:p>
+                      <w:pPr>
+                        <w:pStyle w:val="NoSpacing"/>
+                        <w:rPr>
+                          <w:u w:val="single"/>
+                        </w:rPr>
+                      </w:pPr>
+                      <w:r>
+                        <w:t xml:space="preserve">Trigger: </w:t>
+                      </w:r>
+                      <w:r>
+                        <w:rPr>
+                          <w:u w:val="single"/>
+                        </w:rPr>
+                        <w:t xml:space="preserve">User </w:t>
+                      </w:r>
+                      <w:r>
+                        <w:rPr>
+                          <w:u w:val="single"/>
+                        </w:rPr>
+                        <w:t>checks out OR reserves an audiobook</w:t>
+                      </w:r>
+                    </w:p>
+                    <w:p>
+                      <w:pPr>
+                        <w:pStyle w:val="NoSpacing"/>
+                        <w:rPr>
+                          <w:u w:val="single"/>
+                        </w:rPr>
+                      </w:pPr>
+                      <w:r>
+                        <w:t xml:space="preserve">Inputs: </w:t>
+                      </w:r>
+                      <w:r>
+                        <w:rPr>
+                          <w:u w:val="single"/>
+                        </w:rPr>
+                        <w:t xml:space="preserve">User, </w:t>
+                      </w:r>
+                      <w:r>
+                        <w:rPr>
+                          <w:u w:val="single"/>
+                        </w:rPr>
+                        <w:t>audiobook</w:t>
+                      </w:r>
+                    </w:p>
+                    <w:p>
+                      <w:pPr>
+                        <w:pStyle w:val="NoSpacing"/>
+                        <w:rPr>
+                          <w:u w:val="single"/>
+                        </w:rPr>
+                      </w:pPr>
+                      <w:r>
+                        <w:t xml:space="preserve">Classes of objects involved: </w:t>
+                      </w:r>
+                      <w:r>
+                        <w:rPr>
+                          <w:u w:val="single"/>
+                        </w:rPr>
+                        <w:t xml:space="preserve">User, Kiosk, </w:t>
+                      </w:r>
+                      <w:proofErr w:type="gramStart"/>
+                      <w:r>
+                        <w:rPr>
+                          <w:u w:val="single"/>
+                        </w:rPr>
+                        <w:t>Audiobook</w:t>
+                      </w:r>
+                      <w:proofErr w:type="gramEnd"/>
+                    </w:p>
+                    <w:p>
+                      <w:pPr>
+                        <w:pStyle w:val="NoSpacing"/>
+                        <w:rPr>
+                          <w:u w:val="single"/>
+                        </w:rPr>
+                      </w:pPr>
+                      <w:r>
+                        <w:t xml:space="preserve">Precondition: </w:t>
+                      </w:r>
+                      <w:r>
+                        <w:rPr>
+                          <w:u w:val="single"/>
+                        </w:rPr>
+                        <w:t>User has active, authenticated session on kiosk</w:t>
+                      </w:r>
+                    </w:p>
+                    <w:p>
+                      <w:pPr>
+                        <w:pStyle w:val="NoSpacing"/>
+                        <w:rPr>
+                          <w:u w:val="single"/>
+                        </w:rPr>
+                      </w:pPr>
+                      <w:proofErr w:type="spellStart"/>
+                      <w:r>
+                        <w:t>Postcondition</w:t>
+                      </w:r>
+                      <w:proofErr w:type="spellEnd"/>
+                      <w:r>
+                        <w:t xml:space="preserve">: </w:t>
+                      </w:r>
+                      <w:r>
+                        <w:rPr>
+                          <w:u w:val="single"/>
+                        </w:rPr>
+                        <w:t>&lt;none&gt;</w:t>
+                      </w:r>
+                    </w:p>
+                    <w:p>
+                      <w:pPr>
+                        <w:pStyle w:val="NoSpacing"/>
+                        <w:rPr>
+                          <w:u w:val="single"/>
+                        </w:rPr>
+                      </w:pPr>
+                      <w:r>
+                        <w:t xml:space="preserve">Outputs: </w:t>
+                      </w:r>
+                      <w:r>
+                        <w:rPr>
+                          <w:u w:val="single"/>
+                        </w:rPr>
+                        <w:t>Account standing status</w:t>
+                      </w:r>
+                    </w:p>
+                  </w:txbxContent>
+                </v:textbox>
+                <w10:anchorlock/>
+              </v:shape>
+            </w:pict>
+          </mc:Fallback>
+        </mc:AlternateContent>
+      </w:r>
+    </w:p>
+    <w:p/>
+    <w:p>
+      <w:r>
+        <w:rPr>
+          <w:noProof/>
+        </w:rPr>
+        <mc:AlternateContent>
+          <mc:Choice Requires="wps">
+            <w:drawing>
+              <wp:inline distT="0" distB="0" distL="0" distR="0" wp14:anchorId="69CC5943" wp14:editId="5F89458A">
+                <wp:extent cx="3105150" cy="3076575"/>
+                <wp:effectExtent l="0" t="0" r="19050" b="28575"/>
+                <wp:docPr id="9" name="Snip Single Corner Rectangle 9"/>
+                <wp:cNvGraphicFramePr/>
+                <a:graphic xmlns:a="http://schemas.openxmlformats.org/drawingml/2006/main">
+                  <a:graphicData uri="http://schemas.microsoft.com/office/word/2010/wordprocessingShape">
+                    <wps:wsp>
+                      <wps:cNvSpPr/>
+                      <wps:spPr>
+                        <a:xfrm>
+                          <a:off x="0" y="0"/>
+                          <a:ext cx="3105150" cy="3076575"/>
+                        </a:xfrm>
+                        <a:prstGeom prst="snip1Rect">
+                          <a:avLst/>
+                        </a:prstGeom>
+                      </wps:spPr>
+                      <wps:style>
+                        <a:lnRef idx="2">
+                          <a:schemeClr val="accent1">
+                            <a:shade val="50000"/>
+                          </a:schemeClr>
+                        </a:lnRef>
+                        <a:fillRef idx="1">
+                          <a:schemeClr val="accent1"/>
+                        </a:fillRef>
+                        <a:effectRef idx="0">
+                          <a:schemeClr val="accent1"/>
+                        </a:effectRef>
+                        <a:fontRef idx="minor">
+                          <a:schemeClr val="lt1"/>
+                        </a:fontRef>
+                      </wps:style>
+                      <wps:txbx>
+                        <w:txbxContent>
+                          <w:p>
+                            <w:pPr>
+                              <w:jc w:val="center"/>
+                              <w:rPr>
+                                <w:b/>
+                                <w:sz w:val="24"/>
+                              </w:rPr>
+                            </w:pPr>
+                            <w:r>
+                              <w:rPr>
+                                <w:b/>
+                                <w:sz w:val="24"/>
+                              </w:rPr>
+                              <w:t>System Operation</w:t>
+                            </w:r>
+                          </w:p>
+                          <w:p>
+                            <w:pPr>
+                              <w:pStyle w:val="NoSpacing"/>
+                            </w:pPr>
+                            <w:r>
+                              <w:t>Name:</w:t>
+                            </w:r>
+                            <w:r>
+                              <w:t xml:space="preserve"> </w:t>
+                            </w:r>
+                            <w:r>
+                              <w:rPr>
+                                <w:u w:val="single"/>
+                              </w:rPr>
+                              <w:t>System generates a report</w:t>
+                            </w:r>
+                          </w:p>
+                          <w:p>
+                            <w:pPr>
+                              <w:pStyle w:val="NoSpacing"/>
+                              <w:rPr>
+                                <w:u w:val="single"/>
+                              </w:rPr>
+                            </w:pPr>
+                            <w:r>
+                              <w:t xml:space="preserve">Description: </w:t>
+                            </w:r>
+                            <w:r>
+                              <w:rPr>
+                                <w:u w:val="single"/>
+                              </w:rPr>
+                              <w:t xml:space="preserve">System </w:t>
+                            </w:r>
+                            <w:r>
+                              <w:rPr>
+                                <w:u w:val="single"/>
+                              </w:rPr>
+                              <w:t>summarizes database status and history into human-readable report</w:t>
+                            </w:r>
+                          </w:p>
+                          <w:p>
+                            <w:pPr>
+                              <w:pStyle w:val="NoSpacing"/>
+                              <w:rPr>
+                                <w:u w:val="single"/>
+                              </w:rPr>
+                            </w:pPr>
+                            <w:r>
+                              <w:t xml:space="preserve">Actors: </w:t>
+                            </w:r>
+                            <w:r>
+                              <w:rPr>
+                                <w:u w:val="single"/>
+                              </w:rPr>
+                              <w:t>User, System</w:t>
+                            </w:r>
+                          </w:p>
+                          <w:p>
+                            <w:pPr>
+                              <w:pStyle w:val="NoSpacing"/>
+                              <w:rPr>
+                                <w:u w:val="single"/>
+                              </w:rPr>
+                            </w:pPr>
+                            <w:r>
+                              <w:t xml:space="preserve">Trigger: </w:t>
+                            </w:r>
+                            <w:r>
+                              <w:rPr>
+                                <w:u w:val="single"/>
+                              </w:rPr>
+                              <w:t>Manager requests report generation</w:t>
+                            </w:r>
+                          </w:p>
+                          <w:p>
+                            <w:pPr>
+                              <w:pStyle w:val="NoSpacing"/>
+                              <w:rPr>
+                                <w:u w:val="single"/>
+                              </w:rPr>
+                            </w:pPr>
+                            <w:r>
+                              <w:t xml:space="preserve">Inputs: </w:t>
+                            </w:r>
+                            <w:r>
+                              <w:rPr>
+                                <w:u w:val="single"/>
+                              </w:rPr>
+                              <w:t xml:space="preserve">User, </w:t>
+                            </w:r>
+                            <w:r>
+                              <w:rPr>
+                                <w:u w:val="single"/>
+                              </w:rPr>
+                              <w:t>Kiosk, Report type</w:t>
+                            </w:r>
+                          </w:p>
+                          <w:p>
+                            <w:pPr>
+                              <w:pStyle w:val="NoSpacing"/>
+                              <w:rPr>
+                                <w:u w:val="single"/>
+                              </w:rPr>
+                            </w:pPr>
+                            <w:r>
+                              <w:t xml:space="preserve">Classes of objects involved: </w:t>
+                            </w:r>
+                            <w:r>
+                              <w:rPr>
+                                <w:u w:val="single"/>
+                              </w:rPr>
+                              <w:t xml:space="preserve">User, Kiosk, </w:t>
+                            </w:r>
+                            <w:proofErr w:type="gramStart"/>
+                            <w:r>
+                              <w:rPr>
+                                <w:u w:val="single"/>
+                              </w:rPr>
+                              <w:t>Audiobook</w:t>
+                            </w:r>
+                            <w:proofErr w:type="gramEnd"/>
+                          </w:p>
+                          <w:p>
+                            <w:pPr>
+                              <w:pStyle w:val="NoSpacing"/>
+                              <w:rPr>
+                                <w:u w:val="single"/>
+                              </w:rPr>
+                            </w:pPr>
+                            <w:r>
+                              <w:t xml:space="preserve">Precondition: </w:t>
+                            </w:r>
+                            <w:r>
+                              <w:rPr>
+                                <w:u w:val="single"/>
+                              </w:rPr>
+                              <w:t>User has active, authenticated session on kiosk</w:t>
+                            </w:r>
+                          </w:p>
+                          <w:p>
+                            <w:pPr>
+                              <w:pStyle w:val="NoSpacing"/>
+                              <w:rPr>
+                                <w:u w:val="single"/>
+                              </w:rPr>
+                            </w:pPr>
+                            <w:proofErr w:type="spellStart"/>
+                            <w:r>
+                              <w:t>Postcondition</w:t>
+                            </w:r>
+                            <w:proofErr w:type="spellEnd"/>
+                            <w:r>
+                              <w:t xml:space="preserve">: </w:t>
+                            </w:r>
+                            <w:r>
+                              <w:rPr>
+                                <w:u w:val="single"/>
+                              </w:rPr>
+                              <w:t>&lt;none&gt;</w:t>
+                            </w:r>
+                          </w:p>
+                          <w:p>
+                            <w:pPr>
+                              <w:pStyle w:val="NoSpacing"/>
+                              <w:rPr>
+                                <w:u w:val="single"/>
+                              </w:rPr>
+                            </w:pPr>
+                            <w:r>
+                              <w:t xml:space="preserve">Outputs: </w:t>
+                            </w:r>
+                            <w:r>
+                              <w:rPr>
+                                <w:u w:val="single"/>
+                              </w:rPr>
+                              <w:t>Human-readable report</w:t>
+                            </w:r>
+                          </w:p>
+                        </w:txbxContent>
+                      </wps:txbx>
+                      <wps:bodyPr rot="0" spcFirstLastPara="0" vertOverflow="overflow" horzOverflow="overflow" vert="horz" wrap="square" lIns="91440" tIns="45720" rIns="91440" bIns="45720" numCol="1" spcCol="0" rtlCol="0" fromWordArt="0" anchor="t" anchorCtr="0" forceAA="0" compatLnSpc="1">
+                        <a:prstTxWarp prst="textNoShape">
+                          <a:avLst/>
+                        </a:prstTxWarp>
+                        <a:noAutofit/>
+                      </wps:bodyPr>
+                    </wps:wsp>
+                  </a:graphicData>
+                </a:graphic>
+              </wp:inline>
+            </w:drawing>
+          </mc:Choice>
+          <mc:Fallback>
+            <w:pict>
+              <v:shape w14:anchorId="69CC5943" id="Snip Single Corner Rectangle 9" o:spid="_x0000_s1034" style="width:244.5pt;height:242.25pt;visibility:visible;mso-wrap-style:square;mso-left-percent:-10001;mso-top-percent:-10001;mso-position-horizontal:absolute;mso-position-horizontal-relative:char;mso-position-vertical:absolute;mso-position-vertical-relative:line;mso-left-percent:-10001;mso-top-percent:-10001;v-text-anchor:top" coordsize="3105150,3076575" o:spt="100" o:gfxdata="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" adj="-11796480,,5400" path="m,l2592377,r512773,512773l3105150,3076575,,3076575,,xe" fillcolor="#5b9bd5 [3204]" strokecolor="#1f4d78 [1604]" strokeweight="1pt">
+                <v:stroke joinstyle="miter"/>
+                <v:formulas/>
+                <v:path arrowok="t" o:connecttype="custom" o:connectlocs="0,0;2592377,0;3105150,512773;3105150,3076575;0,3076575;0,0" o:connectangles="0,0,0,0,0,0" textboxrect="0,0,3105150,3076575"/>
+                <v:textbox>
+                  <w:txbxContent>
+                    <w:p>
+                      <w:pPr>
+                        <w:jc w:val="center"/>
+                        <w:rPr>
+                          <w:b/>
+                          <w:sz w:val="24"/>
+                        </w:rPr>
+                      </w:pPr>
+                      <w:r>
+                        <w:rPr>
+                          <w:b/>
+                          <w:sz w:val="24"/>
+                        </w:rPr>
+                        <w:t>System Operation</w:t>
+                      </w:r>
+                    </w:p>
+                    <w:p>
+                      <w:pPr>
+                        <w:pStyle w:val="NoSpacing"/>
+                      </w:pPr>
+                      <w:r>
+                        <w:t>Name:</w:t>
+                      </w:r>
+                      <w:r>
+                        <w:t xml:space="preserve"> </w:t>
+                      </w:r>
+                      <w:r>
+                        <w:rPr>
+                          <w:u w:val="single"/>
+                        </w:rPr>
+                        <w:t>System generates a report</w:t>
+                      </w:r>
+                    </w:p>
+                    <w:p>
+                      <w:pPr>
+                        <w:pStyle w:val="NoSpacing"/>
+                        <w:rPr>
+                          <w:u w:val="single"/>
+                        </w:rPr>
+                      </w:pPr>
+                      <w:r>
+                        <w:t xml:space="preserve">Description: </w:t>
+                      </w:r>
+                      <w:r>
+                        <w:rPr>
+                          <w:u w:val="single"/>
+                        </w:rPr>
+                        <w:t xml:space="preserve">System </w:t>
+                      </w:r>
+                      <w:r>
+                        <w:rPr>
+                          <w:u w:val="single"/>
+                        </w:rPr>
+                        <w:t>summarizes database status and history into human-readable report</w:t>
+                      </w:r>
+                    </w:p>
+                    <w:p>
+                      <w:pPr>
+                        <w:pStyle w:val="NoSpacing"/>
+                        <w:rPr>
+                          <w:u w:val="single"/>
+                        </w:rPr>
+                      </w:pPr>
+                      <w:r>
+                        <w:t xml:space="preserve">Actors: </w:t>
+                      </w:r>
+                      <w:r>
+                        <w:rPr>
+                          <w:u w:val="single"/>
+                        </w:rPr>
+                        <w:t>User, System</w:t>
+                      </w:r>
+                    </w:p>
+                    <w:p>
+                      <w:pPr>
+                        <w:pStyle w:val="NoSpacing"/>
+                        <w:rPr>
+                          <w:u w:val="single"/>
+                        </w:rPr>
+                      </w:pPr>
+                      <w:r>
+                        <w:t xml:space="preserve">Trigger: </w:t>
+                      </w:r>
+                      <w:r>
+                        <w:rPr>
+                          <w:u w:val="single"/>
+                        </w:rPr>
+                        <w:t>Manager requests report generation</w:t>
+                      </w:r>
+                    </w:p>
+                    <w:p>
+                      <w:pPr>
+                        <w:pStyle w:val="NoSpacing"/>
+                        <w:rPr>
+                          <w:u w:val="single"/>
+                        </w:rPr>
+                      </w:pPr>
+                      <w:r>
+                        <w:t xml:space="preserve">Inputs: </w:t>
+                      </w:r>
+                      <w:r>
+                        <w:rPr>
+                          <w:u w:val="single"/>
+                        </w:rPr>
+                        <w:t xml:space="preserve">User, </w:t>
+                      </w:r>
+                      <w:r>
+                        <w:rPr>
+                          <w:u w:val="single"/>
+                        </w:rPr>
+                        <w:t>Kiosk, Report type</w:t>
+                      </w:r>
+                    </w:p>
+                    <w:p>
+                      <w:pPr>
+                        <w:pStyle w:val="NoSpacing"/>
+                        <w:rPr>
+                          <w:u w:val="single"/>
+                        </w:rPr>
+                      </w:pPr>
+                      <w:r>
+                        <w:t xml:space="preserve">Classes of objects involved: </w:t>
+                      </w:r>
+                      <w:r>
+                        <w:rPr>
+                          <w:u w:val="single"/>
+                        </w:rPr>
+                        <w:t xml:space="preserve">User, Kiosk, </w:t>
+                      </w:r>
+                      <w:proofErr w:type="gramStart"/>
+                      <w:r>
+                        <w:rPr>
+                          <w:u w:val="single"/>
+                        </w:rPr>
+                        <w:t>Audiobook</w:t>
+                      </w:r>
+                      <w:proofErr w:type="gramEnd"/>
+                    </w:p>
+                    <w:p>
+                      <w:pPr>
+                        <w:pStyle w:val="NoSpacing"/>
+                        <w:rPr>
+                          <w:u w:val="single"/>
+                        </w:rPr>
+                      </w:pPr>
+                      <w:r>
+                        <w:t xml:space="preserve">Precondition: </w:t>
+                      </w:r>
+                      <w:r>
+                        <w:rPr>
+                          <w:u w:val="single"/>
+                        </w:rPr>
+                        <w:t>User has active, authenticated session on kiosk</w:t>
+                      </w:r>
+                    </w:p>
+                    <w:p>
+                      <w:pPr>
+                        <w:pStyle w:val="NoSpacing"/>
+                        <w:rPr>
+                          <w:u w:val="single"/>
+                        </w:rPr>
+                      </w:pPr>
+                      <w:proofErr w:type="spellStart"/>
+                      <w:r>
+                        <w:t>Postcondition</w:t>
+                      </w:r>
+                      <w:proofErr w:type="spellEnd"/>
+                      <w:r>
+                        <w:t xml:space="preserve">: </w:t>
+                      </w:r>
+                      <w:r>
+                        <w:rPr>
+                          <w:u w:val="single"/>
+                        </w:rPr>
+                        <w:t>&lt;none&gt;</w:t>
+                      </w:r>
+                    </w:p>
+                    <w:p>
+                      <w:pPr>
+                        <w:pStyle w:val="NoSpacing"/>
+                        <w:rPr>
+                          <w:u w:val="single"/>
+                        </w:rPr>
+                      </w:pPr>
+                      <w:r>
+                        <w:t xml:space="preserve">Outputs: </w:t>
+                      </w:r>
+                      <w:r>
+                        <w:rPr>
+                          <w:u w:val="single"/>
+                        </w:rPr>
+                        <w:t>Human-readable report</w:t>
+                      </w:r>
+                    </w:p>
+                  </w:txbxContent>
+                </v:textbox>
+                <w10:anchorlock/>
+              </v:shape>
+            </w:pict>
+          </mc:Fallback>
+        </mc:AlternateContent>
+      </w:r>
+    </w:p>
+    <w:p/>
+    <w:p>
+      <w:r>
+        <w:rPr>
+          <w:noProof/>
+        </w:rPr>
+        <w:lastRenderedPageBreak/>
+        <mc:AlternateContent>
+          <mc:Choice Requires="wps">
+            <w:drawing>
+              <wp:inline distT="0" distB="0" distL="0" distR="0" wp14:anchorId="0695EFBF" wp14:editId="411B2C62">
+                <wp:extent cx="3105150" cy="3076575"/>
+                <wp:effectExtent l="0" t="0" r="19050" b="28575"/>
+                <wp:docPr id="10" name="Snip Single Corner Rectangle 10"/>
+                <wp:cNvGraphicFramePr/>
+                <a:graphic xmlns:a="http://schemas.openxmlformats.org/drawingml/2006/main">
+                  <a:graphicData uri="http://schemas.microsoft.com/office/word/2010/wordprocessingShape">
+                    <wps:wsp>
+                      <wps:cNvSpPr/>
+                      <wps:spPr>
+                        <a:xfrm>
+                          <a:off x="0" y="0"/>
+                          <a:ext cx="3105150" cy="3076575"/>
+                        </a:xfrm>
+                        <a:prstGeom prst="snip1Rect">
+                          <a:avLst/>
+                        </a:prstGeom>
+                      </wps:spPr>
+                      <wps:style>
+                        <a:lnRef idx="2">
+                          <a:schemeClr val="accent1">
+                            <a:shade val="50000"/>
+                          </a:schemeClr>
+                        </a:lnRef>
+                        <a:fillRef idx="1">
+                          <a:schemeClr val="accent1"/>
+                        </a:fillRef>
+                        <a:effectRef idx="0">
+                          <a:schemeClr val="accent1"/>
+                        </a:effectRef>
+                        <a:fontRef idx="minor">
+                          <a:schemeClr val="lt1"/>
+                        </a:fontRef>
+                      </wps:style>
+                      <wps:txbx>
+                        <w:txbxContent>
+                          <w:p>
+                            <w:pPr>
+                              <w:jc w:val="center"/>
+                              <w:rPr>
+                                <w:b/>
+                                <w:sz w:val="24"/>
+                              </w:rPr>
+                            </w:pPr>
+                            <w:r>
+                              <w:rPr>
+                                <w:b/>
+                                <w:sz w:val="24"/>
+                              </w:rPr>
+                              <w:t>System Operation</w:t>
+                            </w:r>
+                          </w:p>
+                          <w:p>
+                            <w:pPr>
+                              <w:pStyle w:val="NoSpacing"/>
+                              <w:rPr>
+                                <w:u w:val="single"/>
+                              </w:rPr>
+                            </w:pPr>
+                            <w:r>
+                              <w:t>Name:</w:t>
+                            </w:r>
+                            <w:r>
+                              <w:t xml:space="preserve"> </w:t>
+                            </w:r>
+                            <w:r>
+                              <w:rPr>
+                                <w:u w:val="single"/>
+                              </w:rPr>
+                              <w:t>System checks for expired reservations</w:t>
+                            </w:r>
+                          </w:p>
+                          <w:p>
+                            <w:pPr>
+                              <w:pStyle w:val="NoSpacing"/>
+                              <w:rPr>
+                                <w:u w:val="single"/>
+                              </w:rPr>
+                            </w:pPr>
+                            <w:r>
+                              <w:t xml:space="preserve">Description: </w:t>
+                            </w:r>
+                            <w:r>
+                              <w:rPr>
+                                <w:u w:val="single"/>
+                              </w:rPr>
+                              <w:t xml:space="preserve">System </w:t>
+                            </w:r>
+                            <w:r>
+                              <w:rPr>
+                                <w:u w:val="single"/>
+                              </w:rPr>
+                              <w:t xml:space="preserve">scans the </w:t>
+                            </w:r>
+                            <w:r>
+                              <w:rPr>
+                                <w:u w:val="single"/>
+                              </w:rPr>
+                              <w:t>database</w:t>
+                            </w:r>
+                            <w:r>
+                              <w:rPr>
+                                <w:u w:val="single"/>
+                              </w:rPr>
+                              <w:t xml:space="preserve"> for expired reservations</w:t>
+                            </w:r>
+                          </w:p>
+                          <w:p>
+                            <w:pPr>
+                              <w:pStyle w:val="NoSpacing"/>
+                              <w:rPr>
+                                <w:u w:val="single"/>
+                              </w:rPr>
+                            </w:pPr>
+                            <w:r>
+                              <w:t xml:space="preserve">Actors: </w:t>
+                            </w:r>
+                            <w:r>
+                              <w:rPr>
+                                <w:u w:val="single"/>
+                              </w:rPr>
+                              <w:t>System</w:t>
+                            </w:r>
+                          </w:p>
+                          <w:p>
+                            <w:pPr>
+                              <w:pStyle w:val="NoSpacing"/>
+                              <w:rPr>
+                                <w:u w:val="single"/>
+                              </w:rPr>
+                            </w:pPr>
+                            <w:r>
+                              <w:t xml:space="preserve">Trigger: </w:t>
+                            </w:r>
+                            <w:r>
+                              <w:rPr>
+                                <w:u w:val="single"/>
+                              </w:rPr>
+                              <w:t>Periodic autonomous clock trigger</w:t>
+                            </w:r>
+                          </w:p>
+                          <w:p>
+                            <w:pPr>
+                              <w:pStyle w:val="NoSpacing"/>
+                              <w:rPr>
+                                <w:u w:val="single"/>
+                              </w:rPr>
+                            </w:pPr>
+                            <w:r>
+                              <w:t xml:space="preserve">Inputs: </w:t>
+                            </w:r>
+                            <w:r>
+                              <w:rPr>
+                                <w:u w:val="single"/>
+                              </w:rPr>
+                              <w:t>&lt;none&gt;</w:t>
+                            </w:r>
+                          </w:p>
+                          <w:p>
+                            <w:pPr>
+                              <w:pStyle w:val="NoSpacing"/>
+                              <w:rPr>
+                                <w:u w:val="single"/>
+                              </w:rPr>
+                            </w:pPr>
+                            <w:r>
+                              <w:t xml:space="preserve">Classes of objects involved: </w:t>
+                            </w:r>
+                            <w:r>
+                              <w:rPr>
+                                <w:u w:val="single"/>
+                              </w:rPr>
+                              <w:t xml:space="preserve">User, Kiosk, </w:t>
+                            </w:r>
+                            <w:proofErr w:type="gramStart"/>
+                            <w:r>
+                              <w:rPr>
+                                <w:u w:val="single"/>
+                              </w:rPr>
+                              <w:t>Audiobook</w:t>
+                            </w:r>
+                            <w:proofErr w:type="gramEnd"/>
+                          </w:p>
+                          <w:p>
+                            <w:pPr>
+                              <w:pStyle w:val="NoSpacing"/>
+                              <w:rPr>
+                                <w:u w:val="single"/>
+                              </w:rPr>
+                            </w:pPr>
+                            <w:r>
+                              <w:t xml:space="preserve">Precondition: </w:t>
+                            </w:r>
+                            <w:r>
+                              <w:rPr>
+                                <w:u w:val="single"/>
+                              </w:rPr>
+                              <w:t>&lt;none&gt;</w:t>
+                            </w:r>
+                          </w:p>
+                          <w:p>
+                            <w:pPr>
+                              <w:pStyle w:val="NoSpacing"/>
+                              <w:rPr>
+                                <w:u w:val="single"/>
+                              </w:rPr>
+                            </w:pPr>
+                            <w:proofErr w:type="spellStart"/>
+                            <w:r>
+                              <w:t>Postcondition</w:t>
+                            </w:r>
+                            <w:proofErr w:type="spellEnd"/>
+                            <w:r>
+                              <w:t xml:space="preserve">: </w:t>
+                            </w:r>
+                            <w:r>
+                              <w:rPr>
+                                <w:u w:val="single"/>
+                              </w:rPr>
+                              <w:t>&lt;none&gt;</w:t>
+                            </w:r>
+                          </w:p>
+                          <w:p>
+                            <w:pPr>
+                              <w:pStyle w:val="NoSpacing"/>
+                              <w:rPr>
+                                <w:u w:val="single"/>
+                              </w:rPr>
+                            </w:pPr>
+                            <w:r>
+                              <w:t xml:space="preserve">Outputs: </w:t>
+                            </w:r>
+                            <w:r>
+                              <w:rPr>
+                                <w:u w:val="single"/>
+                              </w:rPr>
+                              <w:t>List of all e</w:t>
+                            </w:r>
+                            <w:r>
+                              <w:rPr>
+                                <w:u w:val="single"/>
+                              </w:rPr>
+                              <w:t>xpired reservations</w:t>
+                            </w:r>
+                          </w:p>
+                        </w:txbxContent>
+                      </wps:txbx>
+                      <wps:bodyPr rot="0" spcFirstLastPara="0" vertOverflow="overflow" horzOverflow="overflow" vert="horz" wrap="square" lIns="91440" tIns="45720" rIns="91440" bIns="45720" numCol="1" spcCol="0" rtlCol="0" fromWordArt="0" anchor="t" anchorCtr="0" forceAA="0" compatLnSpc="1">
+                        <a:prstTxWarp prst="textNoShape">
+                          <a:avLst/>
+                        </a:prstTxWarp>
+                        <a:noAutofit/>
+                      </wps:bodyPr>
+                    </wps:wsp>
+                  </a:graphicData>
+                </a:graphic>
+              </wp:inline>
+            </w:drawing>
+          </mc:Choice>
+          <mc:Fallback>
+            <w:pict>
+              <v:shape w14:anchorId="0695EFBF" id="Snip Single Corner Rectangle 10" o:spid="_x0000_s1035" style="width:244.5pt;height:242.25pt;visibility:visible;mso-wrap-style:square;mso-left-percent:-10001;mso-top-percent:-10001;mso-position-horizontal:absolute;mso-position-horizontal-relative:char;mso-position-vertical:absolute;mso-position-vertical-relative:line;mso-left-percent:-10001;mso-top-percent:-10001;v-text-anchor:top" coordsize="3105150,3076575" o:spt="100" o:gfxdata="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" adj="-11796480,,5400" path="m,l2592377,r512773,512773l3105150,3076575,,3076575,,xe" fillcolor="#5b9bd5 [3204]" strokecolor="#1f4d78 [1604]" strokeweight="1pt">
+                <v:stroke joinstyle="miter"/>
+                <v:formulas/>
+                <v:path arrowok="t" o:connecttype="custom" o:connectlocs="0,0;2592377,0;3105150,512773;3105150,3076575;0,3076575;0,0" o:connectangles="0,0,0,0,0,0" textboxrect="0,0,3105150,3076575"/>
+                <v:textbox>
+                  <w:txbxContent>
+                    <w:p>
+                      <w:pPr>
+                        <w:jc w:val="center"/>
+                        <w:rPr>
+                          <w:b/>
+                          <w:sz w:val="24"/>
+                        </w:rPr>
+                      </w:pPr>
+                      <w:r>
+                        <w:rPr>
+                          <w:b/>
+                          <w:sz w:val="24"/>
+                        </w:rPr>
+                        <w:t>System Operation</w:t>
+                      </w:r>
+                    </w:p>
+                    <w:p>
+                      <w:pPr>
+                        <w:pStyle w:val="NoSpacing"/>
+                        <w:rPr>
+                          <w:u w:val="single"/>
+                        </w:rPr>
+                      </w:pPr>
+                      <w:r>
+                        <w:t>Name:</w:t>
+                      </w:r>
+                      <w:r>
+                        <w:t xml:space="preserve"> </w:t>
+                      </w:r>
+                      <w:r>
+                        <w:rPr>
+                          <w:u w:val="single"/>
+                        </w:rPr>
+                        <w:t>System checks for expired reservations</w:t>
+                      </w:r>
+                    </w:p>
+                    <w:p>
+                      <w:pPr>
+                        <w:pStyle w:val="NoSpacing"/>
+                        <w:rPr>
+                          <w:u w:val="single"/>
+                        </w:rPr>
+                      </w:pPr>
+                      <w:r>
+                        <w:t xml:space="preserve">Description: </w:t>
+                      </w:r>
+                      <w:r>
+                        <w:rPr>
+                          <w:u w:val="single"/>
+                        </w:rPr>
+                        <w:t xml:space="preserve">System </w:t>
+                      </w:r>
+                      <w:r>
+                        <w:rPr>
+                          <w:u w:val="single"/>
+                        </w:rPr>
+                        <w:t xml:space="preserve">scans the </w:t>
+                      </w:r>
+                      <w:r>
+                        <w:rPr>
+                          <w:u w:val="single"/>
+                        </w:rPr>
+                        <w:t>database</w:t>
+                      </w:r>
+                      <w:r>
+                        <w:rPr>
+                          <w:u w:val="single"/>
+                        </w:rPr>
+                        <w:t xml:space="preserve"> for expired reservations</w:t>
+                      </w:r>
+                    </w:p>
+                    <w:p>
+                      <w:pPr>
+                        <w:pStyle w:val="NoSpacing"/>
+                        <w:rPr>
+                          <w:u w:val="single"/>
+                        </w:rPr>
+                      </w:pPr>
+                      <w:r>
+                        <w:t xml:space="preserve">Actors: </w:t>
+                      </w:r>
+                      <w:r>
+                        <w:rPr>
+                          <w:u w:val="single"/>
+                        </w:rPr>
+                        <w:t>System</w:t>
+                      </w:r>
+                    </w:p>
+                    <w:p>
+                      <w:pPr>
+                        <w:pStyle w:val="NoSpacing"/>
+                        <w:rPr>
+                          <w:u w:val="single"/>
+                        </w:rPr>
+                      </w:pPr>
+                      <w:r>
+                        <w:t xml:space="preserve">Trigger: </w:t>
+                      </w:r>
+                      <w:r>
+                        <w:rPr>
+                          <w:u w:val="single"/>
+                        </w:rPr>
+                        <w:t>Periodic autonomous clock trigger</w:t>
+                      </w:r>
+                    </w:p>
+                    <w:p>
+                      <w:pPr>
+                        <w:pStyle w:val="NoSpacing"/>
+                        <w:rPr>
+                          <w:u w:val="single"/>
+                        </w:rPr>
+                      </w:pPr>
+                      <w:r>
+                        <w:t xml:space="preserve">Inputs: </w:t>
+                      </w:r>
+                      <w:r>
+                        <w:rPr>
+                          <w:u w:val="single"/>
+                        </w:rPr>
+                        <w:t>&lt;none&gt;</w:t>
+                      </w:r>
+                    </w:p>
+                    <w:p>
+                      <w:pPr>
+                        <w:pStyle w:val="NoSpacing"/>
+                        <w:rPr>
+                          <w:u w:val="single"/>
+                        </w:rPr>
+                      </w:pPr>
+                      <w:r>
+                        <w:t xml:space="preserve">Classes of objects involved: </w:t>
+                      </w:r>
+                      <w:r>
+                        <w:rPr>
+                          <w:u w:val="single"/>
+                        </w:rPr>
+                        <w:t xml:space="preserve">User, Kiosk, </w:t>
+                      </w:r>
+                      <w:proofErr w:type="gramStart"/>
+                      <w:r>
+                        <w:rPr>
+                          <w:u w:val="single"/>
+                        </w:rPr>
+                        <w:t>Audiobook</w:t>
+                      </w:r>
+                      <w:proofErr w:type="gramEnd"/>
+                    </w:p>
+                    <w:p>
+                      <w:pPr>
+                        <w:pStyle w:val="NoSpacing"/>
+                        <w:rPr>
+                          <w:u w:val="single"/>
+                        </w:rPr>
+                      </w:pPr>
+                      <w:r>
+                        <w:t xml:space="preserve">Precondition: </w:t>
+                      </w:r>
+                      <w:r>
+                        <w:rPr>
+                          <w:u w:val="single"/>
+                        </w:rPr>
+                        <w:t>&lt;none&gt;</w:t>
+                      </w:r>
+                    </w:p>
+                    <w:p>
+                      <w:pPr>
+                        <w:pStyle w:val="NoSpacing"/>
+                        <w:rPr>
+                          <w:u w:val="single"/>
+                        </w:rPr>
+                      </w:pPr>
+                      <w:proofErr w:type="spellStart"/>
+                      <w:r>
+                        <w:t>Postcondition</w:t>
+                      </w:r>
+                      <w:proofErr w:type="spellEnd"/>
+                      <w:r>
+                        <w:t xml:space="preserve">: </w:t>
+                      </w:r>
+                      <w:r>
+                        <w:rPr>
+                          <w:u w:val="single"/>
+                        </w:rPr>
+                        <w:t>&lt;none&gt;</w:t>
+                      </w:r>
+                    </w:p>
+                    <w:p>
+                      <w:pPr>
+                        <w:pStyle w:val="NoSpacing"/>
+                        <w:rPr>
+                          <w:u w:val="single"/>
+                        </w:rPr>
+                      </w:pPr>
+                      <w:r>
+                        <w:t xml:space="preserve">Outputs: </w:t>
+                      </w:r>
+                      <w:r>
+                        <w:rPr>
+                          <w:u w:val="single"/>
+                        </w:rPr>
+                        <w:t>List of all e</w:t>
+                      </w:r>
+                      <w:r>
+                        <w:rPr>
+                          <w:u w:val="single"/>
+                        </w:rPr>
+                        <w:t>xpired reservations</w:t>
+                      </w:r>
+                    </w:p>
+                  </w:txbxContent>
+                </v:textbox>
+                <w10:anchorlock/>
+              </v:shape>
+            </w:pict>
+          </mc:Fallback>
+        </mc:AlternateContent>
+      </w:r>
+    </w:p>
     <w:sectPr>
       <w:headerReference w:type="default" r:id="rId7"/>
       <w:pgSz w:w="12240" w:h="15840"/>

</xml_diff>

<commit_message>
Finished draft of system operation specs
</commit_message>
<xml_diff>
--- a/Mod8/System Operation Specs.docx
+++ b/Mod8/System Operation Specs.docx
@@ -9,213 +9,232 @@
       <w:r>
         <w:t>System Operations</w:t>
       </w:r>
+      <w:r>
+        <w:t>:</w:t>
+      </w:r>
     </w:p>
     <w:p>
       <w:pPr>
         <w:pStyle w:val="NoSpacing"/>
-        <w:rPr>
-          <w:strike/>
-        </w:rPr>
+        <w:numPr>
+          <w:ilvl w:val="0"/>
+          <w:numId w:val="6"/>
+        </w:numPr>
       </w:pPr>
       <w:r>
-        <w:rPr>
-          <w:strike/>
-        </w:rPr>
         <w:t>System creates a new user account</w:t>
       </w:r>
     </w:p>
     <w:p>
       <w:pPr>
         <w:pStyle w:val="NoSpacing"/>
-        <w:rPr>
-          <w:strike/>
-        </w:rPr>
+        <w:numPr>
+          <w:ilvl w:val="0"/>
+          <w:numId w:val="6"/>
+        </w:numPr>
       </w:pPr>
       <w:r>
-        <w:rPr>
-          <w:strike/>
-        </w:rPr>
         <w:t>System prompts for credentials</w:t>
       </w:r>
     </w:p>
     <w:p>
       <w:pPr>
         <w:pStyle w:val="NoSpacing"/>
-        <w:rPr>
-          <w:strike/>
-        </w:rPr>
+        <w:numPr>
+          <w:ilvl w:val="0"/>
+          <w:numId w:val="6"/>
+        </w:numPr>
       </w:pPr>
       <w:r>
-        <w:rPr>
-          <w:strike/>
-        </w:rPr>
         <w:t>System authenticates the user</w:t>
       </w:r>
     </w:p>
     <w:p>
       <w:pPr>
         <w:pStyle w:val="NoSpacing"/>
-        <w:rPr>
-          <w:strike/>
-        </w:rPr>
+        <w:numPr>
+          <w:ilvl w:val="0"/>
+          <w:numId w:val="6"/>
+        </w:numPr>
       </w:pPr>
       <w:r>
-        <w:rPr>
-          <w:strike/>
-        </w:rPr>
         <w:t xml:space="preserve">System </w:t>
       </w:r>
       <w:r>
-        <w:rPr>
-          <w:strike/>
-        </w:rPr>
         <w:t>lists</w:t>
       </w:r>
       <w:r>
-        <w:rPr>
-          <w:strike/>
-        </w:rPr>
         <w:t xml:space="preserve"> available audio books</w:t>
       </w:r>
     </w:p>
     <w:p>
       <w:pPr>
         <w:pStyle w:val="NoSpacing"/>
-        <w:rPr>
-          <w:strike/>
-        </w:rPr>
+        <w:numPr>
+          <w:ilvl w:val="0"/>
+          <w:numId w:val="6"/>
+        </w:numPr>
       </w:pPr>
       <w:r>
-        <w:rPr>
-          <w:strike/>
-        </w:rPr>
         <w:t>System adds/removes an available audio book</w:t>
       </w:r>
     </w:p>
     <w:p>
       <w:pPr>
         <w:pStyle w:val="NoSpacing"/>
-        <w:rPr>
-          <w:strike/>
-        </w:rPr>
+        <w:numPr>
+          <w:ilvl w:val="0"/>
+          <w:numId w:val="6"/>
+        </w:numPr>
       </w:pPr>
       <w:r>
-        <w:rPr>
-          <w:strike/>
-        </w:rPr>
         <w:t xml:space="preserve">System </w:t>
       </w:r>
       <w:r>
-        <w:rPr>
-          <w:strike/>
-        </w:rPr>
         <w:t>marks</w:t>
       </w:r>
       <w:r>
-        <w:rPr>
-          <w:strike/>
-        </w:rPr>
         <w:t xml:space="preserve"> an audio book</w:t>
       </w:r>
       <w:r>
-        <w:rPr>
-          <w:strike/>
-        </w:rPr>
         <w:t xml:space="preserve"> reserved/not reserved</w:t>
       </w:r>
       <w:r>
-        <w:rPr>
-          <w:strike/>
-        </w:rPr>
         <w:t>/checked in/checked out</w:t>
       </w:r>
     </w:p>
     <w:p>
       <w:pPr>
         <w:pStyle w:val="NoSpacing"/>
-        <w:rPr>
-          <w:strike/>
-        </w:rPr>
+        <w:numPr>
+          <w:ilvl w:val="0"/>
+          <w:numId w:val="6"/>
+        </w:numPr>
       </w:pPr>
       <w:r>
-        <w:rPr>
-          <w:strike/>
-        </w:rPr>
         <w:t>System updates audiobook physical location</w:t>
       </w:r>
     </w:p>
     <w:p>
       <w:pPr>
         <w:pStyle w:val="NoSpacing"/>
-        <w:rPr>
-          <w:strike/>
-        </w:rPr>
+        <w:numPr>
+          <w:ilvl w:val="0"/>
+          <w:numId w:val="6"/>
+        </w:numPr>
       </w:pPr>
       <w:r>
-        <w:rPr>
-          <w:strike/>
-        </w:rPr>
         <w:t>System checks if account is in good standing</w:t>
       </w:r>
     </w:p>
     <w:p>
       <w:pPr>
         <w:pStyle w:val="NoSpacing"/>
-        <w:rPr>
-          <w:strike/>
-        </w:rPr>
+        <w:numPr>
+          <w:ilvl w:val="0"/>
+          <w:numId w:val="6"/>
+        </w:numPr>
       </w:pPr>
       <w:r>
-        <w:rPr>
-          <w:strike/>
-        </w:rPr>
         <w:t>System generates a report</w:t>
       </w:r>
     </w:p>
     <w:p>
       <w:pPr>
         <w:pStyle w:val="NoSpacing"/>
-        <w:rPr>
-          <w:strike/>
-        </w:rPr>
+        <w:numPr>
+          <w:ilvl w:val="0"/>
+          <w:numId w:val="6"/>
+        </w:numPr>
       </w:pPr>
-      <w:bookmarkStart w:id="0" w:name="_GoBack"/>
       <w:r>
-        <w:rPr>
-          <w:strike/>
-        </w:rPr>
         <w:t>System checks for expired reservations</w:t>
       </w:r>
     </w:p>
-    <w:bookmarkEnd w:id="0"/>
     <w:p>
       <w:pPr>
         <w:pStyle w:val="NoSpacing"/>
+        <w:numPr>
+          <w:ilvl w:val="0"/>
+          <w:numId w:val="6"/>
+        </w:numPr>
       </w:pPr>
       <w:r>
         <w:t>System adjusts inventory levels</w:t>
       </w:r>
     </w:p>
     <w:p>
+      <w:pPr>
+        <w:pStyle w:val="ListParagraph"/>
+        <w:numPr>
+          <w:ilvl w:val="0"/>
+          <w:numId w:val="6"/>
+        </w:numPr>
+      </w:pPr>
       <w:r>
         <w:t>System displays error message</w:t>
       </w:r>
+    </w:p>
+    <w:p>
+      <w:pPr>
+        <w:pStyle w:val="ListParagraph"/>
+        <w:numPr>
+          <w:ilvl w:val="0"/>
+          <w:numId w:val="6"/>
+        </w:numPr>
+      </w:pPr>
       <w:r>
-        <w:br/>
         <w:t>System dispenses audiobook</w:t>
       </w:r>
+    </w:p>
+    <w:p>
+      <w:pPr>
+        <w:pStyle w:val="ListParagraph"/>
+        <w:numPr>
+          <w:ilvl w:val="0"/>
+          <w:numId w:val="6"/>
+        </w:numPr>
+      </w:pPr>
       <w:r>
-        <w:br/>
-        <w:t>System opens receptacle to receive audiobook</w:t>
+        <w:t xml:space="preserve">System opens </w:t>
       </w:r>
       <w:r>
-        <w:br/>
+        <w:t>receptacle to receive audiobook</w:t>
+      </w:r>
+    </w:p>
+    <w:p>
+      <w:pPr>
+        <w:pStyle w:val="ListParagraph"/>
+        <w:numPr>
+          <w:ilvl w:val="0"/>
+          <w:numId w:val="6"/>
+        </w:numPr>
+      </w:pPr>
+      <w:r>
         <w:t>System moves audiobook to holding bin</w:t>
       </w:r>
+    </w:p>
+    <w:p>
+      <w:pPr>
+        <w:pStyle w:val="ListParagraph"/>
+        <w:numPr>
+          <w:ilvl w:val="0"/>
+          <w:numId w:val="6"/>
+        </w:numPr>
+      </w:pPr>
       <w:r>
-        <w:br/>
         <w:t>System terminates the session</w:t>
       </w:r>
+    </w:p>
+    <w:p>
+      <w:r>
+        <w:br w:type="page"/>
+      </w:r>
+    </w:p>
+    <w:p>
+      <w:pPr>
+        <w:ind w:left="360"/>
+      </w:pPr>
     </w:p>
     <w:p>
       <w:r>
@@ -403,13 +422,8 @@
                                 <w:u w:val="single"/>
                               </w:rPr>
                             </w:pPr>
-                            <w:proofErr w:type="spellStart"/>
-                            <w:r>
-                              <w:t>Postcondition</w:t>
-                            </w:r>
-                            <w:proofErr w:type="spellEnd"/>
-                            <w:r>
-                              <w:t xml:space="preserve">: </w:t>
+                            <w:r>
+                              <w:t xml:space="preserve">Postcondition: </w:t>
                             </w:r>
                             <w:r>
                               <w:rPr>
@@ -645,7 +659,6 @@
         <w:rPr>
           <w:noProof/>
         </w:rPr>
-        <w:lastRenderedPageBreak/>
         <mc:AlternateContent>
           <mc:Choice Requires="wps">
             <w:drawing>
@@ -827,13 +840,8 @@
                                 <w:u w:val="single"/>
                               </w:rPr>
                             </w:pPr>
-                            <w:proofErr w:type="spellStart"/>
-                            <w:r>
-                              <w:t>Postcondition</w:t>
-                            </w:r>
-                            <w:proofErr w:type="spellEnd"/>
-                            <w:r>
-                              <w:t>: &lt;none&gt;</w:t>
+                            <w:r>
+                              <w:t>Postcondition: &lt;none&gt;</w:t>
                             </w:r>
                           </w:p>
                           <w:p>
@@ -1057,6 +1065,7 @@
         <w:rPr>
           <w:noProof/>
         </w:rPr>
+        <w:lastRenderedPageBreak/>
         <mc:AlternateContent>
           <mc:Choice Requires="wps">
             <w:drawing>
@@ -1274,13 +1283,8 @@
                                 <w:u w:val="single"/>
                               </w:rPr>
                             </w:pPr>
-                            <w:proofErr w:type="spellStart"/>
-                            <w:r>
-                              <w:t>Postcondition</w:t>
-                            </w:r>
-                            <w:proofErr w:type="spellEnd"/>
-                            <w:r>
-                              <w:t xml:space="preserve">: </w:t>
+                            <w:r>
+                              <w:t xml:space="preserve">Postcondition: </w:t>
                             </w:r>
                             <w:r>
                               <w:rPr>
@@ -1584,7 +1588,6 @@
         <w:rPr>
           <w:noProof/>
         </w:rPr>
-        <w:lastRenderedPageBreak/>
         <mc:AlternateContent>
           <mc:Choice Requires="wps">
             <w:drawing>
@@ -1683,21 +1686,7 @@
                               <w:rPr>
                                 <w:u w:val="single"/>
                               </w:rPr>
-                              <w:t xml:space="preserve">user a </w:t>
-                            </w:r>
-                            <w:proofErr w:type="spellStart"/>
-                            <w:r>
-                              <w:rPr>
-                                <w:u w:val="single"/>
-                              </w:rPr>
-                              <w:t>browsable</w:t>
-                            </w:r>
-                            <w:proofErr w:type="spellEnd"/>
-                            <w:r>
-                              <w:rPr>
-                                <w:u w:val="single"/>
-                              </w:rPr>
-                              <w:t xml:space="preserve"> list of audio books in the kiosk</w:t>
+                              <w:t>user a browsable list of audio books in the kiosk</w:t>
                             </w:r>
                             <w:r>
                               <w:rPr>
@@ -1828,13 +1817,8 @@
                                 <w:u w:val="single"/>
                               </w:rPr>
                             </w:pPr>
-                            <w:proofErr w:type="spellStart"/>
-                            <w:r>
-                              <w:t>Postcondition</w:t>
-                            </w:r>
-                            <w:proofErr w:type="spellEnd"/>
-                            <w:r>
-                              <w:t xml:space="preserve">: </w:t>
+                            <w:r>
+                              <w:t xml:space="preserve">Postcondition: </w:t>
                             </w:r>
                             <w:r>
                               <w:rPr>
@@ -1941,21 +1925,7 @@
                         <w:rPr>
                           <w:u w:val="single"/>
                         </w:rPr>
-                        <w:t xml:space="preserve">user a </w:t>
-                      </w:r>
-                      <w:proofErr w:type="spellStart"/>
-                      <w:r>
-                        <w:rPr>
-                          <w:u w:val="single"/>
-                        </w:rPr>
-                        <w:t>browsable</w:t>
-                      </w:r>
-                      <w:proofErr w:type="spellEnd"/>
-                      <w:r>
-                        <w:rPr>
-                          <w:u w:val="single"/>
-                        </w:rPr>
-                        <w:t xml:space="preserve"> list of audio books in the kiosk</w:t>
+                        <w:t>user a browsable list of audio books in the kiosk</w:t>
                       </w:r>
                       <w:r>
                         <w:rPr>
@@ -2086,13 +2056,8 @@
                           <w:u w:val="single"/>
                         </w:rPr>
                       </w:pPr>
-                      <w:proofErr w:type="spellStart"/>
-                      <w:r>
-                        <w:t>Postcondition</w:t>
-                      </w:r>
-                      <w:proofErr w:type="spellEnd"/>
-                      <w:r>
-                        <w:t xml:space="preserve">: </w:t>
+                      <w:r>
+                        <w:t xml:space="preserve">Postcondition: </w:t>
                       </w:r>
                       <w:r>
                         <w:rPr>
@@ -2133,6 +2098,7 @@
         <w:rPr>
           <w:noProof/>
         </w:rPr>
+        <w:lastRenderedPageBreak/>
         <mc:AlternateContent>
           <mc:Choice Requires="wps">
             <w:drawing>
@@ -2265,7 +2231,7 @@
                               <w:rPr>
                                 <w:u w:val="single"/>
                               </w:rPr>
-                              <w:t>User checks out audiobook OR user checks in audiobook OR manager updates inventory</w:t>
+                              <w:t xml:space="preserve">User checks out audiobook OR user checks in audiobook </w:t>
                             </w:r>
                           </w:p>
                           <w:p>
@@ -2305,16 +2271,8 @@
                               <w:rPr>
                                 <w:u w:val="single"/>
                               </w:rPr>
-                              <w:t xml:space="preserve">, </w:t>
-                            </w:r>
-                            <w:proofErr w:type="gramStart"/>
-                            <w:r>
-                              <w:rPr>
-                                <w:u w:val="single"/>
-                              </w:rPr>
-                              <w:t>Audiobook</w:t>
-                            </w:r>
-                            <w:proofErr w:type="gramEnd"/>
+                              <w:t>, Audiobook</w:t>
+                            </w:r>
                           </w:p>
                           <w:p>
                             <w:pPr>
@@ -2340,13 +2298,8 @@
                                 <w:u w:val="single"/>
                               </w:rPr>
                             </w:pPr>
-                            <w:proofErr w:type="spellStart"/>
-                            <w:r>
-                              <w:t>Postcondition</w:t>
-                            </w:r>
-                            <w:proofErr w:type="spellEnd"/>
-                            <w:r>
-                              <w:t xml:space="preserve">: </w:t>
+                            <w:r>
+                              <w:t xml:space="preserve">Postcondition: </w:t>
                             </w:r>
                             <w:r>
                               <w:rPr>
@@ -2487,7 +2440,7 @@
                         <w:rPr>
                           <w:u w:val="single"/>
                         </w:rPr>
-                        <w:t>User checks out audiobook OR user checks in audiobook OR manager updates inventory</w:t>
+                        <w:t xml:space="preserve">User checks out audiobook OR user checks in audiobook </w:t>
                       </w:r>
                     </w:p>
                     <w:p>
@@ -2527,16 +2480,8 @@
                         <w:rPr>
                           <w:u w:val="single"/>
                         </w:rPr>
-                        <w:t xml:space="preserve">, </w:t>
-                      </w:r>
-                      <w:proofErr w:type="gramStart"/>
-                      <w:r>
-                        <w:rPr>
-                          <w:u w:val="single"/>
-                        </w:rPr>
-                        <w:t>Audiobook</w:t>
-                      </w:r>
-                      <w:proofErr w:type="gramEnd"/>
+                        <w:t>, Audiobook</w:t>
+                      </w:r>
                     </w:p>
                     <w:p>
                       <w:pPr>
@@ -2562,13 +2507,8 @@
                           <w:u w:val="single"/>
                         </w:rPr>
                       </w:pPr>
-                      <w:proofErr w:type="spellStart"/>
-                      <w:r>
-                        <w:t>Postcondition</w:t>
-                      </w:r>
-                      <w:proofErr w:type="spellEnd"/>
-                      <w:r>
-                        <w:t xml:space="preserve">: </w:t>
+                      <w:r>
+                        <w:t xml:space="preserve">Postcondition: </w:t>
                       </w:r>
                       <w:r>
                         <w:rPr>
@@ -2609,7 +2549,6 @@
         <w:rPr>
           <w:noProof/>
         </w:rPr>
-        <w:lastRenderedPageBreak/>
         <mc:AlternateContent>
           <mc:Choice Requires="wps">
             <w:drawing>
@@ -2760,21 +2699,7 @@
                               <w:rPr>
                                 <w:u w:val="single"/>
                               </w:rPr>
-                              <w:t>reserves/</w:t>
-                            </w:r>
-                            <w:proofErr w:type="spellStart"/>
-                            <w:r>
-                              <w:rPr>
-                                <w:u w:val="single"/>
-                              </w:rPr>
-                              <w:t>unreserves</w:t>
-                            </w:r>
-                            <w:proofErr w:type="spellEnd"/>
-                            <w:r>
-                              <w:rPr>
-                                <w:u w:val="single"/>
-                              </w:rPr>
-                              <w:t xml:space="preserve"> a</w:t>
+                              <w:t>reserves/unreserves a</w:t>
                             </w:r>
                             <w:r>
                               <w:rPr>
@@ -2826,16 +2751,8 @@
                               <w:rPr>
                                 <w:u w:val="single"/>
                               </w:rPr>
-                              <w:t xml:space="preserve">User, Kiosk, </w:t>
-                            </w:r>
-                            <w:proofErr w:type="gramStart"/>
-                            <w:r>
-                              <w:rPr>
-                                <w:u w:val="single"/>
-                              </w:rPr>
-                              <w:t>Audiobook</w:t>
-                            </w:r>
-                            <w:proofErr w:type="gramEnd"/>
+                              <w:t>User, Kiosk, Audiobook</w:t>
+                            </w:r>
                           </w:p>
                           <w:p>
                             <w:pPr>
@@ -2861,13 +2778,8 @@
                                 <w:u w:val="single"/>
                               </w:rPr>
                             </w:pPr>
-                            <w:proofErr w:type="spellStart"/>
-                            <w:r>
-                              <w:t>Postcondition</w:t>
-                            </w:r>
-                            <w:proofErr w:type="spellEnd"/>
-                            <w:r>
-                              <w:t xml:space="preserve">: </w:t>
+                            <w:r>
+                              <w:t xml:space="preserve">Postcondition: </w:t>
                             </w:r>
                             <w:r>
                               <w:rPr>
@@ -3026,21 +2938,7 @@
                         <w:rPr>
                           <w:u w:val="single"/>
                         </w:rPr>
-                        <w:t>reserves/</w:t>
-                      </w:r>
-                      <w:proofErr w:type="spellStart"/>
-                      <w:r>
-                        <w:rPr>
-                          <w:u w:val="single"/>
-                        </w:rPr>
-                        <w:t>unreserves</w:t>
-                      </w:r>
-                      <w:proofErr w:type="spellEnd"/>
-                      <w:r>
-                        <w:rPr>
-                          <w:u w:val="single"/>
-                        </w:rPr>
-                        <w:t xml:space="preserve"> a</w:t>
+                        <w:t>reserves/unreserves a</w:t>
                       </w:r>
                       <w:r>
                         <w:rPr>
@@ -3092,16 +2990,8 @@
                         <w:rPr>
                           <w:u w:val="single"/>
                         </w:rPr>
-                        <w:t xml:space="preserve">User, Kiosk, </w:t>
-                      </w:r>
-                      <w:proofErr w:type="gramStart"/>
-                      <w:r>
-                        <w:rPr>
-                          <w:u w:val="single"/>
-                        </w:rPr>
-                        <w:t>Audiobook</w:t>
-                      </w:r>
-                      <w:proofErr w:type="gramEnd"/>
+                        <w:t>User, Kiosk, Audiobook</w:t>
+                      </w:r>
                     </w:p>
                     <w:p>
                       <w:pPr>
@@ -3127,13 +3017,8 @@
                           <w:u w:val="single"/>
                         </w:rPr>
                       </w:pPr>
-                      <w:proofErr w:type="spellStart"/>
-                      <w:r>
-                        <w:t>Postcondition</w:t>
-                      </w:r>
-                      <w:proofErr w:type="spellEnd"/>
-                      <w:r>
-                        <w:t xml:space="preserve">: </w:t>
+                      <w:r>
+                        <w:t xml:space="preserve">Postcondition: </w:t>
                       </w:r>
                       <w:r>
                         <w:rPr>
@@ -3174,6 +3059,7 @@
         <w:rPr>
           <w:noProof/>
         </w:rPr>
+        <w:lastRenderedPageBreak/>
         <mc:AlternateContent>
           <mc:Choice Requires="wps">
             <w:drawing>
@@ -3355,16 +3241,8 @@
                               <w:rPr>
                                 <w:u w:val="single"/>
                               </w:rPr>
-                              <w:t xml:space="preserve">User, Kiosk, </w:t>
-                            </w:r>
-                            <w:proofErr w:type="gramStart"/>
-                            <w:r>
-                              <w:rPr>
-                                <w:u w:val="single"/>
-                              </w:rPr>
-                              <w:t>Audiobook</w:t>
-                            </w:r>
-                            <w:proofErr w:type="gramEnd"/>
+                              <w:t>User, Kiosk, Audiobook</w:t>
+                            </w:r>
                           </w:p>
                           <w:p>
                             <w:pPr>
@@ -3390,13 +3268,8 @@
                                 <w:u w:val="single"/>
                               </w:rPr>
                             </w:pPr>
-                            <w:proofErr w:type="spellStart"/>
-                            <w:r>
-                              <w:t>Postcondition</w:t>
-                            </w:r>
-                            <w:proofErr w:type="spellEnd"/>
-                            <w:r>
-                              <w:t xml:space="preserve">: </w:t>
+                            <w:r>
+                              <w:t xml:space="preserve">Postcondition: </w:t>
                             </w:r>
                             <w:r>
                               <w:rPr>
@@ -3586,16 +3459,8 @@
                         <w:rPr>
                           <w:u w:val="single"/>
                         </w:rPr>
-                        <w:t xml:space="preserve">User, Kiosk, </w:t>
-                      </w:r>
-                      <w:proofErr w:type="gramStart"/>
-                      <w:r>
-                        <w:rPr>
-                          <w:u w:val="single"/>
-                        </w:rPr>
-                        <w:t>Audiobook</w:t>
-                      </w:r>
-                      <w:proofErr w:type="gramEnd"/>
+                        <w:t>User, Kiosk, Audiobook</w:t>
+                      </w:r>
                     </w:p>
                     <w:p>
                       <w:pPr>
@@ -3621,13 +3486,8 @@
                           <w:u w:val="single"/>
                         </w:rPr>
                       </w:pPr>
-                      <w:proofErr w:type="spellStart"/>
-                      <w:r>
-                        <w:t>Postcondition</w:t>
-                      </w:r>
-                      <w:proofErr w:type="spellEnd"/>
-                      <w:r>
-                        <w:t xml:space="preserve">: </w:t>
+                      <w:r>
+                        <w:t xml:space="preserve">Postcondition: </w:t>
                       </w:r>
                       <w:r>
                         <w:rPr>
@@ -3668,7 +3528,6 @@
         <w:rPr>
           <w:noProof/>
         </w:rPr>
-        <w:lastRenderedPageBreak/>
         <mc:AlternateContent>
           <mc:Choice Requires="wps">
             <w:drawing>
@@ -3835,16 +3694,8 @@
                               <w:rPr>
                                 <w:u w:val="single"/>
                               </w:rPr>
-                              <w:t xml:space="preserve">User, Kiosk, </w:t>
-                            </w:r>
-                            <w:proofErr w:type="gramStart"/>
-                            <w:r>
-                              <w:rPr>
-                                <w:u w:val="single"/>
-                              </w:rPr>
-                              <w:t>Audiobook</w:t>
-                            </w:r>
-                            <w:proofErr w:type="gramEnd"/>
+                              <w:t>User, Kiosk, Audiobook</w:t>
+                            </w:r>
                           </w:p>
                           <w:p>
                             <w:pPr>
@@ -3870,13 +3721,8 @@
                                 <w:u w:val="single"/>
                               </w:rPr>
                             </w:pPr>
-                            <w:proofErr w:type="spellStart"/>
-                            <w:r>
-                              <w:t>Postcondition</w:t>
-                            </w:r>
-                            <w:proofErr w:type="spellEnd"/>
-                            <w:r>
-                              <w:t xml:space="preserve">: </w:t>
+                            <w:r>
+                              <w:t xml:space="preserve">Postcondition: </w:t>
                             </w:r>
                             <w:r>
                               <w:rPr>
@@ -4051,16 +3897,8 @@
                         <w:rPr>
                           <w:u w:val="single"/>
                         </w:rPr>
-                        <w:t xml:space="preserve">User, Kiosk, </w:t>
-                      </w:r>
-                      <w:proofErr w:type="gramStart"/>
-                      <w:r>
-                        <w:rPr>
-                          <w:u w:val="single"/>
-                        </w:rPr>
-                        <w:t>Audiobook</w:t>
-                      </w:r>
-                      <w:proofErr w:type="gramEnd"/>
+                        <w:t>User, Kiosk, Audiobook</w:t>
+                      </w:r>
                     </w:p>
                     <w:p>
                       <w:pPr>
@@ -4086,13 +3924,8 @@
                           <w:u w:val="single"/>
                         </w:rPr>
                       </w:pPr>
-                      <w:proofErr w:type="spellStart"/>
-                      <w:r>
-                        <w:t>Postcondition</w:t>
-                      </w:r>
-                      <w:proofErr w:type="spellEnd"/>
-                      <w:r>
-                        <w:t xml:space="preserve">: </w:t>
+                      <w:r>
+                        <w:t xml:space="preserve">Postcondition: </w:t>
                       </w:r>
                       <w:r>
                         <w:rPr>
@@ -4133,6 +3966,7 @@
         <w:rPr>
           <w:noProof/>
         </w:rPr>
+        <w:lastRenderedPageBreak/>
         <mc:AlternateContent>
           <mc:Choice Requires="wps">
             <w:drawing>
@@ -4299,16 +4133,8 @@
                               <w:rPr>
                                 <w:u w:val="single"/>
                               </w:rPr>
-                              <w:t xml:space="preserve">User, Kiosk, </w:t>
-                            </w:r>
-                            <w:proofErr w:type="gramStart"/>
-                            <w:r>
-                              <w:rPr>
-                                <w:u w:val="single"/>
-                              </w:rPr>
-                              <w:t>Audiobook</w:t>
-                            </w:r>
-                            <w:proofErr w:type="gramEnd"/>
+                              <w:t>User, Kiosk, Audiobook</w:t>
+                            </w:r>
                           </w:p>
                           <w:p>
                             <w:pPr>
@@ -4334,13 +4160,8 @@
                                 <w:u w:val="single"/>
                               </w:rPr>
                             </w:pPr>
-                            <w:proofErr w:type="spellStart"/>
-                            <w:r>
-                              <w:t>Postcondition</w:t>
-                            </w:r>
-                            <w:proofErr w:type="spellEnd"/>
-                            <w:r>
-                              <w:t xml:space="preserve">: </w:t>
+                            <w:r>
+                              <w:t xml:space="preserve">Postcondition: </w:t>
                             </w:r>
                             <w:r>
                               <w:rPr>
@@ -4515,16 +4336,8 @@
                         <w:rPr>
                           <w:u w:val="single"/>
                         </w:rPr>
-                        <w:t xml:space="preserve">User, Kiosk, </w:t>
-                      </w:r>
-                      <w:proofErr w:type="gramStart"/>
-                      <w:r>
-                        <w:rPr>
-                          <w:u w:val="single"/>
-                        </w:rPr>
-                        <w:t>Audiobook</w:t>
-                      </w:r>
-                      <w:proofErr w:type="gramEnd"/>
+                        <w:t>User, Kiosk, Audiobook</w:t>
+                      </w:r>
                     </w:p>
                     <w:p>
                       <w:pPr>
@@ -4550,13 +4363,8 @@
                           <w:u w:val="single"/>
                         </w:rPr>
                       </w:pPr>
-                      <w:proofErr w:type="spellStart"/>
-                      <w:r>
-                        <w:t>Postcondition</w:t>
-                      </w:r>
-                      <w:proofErr w:type="spellEnd"/>
-                      <w:r>
-                        <w:t xml:space="preserve">: </w:t>
+                      <w:r>
+                        <w:t xml:space="preserve">Postcondition: </w:t>
                       </w:r>
                       <w:r>
                         <w:rPr>
@@ -4597,7 +4405,6 @@
         <w:rPr>
           <w:noProof/>
         </w:rPr>
-        <w:lastRenderedPageBreak/>
         <mc:AlternateContent>
           <mc:Choice Requires="wps">
             <w:drawing>
@@ -4773,16 +4580,8 @@
                               <w:rPr>
                                 <w:u w:val="single"/>
                               </w:rPr>
-                              <w:t xml:space="preserve">User, Kiosk, </w:t>
-                            </w:r>
-                            <w:proofErr w:type="gramStart"/>
-                            <w:r>
-                              <w:rPr>
-                                <w:u w:val="single"/>
-                              </w:rPr>
-                              <w:t>Audiobook</w:t>
-                            </w:r>
-                            <w:proofErr w:type="gramEnd"/>
+                              <w:t>User, Kiosk, Audiobook</w:t>
+                            </w:r>
                           </w:p>
                           <w:p>
                             <w:pPr>
@@ -4808,13 +4607,8 @@
                                 <w:u w:val="single"/>
                               </w:rPr>
                             </w:pPr>
-                            <w:proofErr w:type="spellStart"/>
-                            <w:r>
-                              <w:t>Postcondition</w:t>
-                            </w:r>
-                            <w:proofErr w:type="spellEnd"/>
-                            <w:r>
-                              <w:t xml:space="preserve">: </w:t>
+                            <w:r>
+                              <w:t xml:space="preserve">Postcondition: </w:t>
                             </w:r>
                             <w:r>
                               <w:rPr>
@@ -5004,16 +4798,1383 @@
                         <w:rPr>
                           <w:u w:val="single"/>
                         </w:rPr>
-                        <w:t xml:space="preserve">User, Kiosk, </w:t>
-                      </w:r>
-                      <w:proofErr w:type="gramStart"/>
+                        <w:t>User, Kiosk, Audiobook</w:t>
+                      </w:r>
+                    </w:p>
+                    <w:p>
+                      <w:pPr>
+                        <w:pStyle w:val="NoSpacing"/>
+                        <w:rPr>
+                          <w:u w:val="single"/>
+                        </w:rPr>
+                      </w:pPr>
+                      <w:r>
+                        <w:t xml:space="preserve">Precondition: </w:t>
+                      </w:r>
+                      <w:r>
+                        <w:rPr>
+                          <w:u w:val="single"/>
+                        </w:rPr>
+                        <w:t>&lt;none&gt;</w:t>
+                      </w:r>
+                    </w:p>
+                    <w:p>
+                      <w:pPr>
+                        <w:pStyle w:val="NoSpacing"/>
+                        <w:rPr>
+                          <w:u w:val="single"/>
+                        </w:rPr>
+                      </w:pPr>
+                      <w:r>
+                        <w:t xml:space="preserve">Postcondition: </w:t>
+                      </w:r>
+                      <w:r>
+                        <w:rPr>
+                          <w:u w:val="single"/>
+                        </w:rPr>
+                        <w:t>&lt;none&gt;</w:t>
+                      </w:r>
+                    </w:p>
+                    <w:p>
+                      <w:pPr>
+                        <w:pStyle w:val="NoSpacing"/>
+                        <w:rPr>
+                          <w:u w:val="single"/>
+                        </w:rPr>
+                      </w:pPr>
+                      <w:r>
+                        <w:t xml:space="preserve">Outputs: </w:t>
+                      </w:r>
+                      <w:r>
+                        <w:rPr>
+                          <w:u w:val="single"/>
+                        </w:rPr>
+                        <w:t>List of all e</w:t>
+                      </w:r>
+                      <w:r>
+                        <w:rPr>
+                          <w:u w:val="single"/>
+                        </w:rPr>
+                        <w:t>xpired reservations</w:t>
+                      </w:r>
+                    </w:p>
+                  </w:txbxContent>
+                </v:textbox>
+                <w10:anchorlock/>
+              </v:shape>
+            </w:pict>
+          </mc:Fallback>
+        </mc:AlternateContent>
+      </w:r>
+    </w:p>
+    <w:p/>
+    <w:p>
+      <w:r>
+        <w:rPr>
+          <w:noProof/>
+        </w:rPr>
+        <w:lastRenderedPageBreak/>
+        <mc:AlternateContent>
+          <mc:Choice Requires="wps">
+            <w:drawing>
+              <wp:inline distT="0" distB="0" distL="0" distR="0" wp14:anchorId="6581990E" wp14:editId="37D98800">
+                <wp:extent cx="3105150" cy="3076575"/>
+                <wp:effectExtent l="0" t="0" r="19050" b="28575"/>
+                <wp:docPr id="11" name="Snip Single Corner Rectangle 11"/>
+                <wp:cNvGraphicFramePr/>
+                <a:graphic xmlns:a="http://schemas.openxmlformats.org/drawingml/2006/main">
+                  <a:graphicData uri="http://schemas.microsoft.com/office/word/2010/wordprocessingShape">
+                    <wps:wsp>
+                      <wps:cNvSpPr/>
+                      <wps:spPr>
+                        <a:xfrm>
+                          <a:off x="0" y="0"/>
+                          <a:ext cx="3105150" cy="3076575"/>
+                        </a:xfrm>
+                        <a:prstGeom prst="snip1Rect">
+                          <a:avLst/>
+                        </a:prstGeom>
+                      </wps:spPr>
+                      <wps:style>
+                        <a:lnRef idx="2">
+                          <a:schemeClr val="accent1">
+                            <a:shade val="50000"/>
+                          </a:schemeClr>
+                        </a:lnRef>
+                        <a:fillRef idx="1">
+                          <a:schemeClr val="accent1"/>
+                        </a:fillRef>
+                        <a:effectRef idx="0">
+                          <a:schemeClr val="accent1"/>
+                        </a:effectRef>
+                        <a:fontRef idx="minor">
+                          <a:schemeClr val="lt1"/>
+                        </a:fontRef>
+                      </wps:style>
+                      <wps:txbx>
+                        <w:txbxContent>
+                          <w:p>
+                            <w:pPr>
+                              <w:jc w:val="center"/>
+                              <w:rPr>
+                                <w:b/>
+                                <w:sz w:val="24"/>
+                              </w:rPr>
+                            </w:pPr>
+                            <w:r>
+                              <w:rPr>
+                                <w:b/>
+                                <w:sz w:val="24"/>
+                              </w:rPr>
+                              <w:t>System Operation</w:t>
+                            </w:r>
+                          </w:p>
+                          <w:p>
+                            <w:pPr>
+                              <w:pStyle w:val="NoSpacing"/>
+                              <w:rPr>
+                                <w:u w:val="single"/>
+                              </w:rPr>
+                            </w:pPr>
+                            <w:r>
+                              <w:t>Name:</w:t>
+                            </w:r>
+                            <w:r>
+                              <w:t xml:space="preserve"> </w:t>
+                            </w:r>
+                            <w:r>
+                              <w:rPr>
+                                <w:u w:val="single"/>
+                              </w:rPr>
+                              <w:t>System adjusts inventory levels</w:t>
+                            </w:r>
+                          </w:p>
+                          <w:p>
+                            <w:pPr>
+                              <w:pStyle w:val="NoSpacing"/>
+                              <w:rPr>
+                                <w:u w:val="single"/>
+                              </w:rPr>
+                            </w:pPr>
+                            <w:r>
+                              <w:t xml:space="preserve">Description: </w:t>
+                            </w:r>
+                            <w:r>
+                              <w:rPr>
+                                <w:u w:val="single"/>
+                              </w:rPr>
+                              <w:t xml:space="preserve">System </w:t>
+                            </w:r>
+                            <w:r>
+                              <w:rPr>
+                                <w:u w:val="single"/>
+                              </w:rPr>
+                              <w:t>updates</w:t>
+                            </w:r>
+                            <w:r>
+                              <w:rPr>
+                                <w:u w:val="single"/>
+                              </w:rPr>
+                              <w:t xml:space="preserve"> the </w:t>
+                            </w:r>
+                            <w:r>
+                              <w:rPr>
+                                <w:u w:val="single"/>
+                              </w:rPr>
+                              <w:t xml:space="preserve">audiobooks in the </w:t>
+                            </w:r>
+                            <w:r>
+                              <w:rPr>
+                                <w:u w:val="single"/>
+                              </w:rPr>
+                              <w:t>database</w:t>
+                            </w:r>
+                          </w:p>
+                          <w:p>
+                            <w:pPr>
+                              <w:pStyle w:val="NoSpacing"/>
+                              <w:rPr>
+                                <w:u w:val="single"/>
+                              </w:rPr>
+                            </w:pPr>
+                            <w:r>
+                              <w:t xml:space="preserve">Actors: </w:t>
+                            </w:r>
+                            <w:r>
+                              <w:rPr>
+                                <w:u w:val="single"/>
+                              </w:rPr>
+                              <w:t xml:space="preserve">Manager, </w:t>
+                            </w:r>
+                            <w:r>
+                              <w:rPr>
+                                <w:u w:val="single"/>
+                              </w:rPr>
+                              <w:t>System</w:t>
+                            </w:r>
+                          </w:p>
+                          <w:p>
+                            <w:pPr>
+                              <w:pStyle w:val="NoSpacing"/>
+                              <w:rPr>
+                                <w:u w:val="single"/>
+                              </w:rPr>
+                            </w:pPr>
+                            <w:r>
+                              <w:t xml:space="preserve">Trigger: </w:t>
+                            </w:r>
+                            <w:r>
+                              <w:rPr>
+                                <w:u w:val="single"/>
+                              </w:rPr>
+                              <w:t>manager updates inventory</w:t>
+                            </w:r>
+                          </w:p>
+                          <w:p>
+                            <w:pPr>
+                              <w:pStyle w:val="NoSpacing"/>
+                              <w:rPr>
+                                <w:u w:val="single"/>
+                              </w:rPr>
+                            </w:pPr>
+                            <w:r>
+                              <w:t xml:space="preserve">Inputs: </w:t>
+                            </w:r>
+                            <w:r>
+                              <w:rPr>
+                                <w:u w:val="single"/>
+                              </w:rPr>
+                              <w:t>Changes to audiobook list</w:t>
+                            </w:r>
+                          </w:p>
+                          <w:p>
+                            <w:pPr>
+                              <w:pStyle w:val="NoSpacing"/>
+                              <w:rPr>
+                                <w:u w:val="single"/>
+                              </w:rPr>
+                            </w:pPr>
+                            <w:r>
+                              <w:t xml:space="preserve">Classes of objects involved: </w:t>
+                            </w:r>
+                            <w:r>
+                              <w:rPr>
+                                <w:u w:val="single"/>
+                              </w:rPr>
+                              <w:t>User, Kiosk, Audiobook</w:t>
+                            </w:r>
+                          </w:p>
+                          <w:p>
+                            <w:pPr>
+                              <w:pStyle w:val="NoSpacing"/>
+                              <w:rPr>
+                                <w:u w:val="single"/>
+                              </w:rPr>
+                            </w:pPr>
+                            <w:r>
+                              <w:t xml:space="preserve">Precondition: </w:t>
+                            </w:r>
+                            <w:r>
+                              <w:rPr>
+                                <w:u w:val="single"/>
+                              </w:rPr>
+                              <w:t>User has active, authenticated session on kiosk</w:t>
+                            </w:r>
+                          </w:p>
+                          <w:p>
+                            <w:pPr>
+                              <w:pStyle w:val="NoSpacing"/>
+                              <w:rPr>
+                                <w:u w:val="single"/>
+                              </w:rPr>
+                            </w:pPr>
+                            <w:r>
+                              <w:t xml:space="preserve">Postcondition: </w:t>
+                            </w:r>
+                            <w:r>
+                              <w:rPr>
+                                <w:u w:val="single"/>
+                              </w:rPr>
+                              <w:t>&lt;none&gt;</w:t>
+                            </w:r>
+                          </w:p>
+                          <w:p>
+                            <w:pPr>
+                              <w:pStyle w:val="NoSpacing"/>
+                              <w:rPr>
+                                <w:u w:val="single"/>
+                              </w:rPr>
+                            </w:pPr>
+                            <w:r>
+                              <w:t xml:space="preserve">Outputs: </w:t>
+                            </w:r>
+                            <w:r>
+                              <w:rPr>
+                                <w:u w:val="single"/>
+                              </w:rPr>
+                              <w:t>&lt;none&gt;</w:t>
+                            </w:r>
+                          </w:p>
+                        </w:txbxContent>
+                      </wps:txbx>
+                      <wps:bodyPr rot="0" spcFirstLastPara="0" vertOverflow="overflow" horzOverflow="overflow" vert="horz" wrap="square" lIns="91440" tIns="45720" rIns="91440" bIns="45720" numCol="1" spcCol="0" rtlCol="0" fromWordArt="0" anchor="t" anchorCtr="0" forceAA="0" compatLnSpc="1">
+                        <a:prstTxWarp prst="textNoShape">
+                          <a:avLst/>
+                        </a:prstTxWarp>
+                        <a:noAutofit/>
+                      </wps:bodyPr>
+                    </wps:wsp>
+                  </a:graphicData>
+                </a:graphic>
+              </wp:inline>
+            </w:drawing>
+          </mc:Choice>
+          <mc:Fallback>
+            <w:pict>
+              <v:shape w14:anchorId="6581990E" id="Snip Single Corner Rectangle 11" o:spid="_x0000_s1036" style="width:244.5pt;height:242.25pt;visibility:visible;mso-wrap-style:square;mso-left-percent:-10001;mso-top-percent:-10001;mso-position-horizontal:absolute;mso-position-horizontal-relative:char;mso-position-vertical:absolute;mso-position-vertical-relative:line;mso-left-percent:-10001;mso-top-percent:-10001;v-text-anchor:top" coordsize="3105150,3076575" o:spt="100" o:gfxdata="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" adj="-11796480,,5400" path="m,l2592377,r512773,512773l3105150,3076575,,3076575,,xe" fillcolor="#5b9bd5 [3204]" strokecolor="#1f4d78 [1604]" strokeweight="1pt">
+                <v:stroke joinstyle="miter"/>
+                <v:formulas/>
+                <v:path arrowok="t" o:connecttype="custom" o:connectlocs="0,0;2592377,0;3105150,512773;3105150,3076575;0,3076575;0,0" o:connectangles="0,0,0,0,0,0" textboxrect="0,0,3105150,3076575"/>
+                <v:textbox>
+                  <w:txbxContent>
+                    <w:p>
+                      <w:pPr>
+                        <w:jc w:val="center"/>
+                        <w:rPr>
+                          <w:b/>
+                          <w:sz w:val="24"/>
+                        </w:rPr>
+                      </w:pPr>
+                      <w:r>
+                        <w:rPr>
+                          <w:b/>
+                          <w:sz w:val="24"/>
+                        </w:rPr>
+                        <w:t>System Operation</w:t>
+                      </w:r>
+                    </w:p>
+                    <w:p>
+                      <w:pPr>
+                        <w:pStyle w:val="NoSpacing"/>
+                        <w:rPr>
+                          <w:u w:val="single"/>
+                        </w:rPr>
+                      </w:pPr>
+                      <w:r>
+                        <w:t>Name:</w:t>
+                      </w:r>
+                      <w:r>
+                        <w:t xml:space="preserve"> </w:t>
+                      </w:r>
+                      <w:r>
+                        <w:rPr>
+                          <w:u w:val="single"/>
+                        </w:rPr>
+                        <w:t>System adjusts inventory levels</w:t>
+                      </w:r>
+                    </w:p>
+                    <w:p>
+                      <w:pPr>
+                        <w:pStyle w:val="NoSpacing"/>
+                        <w:rPr>
+                          <w:u w:val="single"/>
+                        </w:rPr>
+                      </w:pPr>
+                      <w:r>
+                        <w:t xml:space="preserve">Description: </w:t>
+                      </w:r>
+                      <w:r>
+                        <w:rPr>
+                          <w:u w:val="single"/>
+                        </w:rPr>
+                        <w:t xml:space="preserve">System </w:t>
+                      </w:r>
+                      <w:r>
+                        <w:rPr>
+                          <w:u w:val="single"/>
+                        </w:rPr>
+                        <w:t>updates</w:t>
+                      </w:r>
+                      <w:r>
+                        <w:rPr>
+                          <w:u w:val="single"/>
+                        </w:rPr>
+                        <w:t xml:space="preserve"> the </w:t>
+                      </w:r>
+                      <w:r>
+                        <w:rPr>
+                          <w:u w:val="single"/>
+                        </w:rPr>
+                        <w:t xml:space="preserve">audiobooks in the </w:t>
+                      </w:r>
+                      <w:r>
+                        <w:rPr>
+                          <w:u w:val="single"/>
+                        </w:rPr>
+                        <w:t>database</w:t>
+                      </w:r>
+                    </w:p>
+                    <w:p>
+                      <w:pPr>
+                        <w:pStyle w:val="NoSpacing"/>
+                        <w:rPr>
+                          <w:u w:val="single"/>
+                        </w:rPr>
+                      </w:pPr>
+                      <w:r>
+                        <w:t xml:space="preserve">Actors: </w:t>
+                      </w:r>
+                      <w:r>
+                        <w:rPr>
+                          <w:u w:val="single"/>
+                        </w:rPr>
+                        <w:t xml:space="preserve">Manager, </w:t>
+                      </w:r>
+                      <w:r>
+                        <w:rPr>
+                          <w:u w:val="single"/>
+                        </w:rPr>
+                        <w:t>System</w:t>
+                      </w:r>
+                    </w:p>
+                    <w:p>
+                      <w:pPr>
+                        <w:pStyle w:val="NoSpacing"/>
+                        <w:rPr>
+                          <w:u w:val="single"/>
+                        </w:rPr>
+                      </w:pPr>
+                      <w:r>
+                        <w:t xml:space="preserve">Trigger: </w:t>
+                      </w:r>
+                      <w:r>
+                        <w:rPr>
+                          <w:u w:val="single"/>
+                        </w:rPr>
+                        <w:t>manager updates inventory</w:t>
+                      </w:r>
+                    </w:p>
+                    <w:p>
+                      <w:pPr>
+                        <w:pStyle w:val="NoSpacing"/>
+                        <w:rPr>
+                          <w:u w:val="single"/>
+                        </w:rPr>
+                      </w:pPr>
+                      <w:r>
+                        <w:t xml:space="preserve">Inputs: </w:t>
+                      </w:r>
+                      <w:r>
+                        <w:rPr>
+                          <w:u w:val="single"/>
+                        </w:rPr>
+                        <w:t>Changes to audiobook list</w:t>
+                      </w:r>
+                    </w:p>
+                    <w:p>
+                      <w:pPr>
+                        <w:pStyle w:val="NoSpacing"/>
+                        <w:rPr>
+                          <w:u w:val="single"/>
+                        </w:rPr>
+                      </w:pPr>
+                      <w:r>
+                        <w:t xml:space="preserve">Classes of objects involved: </w:t>
+                      </w:r>
+                      <w:r>
+                        <w:rPr>
+                          <w:u w:val="single"/>
+                        </w:rPr>
+                        <w:t>User, Kiosk, Audiobook</w:t>
+                      </w:r>
+                    </w:p>
+                    <w:p>
+                      <w:pPr>
+                        <w:pStyle w:val="NoSpacing"/>
+                        <w:rPr>
+                          <w:u w:val="single"/>
+                        </w:rPr>
+                      </w:pPr>
+                      <w:r>
+                        <w:t xml:space="preserve">Precondition: </w:t>
+                      </w:r>
+                      <w:r>
+                        <w:rPr>
+                          <w:u w:val="single"/>
+                        </w:rPr>
+                        <w:t>User has active, authenticated session on kiosk</w:t>
+                      </w:r>
+                    </w:p>
+                    <w:p>
+                      <w:pPr>
+                        <w:pStyle w:val="NoSpacing"/>
+                        <w:rPr>
+                          <w:u w:val="single"/>
+                        </w:rPr>
+                      </w:pPr>
+                      <w:r>
+                        <w:t xml:space="preserve">Postcondition: </w:t>
+                      </w:r>
+                      <w:r>
+                        <w:rPr>
+                          <w:u w:val="single"/>
+                        </w:rPr>
+                        <w:t>&lt;none&gt;</w:t>
+                      </w:r>
+                    </w:p>
+                    <w:p>
+                      <w:pPr>
+                        <w:pStyle w:val="NoSpacing"/>
+                        <w:rPr>
+                          <w:u w:val="single"/>
+                        </w:rPr>
+                      </w:pPr>
+                      <w:r>
+                        <w:t xml:space="preserve">Outputs: </w:t>
+                      </w:r>
+                      <w:r>
+                        <w:rPr>
+                          <w:u w:val="single"/>
+                        </w:rPr>
+                        <w:t>&lt;none&gt;</w:t>
+                      </w:r>
+                    </w:p>
+                  </w:txbxContent>
+                </v:textbox>
+                <w10:anchorlock/>
+              </v:shape>
+            </w:pict>
+          </mc:Fallback>
+        </mc:AlternateContent>
+      </w:r>
+    </w:p>
+    <w:p/>
+    <w:p>
+      <w:r>
+        <w:rPr>
+          <w:noProof/>
+        </w:rPr>
+        <mc:AlternateContent>
+          <mc:Choice Requires="wps">
+            <w:drawing>
+              <wp:inline distT="0" distB="0" distL="0" distR="0" wp14:anchorId="3CA8F129" wp14:editId="38387F99">
+                <wp:extent cx="3105150" cy="3076575"/>
+                <wp:effectExtent l="0" t="0" r="19050" b="28575"/>
+                <wp:docPr id="12" name="Snip Single Corner Rectangle 12"/>
+                <wp:cNvGraphicFramePr/>
+                <a:graphic xmlns:a="http://schemas.openxmlformats.org/drawingml/2006/main">
+                  <a:graphicData uri="http://schemas.microsoft.com/office/word/2010/wordprocessingShape">
+                    <wps:wsp>
+                      <wps:cNvSpPr/>
+                      <wps:spPr>
+                        <a:xfrm>
+                          <a:off x="0" y="0"/>
+                          <a:ext cx="3105150" cy="3076575"/>
+                        </a:xfrm>
+                        <a:prstGeom prst="snip1Rect">
+                          <a:avLst/>
+                        </a:prstGeom>
+                      </wps:spPr>
+                      <wps:style>
+                        <a:lnRef idx="2">
+                          <a:schemeClr val="accent1">
+                            <a:shade val="50000"/>
+                          </a:schemeClr>
+                        </a:lnRef>
+                        <a:fillRef idx="1">
+                          <a:schemeClr val="accent1"/>
+                        </a:fillRef>
+                        <a:effectRef idx="0">
+                          <a:schemeClr val="accent1"/>
+                        </a:effectRef>
+                        <a:fontRef idx="minor">
+                          <a:schemeClr val="lt1"/>
+                        </a:fontRef>
+                      </wps:style>
+                      <wps:txbx>
+                        <w:txbxContent>
+                          <w:p>
+                            <w:pPr>
+                              <w:jc w:val="center"/>
+                              <w:rPr>
+                                <w:b/>
+                                <w:sz w:val="24"/>
+                              </w:rPr>
+                            </w:pPr>
+                            <w:r>
+                              <w:rPr>
+                                <w:b/>
+                                <w:sz w:val="24"/>
+                              </w:rPr>
+                              <w:t>System Operation</w:t>
+                            </w:r>
+                          </w:p>
+                          <w:p>
+                            <w:pPr>
+                              <w:pStyle w:val="NoSpacing"/>
+                              <w:rPr>
+                                <w:u w:val="single"/>
+                              </w:rPr>
+                            </w:pPr>
+                            <w:r>
+                              <w:t>Name:</w:t>
+                            </w:r>
+                            <w:r>
+                              <w:t xml:space="preserve"> </w:t>
+                            </w:r>
+                            <w:r>
+                              <w:rPr>
+                                <w:u w:val="single"/>
+                              </w:rPr>
+                              <w:t>System displays error message</w:t>
+                            </w:r>
+                          </w:p>
+                          <w:p>
+                            <w:pPr>
+                              <w:pStyle w:val="NoSpacing"/>
+                              <w:rPr>
+                                <w:u w:val="single"/>
+                              </w:rPr>
+                            </w:pPr>
+                            <w:r>
+                              <w:t xml:space="preserve">Description: </w:t>
+                            </w:r>
+                            <w:r>
+                              <w:rPr>
+                                <w:u w:val="single"/>
+                              </w:rPr>
+                              <w:t xml:space="preserve">System </w:t>
+                            </w:r>
+                            <w:r>
+                              <w:rPr>
+                                <w:u w:val="single"/>
+                              </w:rPr>
+                              <w:t>informs the user that an exception has occurred</w:t>
+                            </w:r>
+                          </w:p>
+                          <w:p>
+                            <w:pPr>
+                              <w:pStyle w:val="NoSpacing"/>
+                              <w:rPr>
+                                <w:u w:val="single"/>
+                              </w:rPr>
+                            </w:pPr>
+                            <w:r>
+                              <w:t xml:space="preserve">Actors: </w:t>
+                            </w:r>
+                            <w:r>
+                              <w:rPr>
+                                <w:u w:val="single"/>
+                              </w:rPr>
+                              <w:t>System</w:t>
+                            </w:r>
+                          </w:p>
+                          <w:p>
+                            <w:pPr>
+                              <w:pStyle w:val="NoSpacing"/>
+                              <w:rPr>
+                                <w:u w:val="single"/>
+                              </w:rPr>
+                            </w:pPr>
+                            <w:r>
+                              <w:t xml:space="preserve">Trigger: </w:t>
+                            </w:r>
+                            <w:r>
+                              <w:rPr>
+                                <w:u w:val="single"/>
+                              </w:rPr>
+                              <w:t>System experiences an exception</w:t>
+                            </w:r>
+                          </w:p>
+                          <w:p>
+                            <w:pPr>
+                              <w:pStyle w:val="NoSpacing"/>
+                              <w:rPr>
+                                <w:u w:val="single"/>
+                              </w:rPr>
+                            </w:pPr>
+                            <w:r>
+                              <w:t xml:space="preserve">Inputs: </w:t>
+                            </w:r>
+                            <w:r>
+                              <w:rPr>
+                                <w:u w:val="single"/>
+                              </w:rPr>
+                              <w:t>&lt;none&gt;</w:t>
+                            </w:r>
+                          </w:p>
+                          <w:p>
+                            <w:pPr>
+                              <w:pStyle w:val="NoSpacing"/>
+                              <w:rPr>
+                                <w:u w:val="single"/>
+                              </w:rPr>
+                            </w:pPr>
+                            <w:r>
+                              <w:t xml:space="preserve">Classes of objects involved: </w:t>
+                            </w:r>
+                            <w:r>
+                              <w:rPr>
+                                <w:u w:val="single"/>
+                              </w:rPr>
+                              <w:t>&lt;Any&gt;</w:t>
+                            </w:r>
+                          </w:p>
+                          <w:p>
+                            <w:pPr>
+                              <w:pStyle w:val="NoSpacing"/>
+                              <w:rPr>
+                                <w:u w:val="single"/>
+                              </w:rPr>
+                            </w:pPr>
+                            <w:r>
+                              <w:t xml:space="preserve">Precondition: </w:t>
+                            </w:r>
+                            <w:r>
+                              <w:rPr>
+                                <w:u w:val="single"/>
+                              </w:rPr>
+                              <w:t>&lt;none&gt;</w:t>
+                            </w:r>
+                          </w:p>
+                          <w:p>
+                            <w:pPr>
+                              <w:pStyle w:val="NoSpacing"/>
+                              <w:rPr>
+                                <w:u w:val="single"/>
+                              </w:rPr>
+                            </w:pPr>
+                            <w:r>
+                              <w:t xml:space="preserve">Postcondition: </w:t>
+                            </w:r>
+                            <w:r>
+                              <w:rPr>
+                                <w:u w:val="single"/>
+                              </w:rPr>
+                              <w:t xml:space="preserve">System is </w:t>
+                            </w:r>
+                            <w:r>
+                              <w:rPr>
+                                <w:u w:val="single"/>
+                              </w:rPr>
+                              <w:t>non-functional until serviced</w:t>
+                            </w:r>
+                          </w:p>
+                          <w:p>
+                            <w:pPr>
+                              <w:pStyle w:val="NoSpacing"/>
+                              <w:rPr>
+                                <w:u w:val="single"/>
+                              </w:rPr>
+                            </w:pPr>
+                            <w:r>
+                              <w:t xml:space="preserve">Outputs: </w:t>
+                            </w:r>
+                            <w:r>
+                              <w:rPr>
+                                <w:u w:val="single"/>
+                              </w:rPr>
+                              <w:t>&lt;none&gt;</w:t>
+                            </w:r>
+                          </w:p>
+                        </w:txbxContent>
+                      </wps:txbx>
+                      <wps:bodyPr rot="0" spcFirstLastPara="0" vertOverflow="overflow" horzOverflow="overflow" vert="horz" wrap="square" lIns="91440" tIns="45720" rIns="91440" bIns="45720" numCol="1" spcCol="0" rtlCol="0" fromWordArt="0" anchor="t" anchorCtr="0" forceAA="0" compatLnSpc="1">
+                        <a:prstTxWarp prst="textNoShape">
+                          <a:avLst/>
+                        </a:prstTxWarp>
+                        <a:noAutofit/>
+                      </wps:bodyPr>
+                    </wps:wsp>
+                  </a:graphicData>
+                </a:graphic>
+              </wp:inline>
+            </w:drawing>
+          </mc:Choice>
+          <mc:Fallback>
+            <w:pict>
+              <v:shape w14:anchorId="3CA8F129" id="Snip Single Corner Rectangle 12" o:spid="_x0000_s1037" style="width:244.5pt;height:242.25pt;visibility:visible;mso-wrap-style:square;mso-left-percent:-10001;mso-top-percent:-10001;mso-position-horizontal:absolute;mso-position-horizontal-relative:char;mso-position-vertical:absolute;mso-position-vertical-relative:line;mso-left-percent:-10001;mso-top-percent:-10001;v-text-anchor:top" coordsize="3105150,3076575" o:spt="100" o:gfxdata="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" adj="-11796480,,5400" path="m,l2592377,r512773,512773l3105150,3076575,,3076575,,xe" fillcolor="#5b9bd5 [3204]" strokecolor="#1f4d78 [1604]" strokeweight="1pt">
+                <v:stroke joinstyle="miter"/>
+                <v:formulas/>
+                <v:path arrowok="t" o:connecttype="custom" o:connectlocs="0,0;2592377,0;3105150,512773;3105150,3076575;0,3076575;0,0" o:connectangles="0,0,0,0,0,0" textboxrect="0,0,3105150,3076575"/>
+                <v:textbox>
+                  <w:txbxContent>
+                    <w:p>
+                      <w:pPr>
+                        <w:jc w:val="center"/>
+                        <w:rPr>
+                          <w:b/>
+                          <w:sz w:val="24"/>
+                        </w:rPr>
+                      </w:pPr>
+                      <w:r>
+                        <w:rPr>
+                          <w:b/>
+                          <w:sz w:val="24"/>
+                        </w:rPr>
+                        <w:t>System Operation</w:t>
+                      </w:r>
+                    </w:p>
+                    <w:p>
+                      <w:pPr>
+                        <w:pStyle w:val="NoSpacing"/>
+                        <w:rPr>
+                          <w:u w:val="single"/>
+                        </w:rPr>
+                      </w:pPr>
+                      <w:r>
+                        <w:t>Name:</w:t>
+                      </w:r>
+                      <w:r>
+                        <w:t xml:space="preserve"> </w:t>
+                      </w:r>
+                      <w:r>
+                        <w:rPr>
+                          <w:u w:val="single"/>
+                        </w:rPr>
+                        <w:t>System displays error message</w:t>
+                      </w:r>
+                    </w:p>
+                    <w:p>
+                      <w:pPr>
+                        <w:pStyle w:val="NoSpacing"/>
+                        <w:rPr>
+                          <w:u w:val="single"/>
+                        </w:rPr>
+                      </w:pPr>
+                      <w:r>
+                        <w:t xml:space="preserve">Description: </w:t>
+                      </w:r>
+                      <w:r>
+                        <w:rPr>
+                          <w:u w:val="single"/>
+                        </w:rPr>
+                        <w:t xml:space="preserve">System </w:t>
+                      </w:r>
+                      <w:r>
+                        <w:rPr>
+                          <w:u w:val="single"/>
+                        </w:rPr>
+                        <w:t>informs the user that an exception has occurred</w:t>
+                      </w:r>
+                    </w:p>
+                    <w:p>
+                      <w:pPr>
+                        <w:pStyle w:val="NoSpacing"/>
+                        <w:rPr>
+                          <w:u w:val="single"/>
+                        </w:rPr>
+                      </w:pPr>
+                      <w:r>
+                        <w:t xml:space="preserve">Actors: </w:t>
+                      </w:r>
+                      <w:r>
+                        <w:rPr>
+                          <w:u w:val="single"/>
+                        </w:rPr>
+                        <w:t>System</w:t>
+                      </w:r>
+                    </w:p>
+                    <w:p>
+                      <w:pPr>
+                        <w:pStyle w:val="NoSpacing"/>
+                        <w:rPr>
+                          <w:u w:val="single"/>
+                        </w:rPr>
+                      </w:pPr>
+                      <w:r>
+                        <w:t xml:space="preserve">Trigger: </w:t>
+                      </w:r>
+                      <w:r>
+                        <w:rPr>
+                          <w:u w:val="single"/>
+                        </w:rPr>
+                        <w:t>System experiences an exception</w:t>
+                      </w:r>
+                    </w:p>
+                    <w:p>
+                      <w:pPr>
+                        <w:pStyle w:val="NoSpacing"/>
+                        <w:rPr>
+                          <w:u w:val="single"/>
+                        </w:rPr>
+                      </w:pPr>
+                      <w:r>
+                        <w:t xml:space="preserve">Inputs: </w:t>
+                      </w:r>
+                      <w:r>
+                        <w:rPr>
+                          <w:u w:val="single"/>
+                        </w:rPr>
+                        <w:t>&lt;none&gt;</w:t>
+                      </w:r>
+                    </w:p>
+                    <w:p>
+                      <w:pPr>
+                        <w:pStyle w:val="NoSpacing"/>
+                        <w:rPr>
+                          <w:u w:val="single"/>
+                        </w:rPr>
+                      </w:pPr>
+                      <w:r>
+                        <w:t xml:space="preserve">Classes of objects involved: </w:t>
+                      </w:r>
+                      <w:r>
+                        <w:rPr>
+                          <w:u w:val="single"/>
+                        </w:rPr>
+                        <w:t>&lt;Any&gt;</w:t>
+                      </w:r>
+                    </w:p>
+                    <w:p>
+                      <w:pPr>
+                        <w:pStyle w:val="NoSpacing"/>
+                        <w:rPr>
+                          <w:u w:val="single"/>
+                        </w:rPr>
+                      </w:pPr>
+                      <w:r>
+                        <w:t xml:space="preserve">Precondition: </w:t>
+                      </w:r>
+                      <w:r>
+                        <w:rPr>
+                          <w:u w:val="single"/>
+                        </w:rPr>
+                        <w:t>&lt;none&gt;</w:t>
+                      </w:r>
+                    </w:p>
+                    <w:p>
+                      <w:pPr>
+                        <w:pStyle w:val="NoSpacing"/>
+                        <w:rPr>
+                          <w:u w:val="single"/>
+                        </w:rPr>
+                      </w:pPr>
+                      <w:r>
+                        <w:t xml:space="preserve">Postcondition: </w:t>
+                      </w:r>
+                      <w:r>
+                        <w:rPr>
+                          <w:u w:val="single"/>
+                        </w:rPr>
+                        <w:t xml:space="preserve">System is </w:t>
+                      </w:r>
+                      <w:r>
+                        <w:rPr>
+                          <w:u w:val="single"/>
+                        </w:rPr>
+                        <w:t>non-functional until serviced</w:t>
+                      </w:r>
+                    </w:p>
+                    <w:p>
+                      <w:pPr>
+                        <w:pStyle w:val="NoSpacing"/>
+                        <w:rPr>
+                          <w:u w:val="single"/>
+                        </w:rPr>
+                      </w:pPr>
+                      <w:r>
+                        <w:t xml:space="preserve">Outputs: </w:t>
+                      </w:r>
+                      <w:r>
+                        <w:rPr>
+                          <w:u w:val="single"/>
+                        </w:rPr>
+                        <w:t>&lt;none&gt;</w:t>
+                      </w:r>
+                    </w:p>
+                  </w:txbxContent>
+                </v:textbox>
+                <w10:anchorlock/>
+              </v:shape>
+            </w:pict>
+          </mc:Fallback>
+        </mc:AlternateContent>
+      </w:r>
+    </w:p>
+    <w:p>
+      <w:r>
+        <w:rPr>
+          <w:noProof/>
+        </w:rPr>
+        <w:lastRenderedPageBreak/>
+        <mc:AlternateContent>
+          <mc:Choice Requires="wps">
+            <w:drawing>
+              <wp:inline distT="0" distB="0" distL="0" distR="0" wp14:anchorId="02C01B63" wp14:editId="1EE755BF">
+                <wp:extent cx="3105150" cy="3076575"/>
+                <wp:effectExtent l="0" t="0" r="19050" b="28575"/>
+                <wp:docPr id="13" name="Snip Single Corner Rectangle 13"/>
+                <wp:cNvGraphicFramePr/>
+                <a:graphic xmlns:a="http://schemas.openxmlformats.org/drawingml/2006/main">
+                  <a:graphicData uri="http://schemas.microsoft.com/office/word/2010/wordprocessingShape">
+                    <wps:wsp>
+                      <wps:cNvSpPr/>
+                      <wps:spPr>
+                        <a:xfrm>
+                          <a:off x="0" y="0"/>
+                          <a:ext cx="3105150" cy="3076575"/>
+                        </a:xfrm>
+                        <a:prstGeom prst="snip1Rect">
+                          <a:avLst/>
+                        </a:prstGeom>
+                      </wps:spPr>
+                      <wps:style>
+                        <a:lnRef idx="2">
+                          <a:schemeClr val="accent1">
+                            <a:shade val="50000"/>
+                          </a:schemeClr>
+                        </a:lnRef>
+                        <a:fillRef idx="1">
+                          <a:schemeClr val="accent1"/>
+                        </a:fillRef>
+                        <a:effectRef idx="0">
+                          <a:schemeClr val="accent1"/>
+                        </a:effectRef>
+                        <a:fontRef idx="minor">
+                          <a:schemeClr val="lt1"/>
+                        </a:fontRef>
+                      </wps:style>
+                      <wps:txbx>
+                        <w:txbxContent>
+                          <w:p>
+                            <w:pPr>
+                              <w:jc w:val="center"/>
+                              <w:rPr>
+                                <w:b/>
+                                <w:sz w:val="24"/>
+                              </w:rPr>
+                            </w:pPr>
+                            <w:r>
+                              <w:rPr>
+                                <w:b/>
+                                <w:sz w:val="24"/>
+                              </w:rPr>
+                              <w:t>System Operation</w:t>
+                            </w:r>
+                          </w:p>
+                          <w:p>
+                            <w:pPr>
+                              <w:pStyle w:val="NoSpacing"/>
+                              <w:rPr>
+                                <w:u w:val="single"/>
+                              </w:rPr>
+                            </w:pPr>
+                            <w:r>
+                              <w:t>Name:</w:t>
+                            </w:r>
+                            <w:r>
+                              <w:t xml:space="preserve"> </w:t>
+                            </w:r>
+                            <w:r>
+                              <w:rPr>
+                                <w:u w:val="single"/>
+                              </w:rPr>
+                              <w:t>System dispenses audiobook</w:t>
+                            </w:r>
+                          </w:p>
+                          <w:p>
+                            <w:pPr>
+                              <w:pStyle w:val="NoSpacing"/>
+                              <w:rPr>
+                                <w:u w:val="single"/>
+                              </w:rPr>
+                            </w:pPr>
+                            <w:r>
+                              <w:t xml:space="preserve">Description: </w:t>
+                            </w:r>
+                            <w:r>
+                              <w:rPr>
+                                <w:u w:val="single"/>
+                              </w:rPr>
+                              <w:t xml:space="preserve">System </w:t>
+                            </w:r>
+                            <w:r>
+                              <w:rPr>
+                                <w:u w:val="single"/>
+                              </w:rPr>
+                              <w:t>physically releases an audiobook from its internal storage</w:t>
+                            </w:r>
+                          </w:p>
+                          <w:p>
+                            <w:pPr>
+                              <w:pStyle w:val="NoSpacing"/>
+                              <w:rPr>
+                                <w:u w:val="single"/>
+                              </w:rPr>
+                            </w:pPr>
+                            <w:r>
+                              <w:t xml:space="preserve">Actors: </w:t>
+                            </w:r>
+                            <w:r>
+                              <w:rPr>
+                                <w:u w:val="single"/>
+                              </w:rPr>
+                              <w:t xml:space="preserve">User, </w:t>
+                            </w:r>
+                            <w:r>
+                              <w:rPr>
+                                <w:u w:val="single"/>
+                              </w:rPr>
+                              <w:t>System</w:t>
+                            </w:r>
+                          </w:p>
+                          <w:p>
+                            <w:pPr>
+                              <w:pStyle w:val="NoSpacing"/>
+                              <w:rPr>
+                                <w:u w:val="single"/>
+                              </w:rPr>
+                            </w:pPr>
+                            <w:r>
+                              <w:t xml:space="preserve">Trigger: </w:t>
+                            </w:r>
+                            <w:r>
+                              <w:rPr>
+                                <w:u w:val="single"/>
+                              </w:rPr>
+                              <w:t>User checks out an audiobook</w:t>
+                            </w:r>
+                          </w:p>
+                          <w:p>
+                            <w:pPr>
+                              <w:pStyle w:val="NoSpacing"/>
+                              <w:rPr>
+                                <w:u w:val="single"/>
+                              </w:rPr>
+                            </w:pPr>
+                            <w:r>
+                              <w:t xml:space="preserve">Inputs: </w:t>
+                            </w:r>
+                            <w:r>
+                              <w:rPr>
+                                <w:u w:val="single"/>
+                              </w:rPr>
+                              <w:t>Audiobook</w:t>
+                            </w:r>
+                          </w:p>
+                          <w:p>
+                            <w:pPr>
+                              <w:pStyle w:val="NoSpacing"/>
+                              <w:rPr>
+                                <w:u w:val="single"/>
+                              </w:rPr>
+                            </w:pPr>
+                            <w:r>
+                              <w:t xml:space="preserve">Classes of objects involved: </w:t>
+                            </w:r>
+                            <w:r>
+                              <w:rPr>
+                                <w:u w:val="single"/>
+                              </w:rPr>
+                              <w:t>User, Kiosk, Session, Audiobook</w:t>
+                            </w:r>
+                          </w:p>
+                          <w:p>
+                            <w:pPr>
+                              <w:pStyle w:val="NoSpacing"/>
+                              <w:rPr>
+                                <w:u w:val="single"/>
+                              </w:rPr>
+                            </w:pPr>
+                            <w:r>
+                              <w:t xml:space="preserve">Precondition: </w:t>
+                            </w:r>
+                            <w:r>
+                              <w:rPr>
+                                <w:u w:val="single"/>
+                              </w:rPr>
+                              <w:t>User has active, authenticated session on kiosk AND kiosk has audiobook selected</w:t>
+                            </w:r>
+                          </w:p>
+                          <w:p>
+                            <w:pPr>
+                              <w:pStyle w:val="NoSpacing"/>
+                              <w:rPr>
+                                <w:u w:val="single"/>
+                              </w:rPr>
+                            </w:pPr>
+                            <w:r>
+                              <w:t xml:space="preserve">Postcondition: </w:t>
+                            </w:r>
+                            <w:r>
+                              <w:rPr>
+                                <w:u w:val="single"/>
+                              </w:rPr>
+                              <w:t>kiosk no longer holds selected audiobook</w:t>
+                            </w:r>
+                          </w:p>
+                          <w:p>
+                            <w:pPr>
+                              <w:pStyle w:val="NoSpacing"/>
+                              <w:rPr>
+                                <w:u w:val="single"/>
+                              </w:rPr>
+                            </w:pPr>
+                            <w:r>
+                              <w:t xml:space="preserve">Outputs: </w:t>
+                            </w:r>
+                            <w:r>
+                              <w:rPr>
+                                <w:u w:val="single"/>
+                              </w:rPr>
+                              <w:t>&lt;none&gt;</w:t>
+                            </w:r>
+                          </w:p>
+                        </w:txbxContent>
+                      </wps:txbx>
+                      <wps:bodyPr rot="0" spcFirstLastPara="0" vertOverflow="overflow" horzOverflow="overflow" vert="horz" wrap="square" lIns="91440" tIns="45720" rIns="91440" bIns="45720" numCol="1" spcCol="0" rtlCol="0" fromWordArt="0" anchor="t" anchorCtr="0" forceAA="0" compatLnSpc="1">
+                        <a:prstTxWarp prst="textNoShape">
+                          <a:avLst/>
+                        </a:prstTxWarp>
+                        <a:noAutofit/>
+                      </wps:bodyPr>
+                    </wps:wsp>
+                  </a:graphicData>
+                </a:graphic>
+              </wp:inline>
+            </w:drawing>
+          </mc:Choice>
+          <mc:Fallback>
+            <w:pict>
+              <v:shape w14:anchorId="02C01B63" id="Snip Single Corner Rectangle 13" o:spid="_x0000_s1038" style="width:244.5pt;height:242.25pt;visibility:visible;mso-wrap-style:square;mso-left-percent:-10001;mso-top-percent:-10001;mso-position-horizontal:absolute;mso-position-horizontal-relative:char;mso-position-vertical:absolute;mso-position-vertical-relative:line;mso-left-percent:-10001;mso-top-percent:-10001;v-text-anchor:top" coordsize="3105150,3076575" o:spt="100" o:gfxdata="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" adj="-11796480,,5400" path="m,l2592377,r512773,512773l3105150,3076575,,3076575,,xe" fillcolor="#5b9bd5 [3204]" strokecolor="#1f4d78 [1604]" strokeweight="1pt">
+                <v:stroke joinstyle="miter"/>
+                <v:formulas/>
+                <v:path arrowok="t" o:connecttype="custom" o:connectlocs="0,0;2592377,0;3105150,512773;3105150,3076575;0,3076575;0,0" o:connectangles="0,0,0,0,0,0" textboxrect="0,0,3105150,3076575"/>
+                <v:textbox>
+                  <w:txbxContent>
+                    <w:p>
+                      <w:pPr>
+                        <w:jc w:val="center"/>
+                        <w:rPr>
+                          <w:b/>
+                          <w:sz w:val="24"/>
+                        </w:rPr>
+                      </w:pPr>
+                      <w:r>
+                        <w:rPr>
+                          <w:b/>
+                          <w:sz w:val="24"/>
+                        </w:rPr>
+                        <w:t>System Operation</w:t>
+                      </w:r>
+                    </w:p>
+                    <w:p>
+                      <w:pPr>
+                        <w:pStyle w:val="NoSpacing"/>
+                        <w:rPr>
+                          <w:u w:val="single"/>
+                        </w:rPr>
+                      </w:pPr>
+                      <w:r>
+                        <w:t>Name:</w:t>
+                      </w:r>
+                      <w:r>
+                        <w:t xml:space="preserve"> </w:t>
+                      </w:r>
+                      <w:r>
+                        <w:rPr>
+                          <w:u w:val="single"/>
+                        </w:rPr>
+                        <w:t>System dispenses audiobook</w:t>
+                      </w:r>
+                    </w:p>
+                    <w:p>
+                      <w:pPr>
+                        <w:pStyle w:val="NoSpacing"/>
+                        <w:rPr>
+                          <w:u w:val="single"/>
+                        </w:rPr>
+                      </w:pPr>
+                      <w:r>
+                        <w:t xml:space="preserve">Description: </w:t>
+                      </w:r>
+                      <w:r>
+                        <w:rPr>
+                          <w:u w:val="single"/>
+                        </w:rPr>
+                        <w:t xml:space="preserve">System </w:t>
+                      </w:r>
+                      <w:r>
+                        <w:rPr>
+                          <w:u w:val="single"/>
+                        </w:rPr>
+                        <w:t>physically releases an audiobook from its internal storage</w:t>
+                      </w:r>
+                    </w:p>
+                    <w:p>
+                      <w:pPr>
+                        <w:pStyle w:val="NoSpacing"/>
+                        <w:rPr>
+                          <w:u w:val="single"/>
+                        </w:rPr>
+                      </w:pPr>
+                      <w:r>
+                        <w:t xml:space="preserve">Actors: </w:t>
+                      </w:r>
+                      <w:r>
+                        <w:rPr>
+                          <w:u w:val="single"/>
+                        </w:rPr>
+                        <w:t xml:space="preserve">User, </w:t>
+                      </w:r>
+                      <w:r>
+                        <w:rPr>
+                          <w:u w:val="single"/>
+                        </w:rPr>
+                        <w:t>System</w:t>
+                      </w:r>
+                    </w:p>
+                    <w:p>
+                      <w:pPr>
+                        <w:pStyle w:val="NoSpacing"/>
+                        <w:rPr>
+                          <w:u w:val="single"/>
+                        </w:rPr>
+                      </w:pPr>
+                      <w:r>
+                        <w:t xml:space="preserve">Trigger: </w:t>
+                      </w:r>
+                      <w:r>
+                        <w:rPr>
+                          <w:u w:val="single"/>
+                        </w:rPr>
+                        <w:t>User checks out an audiobook</w:t>
+                      </w:r>
+                    </w:p>
+                    <w:p>
+                      <w:pPr>
+                        <w:pStyle w:val="NoSpacing"/>
+                        <w:rPr>
+                          <w:u w:val="single"/>
+                        </w:rPr>
+                      </w:pPr>
+                      <w:r>
+                        <w:t xml:space="preserve">Inputs: </w:t>
+                      </w:r>
                       <w:r>
                         <w:rPr>
                           <w:u w:val="single"/>
                         </w:rPr>
                         <w:t>Audiobook</w:t>
                       </w:r>
-                      <w:proofErr w:type="gramEnd"/>
+                    </w:p>
+                    <w:p>
+                      <w:pPr>
+                        <w:pStyle w:val="NoSpacing"/>
+                        <w:rPr>
+                          <w:u w:val="single"/>
+                        </w:rPr>
+                      </w:pPr>
+                      <w:r>
+                        <w:t xml:space="preserve">Classes of objects involved: </w:t>
+                      </w:r>
+                      <w:r>
+                        <w:rPr>
+                          <w:u w:val="single"/>
+                        </w:rPr>
+                        <w:t>User, Kiosk, Session, Audiobook</w:t>
+                      </w:r>
                     </w:p>
                     <w:p>
                       <w:pPr>
@@ -5029,23 +6190,575 @@
                         <w:rPr>
                           <w:u w:val="single"/>
                         </w:rPr>
+                        <w:t>User has active, authenticated session on kiosk AND kiosk has audiobook selected</w:t>
+                      </w:r>
+                    </w:p>
+                    <w:p>
+                      <w:pPr>
+                        <w:pStyle w:val="NoSpacing"/>
+                        <w:rPr>
+                          <w:u w:val="single"/>
+                        </w:rPr>
+                      </w:pPr>
+                      <w:r>
+                        <w:t xml:space="preserve">Postcondition: </w:t>
+                      </w:r>
+                      <w:r>
+                        <w:rPr>
+                          <w:u w:val="single"/>
+                        </w:rPr>
+                        <w:t>kiosk no longer holds selected audiobook</w:t>
+                      </w:r>
+                    </w:p>
+                    <w:p>
+                      <w:pPr>
+                        <w:pStyle w:val="NoSpacing"/>
+                        <w:rPr>
+                          <w:u w:val="single"/>
+                        </w:rPr>
+                      </w:pPr>
+                      <w:r>
+                        <w:t xml:space="preserve">Outputs: </w:t>
+                      </w:r>
+                      <w:r>
+                        <w:rPr>
+                          <w:u w:val="single"/>
+                        </w:rPr>
                         <w:t>&lt;none&gt;</w:t>
                       </w:r>
                     </w:p>
-                    <w:p>
-                      <w:pPr>
-                        <w:pStyle w:val="NoSpacing"/>
-                        <w:rPr>
-                          <w:u w:val="single"/>
-                        </w:rPr>
-                      </w:pPr>
-                      <w:proofErr w:type="spellStart"/>
-                      <w:r>
-                        <w:t>Postcondition</w:t>
-                      </w:r>
-                      <w:proofErr w:type="spellEnd"/>
-                      <w:r>
-                        <w:t xml:space="preserve">: </w:t>
+                  </w:txbxContent>
+                </v:textbox>
+                <w10:anchorlock/>
+              </v:shape>
+            </w:pict>
+          </mc:Fallback>
+        </mc:AlternateContent>
+      </w:r>
+    </w:p>
+    <w:p/>
+    <w:p>
+      <w:r>
+        <w:rPr>
+          <w:noProof/>
+        </w:rPr>
+        <mc:AlternateContent>
+          <mc:Choice Requires="wps">
+            <w:drawing>
+              <wp:inline distT="0" distB="0" distL="0" distR="0" wp14:anchorId="116FE7A3" wp14:editId="0D161728">
+                <wp:extent cx="3105150" cy="3076575"/>
+                <wp:effectExtent l="0" t="0" r="19050" b="28575"/>
+                <wp:docPr id="14" name="Snip Single Corner Rectangle 14"/>
+                <wp:cNvGraphicFramePr/>
+                <a:graphic xmlns:a="http://schemas.openxmlformats.org/drawingml/2006/main">
+                  <a:graphicData uri="http://schemas.microsoft.com/office/word/2010/wordprocessingShape">
+                    <wps:wsp>
+                      <wps:cNvSpPr/>
+                      <wps:spPr>
+                        <a:xfrm>
+                          <a:off x="0" y="0"/>
+                          <a:ext cx="3105150" cy="3076575"/>
+                        </a:xfrm>
+                        <a:prstGeom prst="snip1Rect">
+                          <a:avLst/>
+                        </a:prstGeom>
+                      </wps:spPr>
+                      <wps:style>
+                        <a:lnRef idx="2">
+                          <a:schemeClr val="accent1">
+                            <a:shade val="50000"/>
+                          </a:schemeClr>
+                        </a:lnRef>
+                        <a:fillRef idx="1">
+                          <a:schemeClr val="accent1"/>
+                        </a:fillRef>
+                        <a:effectRef idx="0">
+                          <a:schemeClr val="accent1"/>
+                        </a:effectRef>
+                        <a:fontRef idx="minor">
+                          <a:schemeClr val="lt1"/>
+                        </a:fontRef>
+                      </wps:style>
+                      <wps:txbx>
+                        <w:txbxContent>
+                          <w:p>
+                            <w:pPr>
+                              <w:jc w:val="center"/>
+                              <w:rPr>
+                                <w:b/>
+                                <w:sz w:val="24"/>
+                              </w:rPr>
+                            </w:pPr>
+                            <w:r>
+                              <w:rPr>
+                                <w:b/>
+                                <w:sz w:val="24"/>
+                              </w:rPr>
+                              <w:t>System Operation</w:t>
+                            </w:r>
+                          </w:p>
+                          <w:p>
+                            <w:pPr>
+                              <w:pStyle w:val="NoSpacing"/>
+                              <w:rPr>
+                                <w:u w:val="single"/>
+                              </w:rPr>
+                            </w:pPr>
+                            <w:r>
+                              <w:t>Name:</w:t>
+                            </w:r>
+                            <w:r>
+                              <w:t xml:space="preserve"> </w:t>
+                            </w:r>
+                            <w:r>
+                              <w:rPr>
+                                <w:u w:val="single"/>
+                              </w:rPr>
+                              <w:t>System opens receptacle to receive audiobook</w:t>
+                            </w:r>
+                          </w:p>
+                          <w:p>
+                            <w:pPr>
+                              <w:pStyle w:val="NoSpacing"/>
+                              <w:rPr>
+                                <w:u w:val="single"/>
+                              </w:rPr>
+                            </w:pPr>
+                            <w:r>
+                              <w:t xml:space="preserve">Description: </w:t>
+                            </w:r>
+                            <w:r>
+                              <w:rPr>
+                                <w:u w:val="single"/>
+                              </w:rPr>
+                              <w:t xml:space="preserve">System physically </w:t>
+                            </w:r>
+                            <w:r>
+                              <w:rPr>
+                                <w:u w:val="single"/>
+                              </w:rPr>
+                              <w:t xml:space="preserve">accepts an audiobook into </w:t>
+                            </w:r>
+                            <w:r>
+                              <w:rPr>
+                                <w:u w:val="single"/>
+                              </w:rPr>
+                              <w:t xml:space="preserve">its </w:t>
+                            </w:r>
+                            <w:r>
+                              <w:rPr>
+                                <w:u w:val="single"/>
+                              </w:rPr>
+                              <w:t>temporary</w:t>
+                            </w:r>
+                            <w:r>
+                              <w:rPr>
+                                <w:u w:val="single"/>
+                              </w:rPr>
+                              <w:t xml:space="preserve"> storage</w:t>
+                            </w:r>
+                          </w:p>
+                          <w:p>
+                            <w:pPr>
+                              <w:pStyle w:val="NoSpacing"/>
+                              <w:rPr>
+                                <w:u w:val="single"/>
+                              </w:rPr>
+                            </w:pPr>
+                            <w:r>
+                              <w:t xml:space="preserve">Actors: </w:t>
+                            </w:r>
+                            <w:r>
+                              <w:rPr>
+                                <w:u w:val="single"/>
+                              </w:rPr>
+                              <w:t xml:space="preserve">User, </w:t>
+                            </w:r>
+                            <w:r>
+                              <w:rPr>
+                                <w:u w:val="single"/>
+                              </w:rPr>
+                              <w:t>System</w:t>
+                            </w:r>
+                          </w:p>
+                          <w:p>
+                            <w:pPr>
+                              <w:pStyle w:val="NoSpacing"/>
+                              <w:rPr>
+                                <w:u w:val="single"/>
+                              </w:rPr>
+                            </w:pPr>
+                            <w:r>
+                              <w:t xml:space="preserve">Trigger: </w:t>
+                            </w:r>
+                            <w:r>
+                              <w:rPr>
+                                <w:u w:val="single"/>
+                              </w:rPr>
+                              <w:t xml:space="preserve">User checks </w:t>
+                            </w:r>
+                            <w:r>
+                              <w:rPr>
+                                <w:u w:val="single"/>
+                              </w:rPr>
+                              <w:t>in</w:t>
+                            </w:r>
+                            <w:r>
+                              <w:rPr>
+                                <w:u w:val="single"/>
+                              </w:rPr>
+                              <w:t xml:space="preserve"> an audiobook</w:t>
+                            </w:r>
+                          </w:p>
+                          <w:p>
+                            <w:pPr>
+                              <w:pStyle w:val="NoSpacing"/>
+                              <w:rPr>
+                                <w:u w:val="single"/>
+                              </w:rPr>
+                            </w:pPr>
+                            <w:r>
+                              <w:t xml:space="preserve">Inputs: </w:t>
+                            </w:r>
+                            <w:r>
+                              <w:rPr>
+                                <w:u w:val="single"/>
+                              </w:rPr>
+                              <w:t>Audiobook</w:t>
+                            </w:r>
+                          </w:p>
+                          <w:p>
+                            <w:pPr>
+                              <w:pStyle w:val="NoSpacing"/>
+                              <w:rPr>
+                                <w:u w:val="single"/>
+                              </w:rPr>
+                            </w:pPr>
+                            <w:r>
+                              <w:t xml:space="preserve">Classes of objects involved: </w:t>
+                            </w:r>
+                            <w:r>
+                              <w:rPr>
+                                <w:u w:val="single"/>
+                              </w:rPr>
+                              <w:t>User, Kiosk, Session, Audiobook</w:t>
+                            </w:r>
+                          </w:p>
+                          <w:p>
+                            <w:pPr>
+                              <w:pStyle w:val="NoSpacing"/>
+                              <w:rPr>
+                                <w:u w:val="single"/>
+                              </w:rPr>
+                            </w:pPr>
+                            <w:r>
+                              <w:t xml:space="preserve">Precondition: </w:t>
+                            </w:r>
+                            <w:r>
+                              <w:rPr>
+                                <w:u w:val="single"/>
+                              </w:rPr>
+                              <w:t xml:space="preserve">User has active, authenticated session on kiosk </w:t>
+                            </w:r>
+                          </w:p>
+                          <w:p>
+                            <w:pPr>
+                              <w:pStyle w:val="NoSpacing"/>
+                              <w:rPr>
+                                <w:u w:val="single"/>
+                              </w:rPr>
+                            </w:pPr>
+                            <w:r>
+                              <w:t xml:space="preserve">Postcondition: </w:t>
+                            </w:r>
+                            <w:r>
+                              <w:rPr>
+                                <w:u w:val="single"/>
+                              </w:rPr>
+                              <w:t>kiosk no</w:t>
+                            </w:r>
+                            <w:r>
+                              <w:rPr>
+                                <w:u w:val="single"/>
+                              </w:rPr>
+                              <w:t>w</w:t>
+                            </w:r>
+                            <w:r>
+                              <w:rPr>
+                                <w:u w:val="single"/>
+                              </w:rPr>
+                              <w:t xml:space="preserve"> holds selected audiobook</w:t>
+                            </w:r>
+                            <w:r>
+                              <w:rPr>
+                                <w:u w:val="single"/>
+                              </w:rPr>
+                              <w:t xml:space="preserve"> in temporary storage</w:t>
+                            </w:r>
+                          </w:p>
+                          <w:p>
+                            <w:pPr>
+                              <w:pStyle w:val="NoSpacing"/>
+                              <w:rPr>
+                                <w:u w:val="single"/>
+                              </w:rPr>
+                            </w:pPr>
+                            <w:r>
+                              <w:t xml:space="preserve">Outputs: </w:t>
+                            </w:r>
+                            <w:r>
+                              <w:rPr>
+                                <w:u w:val="single"/>
+                              </w:rPr>
+                              <w:t>&lt;none&gt;</w:t>
+                            </w:r>
+                          </w:p>
+                        </w:txbxContent>
+                      </wps:txbx>
+                      <wps:bodyPr rot="0" spcFirstLastPara="0" vertOverflow="overflow" horzOverflow="overflow" vert="horz" wrap="square" lIns="91440" tIns="45720" rIns="91440" bIns="45720" numCol="1" spcCol="0" rtlCol="0" fromWordArt="0" anchor="t" anchorCtr="0" forceAA="0" compatLnSpc="1">
+                        <a:prstTxWarp prst="textNoShape">
+                          <a:avLst/>
+                        </a:prstTxWarp>
+                        <a:noAutofit/>
+                      </wps:bodyPr>
+                    </wps:wsp>
+                  </a:graphicData>
+                </a:graphic>
+              </wp:inline>
+            </w:drawing>
+          </mc:Choice>
+          <mc:Fallback>
+            <w:pict>
+              <v:shape w14:anchorId="116FE7A3" id="Snip Single Corner Rectangle 14" o:spid="_x0000_s1039" style="width:244.5pt;height:242.25pt;visibility:visible;mso-wrap-style:square;mso-left-percent:-10001;mso-top-percent:-10001;mso-position-horizontal:absolute;mso-position-horizontal-relative:char;mso-position-vertical:absolute;mso-position-vertical-relative:line;mso-left-percent:-10001;mso-top-percent:-10001;v-text-anchor:top" coordsize="3105150,3076575" o:spt="100" o:gfxdata="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" adj="-11796480,,5400" path="m,l2592377,r512773,512773l3105150,3076575,,3076575,,xe" fillcolor="#5b9bd5 [3204]" strokecolor="#1f4d78 [1604]" strokeweight="1pt">
+                <v:stroke joinstyle="miter"/>
+                <v:formulas/>
+                <v:path arrowok="t" o:connecttype="custom" o:connectlocs="0,0;2592377,0;3105150,512773;3105150,3076575;0,3076575;0,0" o:connectangles="0,0,0,0,0,0" textboxrect="0,0,3105150,3076575"/>
+                <v:textbox>
+                  <w:txbxContent>
+                    <w:p>
+                      <w:pPr>
+                        <w:jc w:val="center"/>
+                        <w:rPr>
+                          <w:b/>
+                          <w:sz w:val="24"/>
+                        </w:rPr>
+                      </w:pPr>
+                      <w:r>
+                        <w:rPr>
+                          <w:b/>
+                          <w:sz w:val="24"/>
+                        </w:rPr>
+                        <w:t>System Operation</w:t>
+                      </w:r>
+                    </w:p>
+                    <w:p>
+                      <w:pPr>
+                        <w:pStyle w:val="NoSpacing"/>
+                        <w:rPr>
+                          <w:u w:val="single"/>
+                        </w:rPr>
+                      </w:pPr>
+                      <w:r>
+                        <w:t>Name:</w:t>
+                      </w:r>
+                      <w:r>
+                        <w:t xml:space="preserve"> </w:t>
+                      </w:r>
+                      <w:r>
+                        <w:rPr>
+                          <w:u w:val="single"/>
+                        </w:rPr>
+                        <w:t>System opens receptacle to receive audiobook</w:t>
+                      </w:r>
+                    </w:p>
+                    <w:p>
+                      <w:pPr>
+                        <w:pStyle w:val="NoSpacing"/>
+                        <w:rPr>
+                          <w:u w:val="single"/>
+                        </w:rPr>
+                      </w:pPr>
+                      <w:r>
+                        <w:t xml:space="preserve">Description: </w:t>
+                      </w:r>
+                      <w:r>
+                        <w:rPr>
+                          <w:u w:val="single"/>
+                        </w:rPr>
+                        <w:t xml:space="preserve">System physically </w:t>
+                      </w:r>
+                      <w:r>
+                        <w:rPr>
+                          <w:u w:val="single"/>
+                        </w:rPr>
+                        <w:t xml:space="preserve">accepts an audiobook into </w:t>
+                      </w:r>
+                      <w:r>
+                        <w:rPr>
+                          <w:u w:val="single"/>
+                        </w:rPr>
+                        <w:t xml:space="preserve">its </w:t>
+                      </w:r>
+                      <w:r>
+                        <w:rPr>
+                          <w:u w:val="single"/>
+                        </w:rPr>
+                        <w:t>temporary</w:t>
+                      </w:r>
+                      <w:r>
+                        <w:rPr>
+                          <w:u w:val="single"/>
+                        </w:rPr>
+                        <w:t xml:space="preserve"> storage</w:t>
+                      </w:r>
+                    </w:p>
+                    <w:p>
+                      <w:pPr>
+                        <w:pStyle w:val="NoSpacing"/>
+                        <w:rPr>
+                          <w:u w:val="single"/>
+                        </w:rPr>
+                      </w:pPr>
+                      <w:r>
+                        <w:t xml:space="preserve">Actors: </w:t>
+                      </w:r>
+                      <w:r>
+                        <w:rPr>
+                          <w:u w:val="single"/>
+                        </w:rPr>
+                        <w:t xml:space="preserve">User, </w:t>
+                      </w:r>
+                      <w:r>
+                        <w:rPr>
+                          <w:u w:val="single"/>
+                        </w:rPr>
+                        <w:t>System</w:t>
+                      </w:r>
+                    </w:p>
+                    <w:p>
+                      <w:pPr>
+                        <w:pStyle w:val="NoSpacing"/>
+                        <w:rPr>
+                          <w:u w:val="single"/>
+                        </w:rPr>
+                      </w:pPr>
+                      <w:r>
+                        <w:t xml:space="preserve">Trigger: </w:t>
+                      </w:r>
+                      <w:r>
+                        <w:rPr>
+                          <w:u w:val="single"/>
+                        </w:rPr>
+                        <w:t xml:space="preserve">User checks </w:t>
+                      </w:r>
+                      <w:r>
+                        <w:rPr>
+                          <w:u w:val="single"/>
+                        </w:rPr>
+                        <w:t>in</w:t>
+                      </w:r>
+                      <w:r>
+                        <w:rPr>
+                          <w:u w:val="single"/>
+                        </w:rPr>
+                        <w:t xml:space="preserve"> an audiobook</w:t>
+                      </w:r>
+                    </w:p>
+                    <w:p>
+                      <w:pPr>
+                        <w:pStyle w:val="NoSpacing"/>
+                        <w:rPr>
+                          <w:u w:val="single"/>
+                        </w:rPr>
+                      </w:pPr>
+                      <w:r>
+                        <w:t xml:space="preserve">Inputs: </w:t>
+                      </w:r>
+                      <w:r>
+                        <w:rPr>
+                          <w:u w:val="single"/>
+                        </w:rPr>
+                        <w:t>Audiobook</w:t>
+                      </w:r>
+                    </w:p>
+                    <w:p>
+                      <w:pPr>
+                        <w:pStyle w:val="NoSpacing"/>
+                        <w:rPr>
+                          <w:u w:val="single"/>
+                        </w:rPr>
+                      </w:pPr>
+                      <w:r>
+                        <w:t xml:space="preserve">Classes of objects involved: </w:t>
+                      </w:r>
+                      <w:r>
+                        <w:rPr>
+                          <w:u w:val="single"/>
+                        </w:rPr>
+                        <w:t>User, Kiosk, Session, Audiobook</w:t>
+                      </w:r>
+                    </w:p>
+                    <w:p>
+                      <w:pPr>
+                        <w:pStyle w:val="NoSpacing"/>
+                        <w:rPr>
+                          <w:u w:val="single"/>
+                        </w:rPr>
+                      </w:pPr>
+                      <w:r>
+                        <w:t xml:space="preserve">Precondition: </w:t>
+                      </w:r>
+                      <w:r>
+                        <w:rPr>
+                          <w:u w:val="single"/>
+                        </w:rPr>
+                        <w:t xml:space="preserve">User has active, authenticated session on kiosk </w:t>
+                      </w:r>
+                    </w:p>
+                    <w:p>
+                      <w:pPr>
+                        <w:pStyle w:val="NoSpacing"/>
+                        <w:rPr>
+                          <w:u w:val="single"/>
+                        </w:rPr>
+                      </w:pPr>
+                      <w:r>
+                        <w:t xml:space="preserve">Postcondition: </w:t>
+                      </w:r>
+                      <w:r>
+                        <w:rPr>
+                          <w:u w:val="single"/>
+                        </w:rPr>
+                        <w:t>kiosk no</w:t>
+                      </w:r>
+                      <w:r>
+                        <w:rPr>
+                          <w:u w:val="single"/>
+                        </w:rPr>
+                        <w:t>w</w:t>
+                      </w:r>
+                      <w:r>
+                        <w:rPr>
+                          <w:u w:val="single"/>
+                        </w:rPr>
+                        <w:t xml:space="preserve"> holds selected audiobook</w:t>
+                      </w:r>
+                      <w:r>
+                        <w:rPr>
+                          <w:u w:val="single"/>
+                        </w:rPr>
+                        <w:t xml:space="preserve"> in temporary storage</w:t>
+                      </w:r>
+                    </w:p>
+                    <w:p>
+                      <w:pPr>
+                        <w:pStyle w:val="NoSpacing"/>
+                        <w:rPr>
+                          <w:u w:val="single"/>
+                        </w:rPr>
+                      </w:pPr>
+                      <w:r>
+                        <w:t xml:space="preserve">Outputs: </w:t>
                       </w:r>
                       <w:r>
                         <w:rPr>
@@ -5054,6 +6767,524 @@
                         <w:t>&lt;none&gt;</w:t>
                       </w:r>
                     </w:p>
+                  </w:txbxContent>
+                </v:textbox>
+                <w10:anchorlock/>
+              </v:shape>
+            </w:pict>
+          </mc:Fallback>
+        </mc:AlternateContent>
+      </w:r>
+    </w:p>
+    <w:p/>
+    <w:p>
+      <w:r>
+        <w:rPr>
+          <w:noProof/>
+        </w:rPr>
+        <w:lastRenderedPageBreak/>
+        <mc:AlternateContent>
+          <mc:Choice Requires="wps">
+            <w:drawing>
+              <wp:inline distT="0" distB="0" distL="0" distR="0" wp14:anchorId="44C6DF25" wp14:editId="1C6B58C6">
+                <wp:extent cx="3105150" cy="3076575"/>
+                <wp:effectExtent l="0" t="0" r="19050" b="28575"/>
+                <wp:docPr id="15" name="Snip Single Corner Rectangle 15"/>
+                <wp:cNvGraphicFramePr/>
+                <a:graphic xmlns:a="http://schemas.openxmlformats.org/drawingml/2006/main">
+                  <a:graphicData uri="http://schemas.microsoft.com/office/word/2010/wordprocessingShape">
+                    <wps:wsp>
+                      <wps:cNvSpPr/>
+                      <wps:spPr>
+                        <a:xfrm>
+                          <a:off x="0" y="0"/>
+                          <a:ext cx="3105150" cy="3076575"/>
+                        </a:xfrm>
+                        <a:prstGeom prst="snip1Rect">
+                          <a:avLst/>
+                        </a:prstGeom>
+                      </wps:spPr>
+                      <wps:style>
+                        <a:lnRef idx="2">
+                          <a:schemeClr val="accent1">
+                            <a:shade val="50000"/>
+                          </a:schemeClr>
+                        </a:lnRef>
+                        <a:fillRef idx="1">
+                          <a:schemeClr val="accent1"/>
+                        </a:fillRef>
+                        <a:effectRef idx="0">
+                          <a:schemeClr val="accent1"/>
+                        </a:effectRef>
+                        <a:fontRef idx="minor">
+                          <a:schemeClr val="lt1"/>
+                        </a:fontRef>
+                      </wps:style>
+                      <wps:txbx>
+                        <w:txbxContent>
+                          <w:p>
+                            <w:pPr>
+                              <w:jc w:val="center"/>
+                              <w:rPr>
+                                <w:b/>
+                                <w:sz w:val="24"/>
+                              </w:rPr>
+                            </w:pPr>
+                            <w:r>
+                              <w:rPr>
+                                <w:b/>
+                                <w:sz w:val="24"/>
+                              </w:rPr>
+                              <w:t>System Operation</w:t>
+                            </w:r>
+                          </w:p>
+                          <w:p>
+                            <w:pPr>
+                              <w:pStyle w:val="NoSpacing"/>
+                              <w:rPr>
+                                <w:u w:val="single"/>
+                              </w:rPr>
+                            </w:pPr>
+                            <w:r>
+                              <w:t>Name:</w:t>
+                            </w:r>
+                            <w:r>
+                              <w:t xml:space="preserve"> </w:t>
+                            </w:r>
+                            <w:r>
+                              <w:rPr>
+                                <w:u w:val="single"/>
+                              </w:rPr>
+                              <w:t>System moves audiobook to holding bin</w:t>
+                            </w:r>
+                          </w:p>
+                          <w:p>
+                            <w:pPr>
+                              <w:pStyle w:val="NoSpacing"/>
+                              <w:rPr>
+                                <w:u w:val="single"/>
+                              </w:rPr>
+                            </w:pPr>
+                            <w:r>
+                              <w:t xml:space="preserve">Description: </w:t>
+                            </w:r>
+                            <w:r>
+                              <w:rPr>
+                                <w:u w:val="single"/>
+                              </w:rPr>
+                              <w:t xml:space="preserve">System physically </w:t>
+                            </w:r>
+                            <w:r>
+                              <w:rPr>
+                                <w:u w:val="single"/>
+                              </w:rPr>
+                              <w:t>moves</w:t>
+                            </w:r>
+                            <w:r>
+                              <w:rPr>
+                                <w:u w:val="single"/>
+                              </w:rPr>
+                              <w:t xml:space="preserve"> an audiobook </w:t>
+                            </w:r>
+                            <w:r>
+                              <w:rPr>
+                                <w:u w:val="single"/>
+                              </w:rPr>
+                              <w:t xml:space="preserve">from temporary storate </w:t>
+                            </w:r>
+                            <w:r>
+                              <w:rPr>
+                                <w:u w:val="single"/>
+                              </w:rPr>
+                              <w:t>into its internal storage</w:t>
+                            </w:r>
+                          </w:p>
+                          <w:p>
+                            <w:pPr>
+                              <w:pStyle w:val="NoSpacing"/>
+                              <w:rPr>
+                                <w:u w:val="single"/>
+                              </w:rPr>
+                            </w:pPr>
+                            <w:r>
+                              <w:t>Actors:</w:t>
+                            </w:r>
+                            <w:r>
+                              <w:t xml:space="preserve"> </w:t>
+                            </w:r>
+                            <w:r>
+                              <w:rPr>
+                                <w:u w:val="single"/>
+                              </w:rPr>
+                              <w:t>System</w:t>
+                            </w:r>
+                          </w:p>
+                          <w:p>
+                            <w:pPr>
+                              <w:pStyle w:val="NoSpacing"/>
+                              <w:rPr>
+                                <w:u w:val="single"/>
+                              </w:rPr>
+                            </w:pPr>
+                            <w:r>
+                              <w:t xml:space="preserve">Trigger: </w:t>
+                            </w:r>
+                            <w:r>
+                              <w:rPr>
+                                <w:u w:val="single"/>
+                              </w:rPr>
+                              <w:t xml:space="preserve">System receives audiobook into temporary storage. </w:t>
+                            </w:r>
+                          </w:p>
+                          <w:p>
+                            <w:pPr>
+                              <w:pStyle w:val="NoSpacing"/>
+                              <w:rPr>
+                                <w:u w:val="single"/>
+                              </w:rPr>
+                            </w:pPr>
+                            <w:r>
+                              <w:t xml:space="preserve">Inputs: </w:t>
+                            </w:r>
+                            <w:r>
+                              <w:rPr>
+                                <w:u w:val="single"/>
+                              </w:rPr>
+                              <w:t>Audiobook</w:t>
+                            </w:r>
+                          </w:p>
+                          <w:p>
+                            <w:pPr>
+                              <w:pStyle w:val="NoSpacing"/>
+                              <w:rPr>
+                                <w:u w:val="single"/>
+                              </w:rPr>
+                            </w:pPr>
+                            <w:r>
+                              <w:t xml:space="preserve">Classes of objects involved: </w:t>
+                            </w:r>
+                            <w:r>
+                              <w:rPr>
+                                <w:u w:val="single"/>
+                              </w:rPr>
+                              <w:t>Kiosk</w:t>
+                            </w:r>
+                            <w:r>
+                              <w:rPr>
+                                <w:u w:val="single"/>
+                              </w:rPr>
+                              <w:t>,</w:t>
+                            </w:r>
+                            <w:r>
+                              <w:rPr>
+                                <w:u w:val="single"/>
+                              </w:rPr>
+                              <w:t xml:space="preserve"> Audiobook</w:t>
+                            </w:r>
+                          </w:p>
+                          <w:p>
+                            <w:pPr>
+                              <w:pStyle w:val="NoSpacing"/>
+                              <w:rPr>
+                                <w:u w:val="single"/>
+                              </w:rPr>
+                            </w:pPr>
+                            <w:r>
+                              <w:t xml:space="preserve">Precondition: </w:t>
+                            </w:r>
+                            <w:r>
+                              <w:rPr>
+                                <w:u w:val="single"/>
+                              </w:rPr>
+                              <w:t xml:space="preserve">System </w:t>
+                            </w:r>
+                            <w:r>
+                              <w:rPr>
+                                <w:u w:val="single"/>
+                              </w:rPr>
+                              <w:t xml:space="preserve">has audiobook in </w:t>
+                            </w:r>
+                            <w:r>
+                              <w:rPr>
+                                <w:u w:val="single"/>
+                              </w:rPr>
+                              <w:t>temporary storage.</w:t>
+                            </w:r>
+                          </w:p>
+                          <w:p>
+                            <w:pPr>
+                              <w:pStyle w:val="NoSpacing"/>
+                              <w:rPr>
+                                <w:u w:val="single"/>
+                              </w:rPr>
+                            </w:pPr>
+                            <w:r>
+                              <w:t xml:space="preserve">Postcondition: </w:t>
+                            </w:r>
+                            <w:r>
+                              <w:rPr>
+                                <w:u w:val="single"/>
+                              </w:rPr>
+                              <w:t>kiosk now holds selected audiobook</w:t>
+                            </w:r>
+                            <w:r>
+                              <w:rPr>
+                                <w:u w:val="single"/>
+                              </w:rPr>
+                              <w:t xml:space="preserve"> in internal storage</w:t>
+                            </w:r>
+                          </w:p>
+                          <w:p>
+                            <w:pPr>
+                              <w:pStyle w:val="NoSpacing"/>
+                              <w:rPr>
+                                <w:u w:val="single"/>
+                              </w:rPr>
+                            </w:pPr>
+                            <w:r>
+                              <w:t xml:space="preserve">Outputs: </w:t>
+                            </w:r>
+                            <w:r>
+                              <w:rPr>
+                                <w:u w:val="single"/>
+                              </w:rPr>
+                              <w:t>&lt;none&gt;</w:t>
+                            </w:r>
+                          </w:p>
+                        </w:txbxContent>
+                      </wps:txbx>
+                      <wps:bodyPr rot="0" spcFirstLastPara="0" vertOverflow="overflow" horzOverflow="overflow" vert="horz" wrap="square" lIns="91440" tIns="45720" rIns="91440" bIns="45720" numCol="1" spcCol="0" rtlCol="0" fromWordArt="0" anchor="t" anchorCtr="0" forceAA="0" compatLnSpc="1">
+                        <a:prstTxWarp prst="textNoShape">
+                          <a:avLst/>
+                        </a:prstTxWarp>
+                        <a:noAutofit/>
+                      </wps:bodyPr>
+                    </wps:wsp>
+                  </a:graphicData>
+                </a:graphic>
+              </wp:inline>
+            </w:drawing>
+          </mc:Choice>
+          <mc:Fallback>
+            <w:pict>
+              <v:shape w14:anchorId="44C6DF25" id="Snip Single Corner Rectangle 15" o:spid="_x0000_s1040" style="width:244.5pt;height:242.25pt;visibility:visible;mso-wrap-style:square;mso-left-percent:-10001;mso-top-percent:-10001;mso-position-horizontal:absolute;mso-position-horizontal-relative:char;mso-position-vertical:absolute;mso-position-vertical-relative:line;mso-left-percent:-10001;mso-top-percent:-10001;v-text-anchor:top" coordsize="3105150,3076575" o:spt="100" o:gfxdata="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" adj="-11796480,,5400" path="m,l2592377,r512773,512773l3105150,3076575,,3076575,,xe" fillcolor="#5b9bd5 [3204]" strokecolor="#1f4d78 [1604]" strokeweight="1pt">
+                <v:stroke joinstyle="miter"/>
+                <v:formulas/>
+                <v:path arrowok="t" o:connecttype="custom" o:connectlocs="0,0;2592377,0;3105150,512773;3105150,3076575;0,3076575;0,0" o:connectangles="0,0,0,0,0,0" textboxrect="0,0,3105150,3076575"/>
+                <v:textbox>
+                  <w:txbxContent>
+                    <w:p>
+                      <w:pPr>
+                        <w:jc w:val="center"/>
+                        <w:rPr>
+                          <w:b/>
+                          <w:sz w:val="24"/>
+                        </w:rPr>
+                      </w:pPr>
+                      <w:r>
+                        <w:rPr>
+                          <w:b/>
+                          <w:sz w:val="24"/>
+                        </w:rPr>
+                        <w:t>System Operation</w:t>
+                      </w:r>
+                    </w:p>
+                    <w:p>
+                      <w:pPr>
+                        <w:pStyle w:val="NoSpacing"/>
+                        <w:rPr>
+                          <w:u w:val="single"/>
+                        </w:rPr>
+                      </w:pPr>
+                      <w:r>
+                        <w:t>Name:</w:t>
+                      </w:r>
+                      <w:r>
+                        <w:t xml:space="preserve"> </w:t>
+                      </w:r>
+                      <w:r>
+                        <w:rPr>
+                          <w:u w:val="single"/>
+                        </w:rPr>
+                        <w:t>System moves audiobook to holding bin</w:t>
+                      </w:r>
+                    </w:p>
+                    <w:p>
+                      <w:pPr>
+                        <w:pStyle w:val="NoSpacing"/>
+                        <w:rPr>
+                          <w:u w:val="single"/>
+                        </w:rPr>
+                      </w:pPr>
+                      <w:r>
+                        <w:t xml:space="preserve">Description: </w:t>
+                      </w:r>
+                      <w:r>
+                        <w:rPr>
+                          <w:u w:val="single"/>
+                        </w:rPr>
+                        <w:t xml:space="preserve">System physically </w:t>
+                      </w:r>
+                      <w:r>
+                        <w:rPr>
+                          <w:u w:val="single"/>
+                        </w:rPr>
+                        <w:t>moves</w:t>
+                      </w:r>
+                      <w:r>
+                        <w:rPr>
+                          <w:u w:val="single"/>
+                        </w:rPr>
+                        <w:t xml:space="preserve"> an audiobook </w:t>
+                      </w:r>
+                      <w:r>
+                        <w:rPr>
+                          <w:u w:val="single"/>
+                        </w:rPr>
+                        <w:t xml:space="preserve">from temporary storate </w:t>
+                      </w:r>
+                      <w:r>
+                        <w:rPr>
+                          <w:u w:val="single"/>
+                        </w:rPr>
+                        <w:t>into its internal storage</w:t>
+                      </w:r>
+                    </w:p>
+                    <w:p>
+                      <w:pPr>
+                        <w:pStyle w:val="NoSpacing"/>
+                        <w:rPr>
+                          <w:u w:val="single"/>
+                        </w:rPr>
+                      </w:pPr>
+                      <w:r>
+                        <w:t>Actors:</w:t>
+                      </w:r>
+                      <w:r>
+                        <w:t xml:space="preserve"> </w:t>
+                      </w:r>
+                      <w:r>
+                        <w:rPr>
+                          <w:u w:val="single"/>
+                        </w:rPr>
+                        <w:t>System</w:t>
+                      </w:r>
+                    </w:p>
+                    <w:p>
+                      <w:pPr>
+                        <w:pStyle w:val="NoSpacing"/>
+                        <w:rPr>
+                          <w:u w:val="single"/>
+                        </w:rPr>
+                      </w:pPr>
+                      <w:r>
+                        <w:t xml:space="preserve">Trigger: </w:t>
+                      </w:r>
+                      <w:r>
+                        <w:rPr>
+                          <w:u w:val="single"/>
+                        </w:rPr>
+                        <w:t xml:space="preserve">System receives audiobook into temporary storage. </w:t>
+                      </w:r>
+                    </w:p>
+                    <w:p>
+                      <w:pPr>
+                        <w:pStyle w:val="NoSpacing"/>
+                        <w:rPr>
+                          <w:u w:val="single"/>
+                        </w:rPr>
+                      </w:pPr>
+                      <w:r>
+                        <w:t xml:space="preserve">Inputs: </w:t>
+                      </w:r>
+                      <w:r>
+                        <w:rPr>
+                          <w:u w:val="single"/>
+                        </w:rPr>
+                        <w:t>Audiobook</w:t>
+                      </w:r>
+                    </w:p>
+                    <w:p>
+                      <w:pPr>
+                        <w:pStyle w:val="NoSpacing"/>
+                        <w:rPr>
+                          <w:u w:val="single"/>
+                        </w:rPr>
+                      </w:pPr>
+                      <w:r>
+                        <w:t xml:space="preserve">Classes of objects involved: </w:t>
+                      </w:r>
+                      <w:r>
+                        <w:rPr>
+                          <w:u w:val="single"/>
+                        </w:rPr>
+                        <w:t>Kiosk</w:t>
+                      </w:r>
+                      <w:r>
+                        <w:rPr>
+                          <w:u w:val="single"/>
+                        </w:rPr>
+                        <w:t>,</w:t>
+                      </w:r>
+                      <w:r>
+                        <w:rPr>
+                          <w:u w:val="single"/>
+                        </w:rPr>
+                        <w:t xml:space="preserve"> Audiobook</w:t>
+                      </w:r>
+                    </w:p>
+                    <w:p>
+                      <w:pPr>
+                        <w:pStyle w:val="NoSpacing"/>
+                        <w:rPr>
+                          <w:u w:val="single"/>
+                        </w:rPr>
+                      </w:pPr>
+                      <w:r>
+                        <w:t xml:space="preserve">Precondition: </w:t>
+                      </w:r>
+                      <w:r>
+                        <w:rPr>
+                          <w:u w:val="single"/>
+                        </w:rPr>
+                        <w:t xml:space="preserve">System </w:t>
+                      </w:r>
+                      <w:r>
+                        <w:rPr>
+                          <w:u w:val="single"/>
+                        </w:rPr>
+                        <w:t xml:space="preserve">has audiobook in </w:t>
+                      </w:r>
+                      <w:r>
+                        <w:rPr>
+                          <w:u w:val="single"/>
+                        </w:rPr>
+                        <w:t>temporary storage.</w:t>
+                      </w:r>
+                    </w:p>
+                    <w:p>
+                      <w:pPr>
+                        <w:pStyle w:val="NoSpacing"/>
+                        <w:rPr>
+                          <w:u w:val="single"/>
+                        </w:rPr>
+                      </w:pPr>
+                      <w:r>
+                        <w:t xml:space="preserve">Postcondition: </w:t>
+                      </w:r>
+                      <w:r>
+                        <w:rPr>
+                          <w:u w:val="single"/>
+                        </w:rPr>
+                        <w:t>kiosk now holds selected audiobook</w:t>
+                      </w:r>
+                      <w:r>
+                        <w:rPr>
+                          <w:u w:val="single"/>
+                        </w:rPr>
+                        <w:t xml:space="preserve"> in internal storage</w:t>
+                      </w:r>
+                    </w:p>
                     <w:p>
                       <w:pPr>
                         <w:pStyle w:val="NoSpacing"/>
@@ -5068,13 +7299,443 @@
                         <w:rPr>
                           <w:u w:val="single"/>
                         </w:rPr>
-                        <w:t>List of all e</w:t>
-                      </w:r>
-                      <w:r>
-                        <w:rPr>
-                          <w:u w:val="single"/>
-                        </w:rPr>
-                        <w:t>xpired reservations</w:t>
+                        <w:t>&lt;none&gt;</w:t>
+                      </w:r>
+                    </w:p>
+                  </w:txbxContent>
+                </v:textbox>
+                <w10:anchorlock/>
+              </v:shape>
+            </w:pict>
+          </mc:Fallback>
+        </mc:AlternateContent>
+      </w:r>
+    </w:p>
+    <w:p/>
+    <w:p>
+      <w:r>
+        <w:rPr>
+          <w:noProof/>
+        </w:rPr>
+        <mc:AlternateContent>
+          <mc:Choice Requires="wps">
+            <w:drawing>
+              <wp:inline distT="0" distB="0" distL="0" distR="0" wp14:anchorId="7725A586" wp14:editId="7A4C0667">
+                <wp:extent cx="3105150" cy="3076575"/>
+                <wp:effectExtent l="0" t="0" r="19050" b="28575"/>
+                <wp:docPr id="16" name="Snip Single Corner Rectangle 16"/>
+                <wp:cNvGraphicFramePr/>
+                <a:graphic xmlns:a="http://schemas.openxmlformats.org/drawingml/2006/main">
+                  <a:graphicData uri="http://schemas.microsoft.com/office/word/2010/wordprocessingShape">
+                    <wps:wsp>
+                      <wps:cNvSpPr/>
+                      <wps:spPr>
+                        <a:xfrm>
+                          <a:off x="0" y="0"/>
+                          <a:ext cx="3105150" cy="3076575"/>
+                        </a:xfrm>
+                        <a:prstGeom prst="snip1Rect">
+                          <a:avLst/>
+                        </a:prstGeom>
+                      </wps:spPr>
+                      <wps:style>
+                        <a:lnRef idx="2">
+                          <a:schemeClr val="accent1">
+                            <a:shade val="50000"/>
+                          </a:schemeClr>
+                        </a:lnRef>
+                        <a:fillRef idx="1">
+                          <a:schemeClr val="accent1"/>
+                        </a:fillRef>
+                        <a:effectRef idx="0">
+                          <a:schemeClr val="accent1"/>
+                        </a:effectRef>
+                        <a:fontRef idx="minor">
+                          <a:schemeClr val="lt1"/>
+                        </a:fontRef>
+                      </wps:style>
+                      <wps:txbx>
+                        <w:txbxContent>
+                          <w:p>
+                            <w:pPr>
+                              <w:jc w:val="center"/>
+                              <w:rPr>
+                                <w:b/>
+                                <w:sz w:val="24"/>
+                              </w:rPr>
+                            </w:pPr>
+                            <w:r>
+                              <w:rPr>
+                                <w:b/>
+                                <w:sz w:val="24"/>
+                              </w:rPr>
+                              <w:t>System Operation</w:t>
+                            </w:r>
+                          </w:p>
+                          <w:p>
+                            <w:pPr>
+                              <w:pStyle w:val="NoSpacing"/>
+                              <w:rPr>
+                                <w:u w:val="single"/>
+                              </w:rPr>
+                            </w:pPr>
+                            <w:r>
+                              <w:t>Name:</w:t>
+                            </w:r>
+                            <w:r>
+                              <w:t xml:space="preserve"> </w:t>
+                            </w:r>
+                            <w:r>
+                              <w:rPr>
+                                <w:u w:val="single"/>
+                              </w:rPr>
+                              <w:t>System terminates the session</w:t>
+                            </w:r>
+                          </w:p>
+                          <w:p>
+                            <w:pPr>
+                              <w:pStyle w:val="NoSpacing"/>
+                              <w:rPr>
+                                <w:u w:val="single"/>
+                              </w:rPr>
+                            </w:pPr>
+                            <w:r>
+                              <w:t xml:space="preserve">Description: </w:t>
+                            </w:r>
+                            <w:r>
+                              <w:rPr>
+                                <w:u w:val="single"/>
+                              </w:rPr>
+                              <w:t xml:space="preserve">System </w:t>
+                            </w:r>
+                            <w:r>
+                              <w:rPr>
+                                <w:u w:val="single"/>
+                              </w:rPr>
+                              <w:t>no longer services the session, as it has become inactive</w:t>
+                            </w:r>
+                          </w:p>
+                          <w:p>
+                            <w:pPr>
+                              <w:pStyle w:val="NoSpacing"/>
+                              <w:rPr>
+                                <w:u w:val="single"/>
+                              </w:rPr>
+                            </w:pPr>
+                            <w:r>
+                              <w:t xml:space="preserve">Actors: </w:t>
+                            </w:r>
+                            <w:r>
+                              <w:rPr>
+                                <w:u w:val="single"/>
+                              </w:rPr>
+                              <w:t>System</w:t>
+                            </w:r>
+                          </w:p>
+                          <w:p>
+                            <w:pPr>
+                              <w:pStyle w:val="NoSpacing"/>
+                              <w:rPr>
+                                <w:u w:val="single"/>
+                              </w:rPr>
+                            </w:pPr>
+                            <w:r>
+                              <w:t xml:space="preserve">Trigger: </w:t>
+                            </w:r>
+                            <w:r>
+                              <w:rPr>
+                                <w:u w:val="single"/>
+                              </w:rPr>
+                              <w:t>Session times out OR user logs out</w:t>
+                            </w:r>
+                          </w:p>
+                          <w:p>
+                            <w:pPr>
+                              <w:pStyle w:val="NoSpacing"/>
+                              <w:rPr>
+                                <w:u w:val="single"/>
+                              </w:rPr>
+                            </w:pPr>
+                            <w:r>
+                              <w:t xml:space="preserve">Inputs: </w:t>
+                            </w:r>
+                            <w:r>
+                              <w:rPr>
+                                <w:u w:val="single"/>
+                              </w:rPr>
+                              <w:t>&lt;none&gt;</w:t>
+                            </w:r>
+                          </w:p>
+                          <w:p>
+                            <w:pPr>
+                              <w:pStyle w:val="NoSpacing"/>
+                              <w:rPr>
+                                <w:u w:val="single"/>
+                              </w:rPr>
+                            </w:pPr>
+                            <w:r>
+                              <w:t xml:space="preserve">Classes of objects involved: </w:t>
+                            </w:r>
+                            <w:r>
+                              <w:rPr>
+                                <w:u w:val="single"/>
+                              </w:rPr>
+                              <w:t>User, Session</w:t>
+                            </w:r>
+                          </w:p>
+                          <w:p>
+                            <w:pPr>
+                              <w:pStyle w:val="NoSpacing"/>
+                              <w:rPr>
+                                <w:u w:val="single"/>
+                              </w:rPr>
+                            </w:pPr>
+                            <w:r>
+                              <w:t xml:space="preserve">Precondition: </w:t>
+                            </w:r>
+                            <w:r>
+                              <w:rPr>
+                                <w:u w:val="single"/>
+                              </w:rPr>
+                              <w:t>User has active session on kiosk</w:t>
+                            </w:r>
+                          </w:p>
+                          <w:p>
+                            <w:pPr>
+                              <w:pStyle w:val="NoSpacing"/>
+                              <w:rPr>
+                                <w:u w:val="single"/>
+                              </w:rPr>
+                            </w:pPr>
+                            <w:r>
+                              <w:t xml:space="preserve">Postcondition: </w:t>
+                            </w:r>
+                            <w:r>
+                              <w:rPr>
+                                <w:u w:val="single"/>
+                              </w:rPr>
+                              <w:t>User does not have active session on kiosk</w:t>
+                            </w:r>
+                            <w:bookmarkStart w:id="0" w:name="_GoBack"/>
+                            <w:bookmarkEnd w:id="0"/>
+                          </w:p>
+                          <w:p>
+                            <w:pPr>
+                              <w:pStyle w:val="NoSpacing"/>
+                              <w:rPr>
+                                <w:u w:val="single"/>
+                              </w:rPr>
+                            </w:pPr>
+                            <w:r>
+                              <w:t xml:space="preserve">Outputs: </w:t>
+                            </w:r>
+                            <w:r>
+                              <w:rPr>
+                                <w:u w:val="single"/>
+                              </w:rPr>
+                              <w:t>&lt;none&gt;</w:t>
+                            </w:r>
+                          </w:p>
+                        </w:txbxContent>
+                      </wps:txbx>
+                      <wps:bodyPr rot="0" spcFirstLastPara="0" vertOverflow="overflow" horzOverflow="overflow" vert="horz" wrap="square" lIns="91440" tIns="45720" rIns="91440" bIns="45720" numCol="1" spcCol="0" rtlCol="0" fromWordArt="0" anchor="t" anchorCtr="0" forceAA="0" compatLnSpc="1">
+                        <a:prstTxWarp prst="textNoShape">
+                          <a:avLst/>
+                        </a:prstTxWarp>
+                        <a:noAutofit/>
+                      </wps:bodyPr>
+                    </wps:wsp>
+                  </a:graphicData>
+                </a:graphic>
+              </wp:inline>
+            </w:drawing>
+          </mc:Choice>
+          <mc:Fallback>
+            <w:pict>
+              <v:shape w14:anchorId="7725A586" id="Snip Single Corner Rectangle 16" o:spid="_x0000_s1041" style="width:244.5pt;height:242.25pt;visibility:visible;mso-wrap-style:square;mso-left-percent:-10001;mso-top-percent:-10001;mso-position-horizontal:absolute;mso-position-horizontal-relative:char;mso-position-vertical:absolute;mso-position-vertical-relative:line;mso-left-percent:-10001;mso-top-percent:-10001;v-text-anchor:top" coordsize="3105150,3076575" o:spt="100" o:gfxdata="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" adj="-11796480,,5400" path="m,l2592377,r512773,512773l3105150,3076575,,3076575,,xe" fillcolor="#5b9bd5 [3204]" strokecolor="#1f4d78 [1604]" strokeweight="1pt">
+                <v:stroke joinstyle="miter"/>
+                <v:formulas/>
+                <v:path arrowok="t" o:connecttype="custom" o:connectlocs="0,0;2592377,0;3105150,512773;3105150,3076575;0,3076575;0,0" o:connectangles="0,0,0,0,0,0" textboxrect="0,0,3105150,3076575"/>
+                <v:textbox>
+                  <w:txbxContent>
+                    <w:p>
+                      <w:pPr>
+                        <w:jc w:val="center"/>
+                        <w:rPr>
+                          <w:b/>
+                          <w:sz w:val="24"/>
+                        </w:rPr>
+                      </w:pPr>
+                      <w:r>
+                        <w:rPr>
+                          <w:b/>
+                          <w:sz w:val="24"/>
+                        </w:rPr>
+                        <w:t>System Operation</w:t>
+                      </w:r>
+                    </w:p>
+                    <w:p>
+                      <w:pPr>
+                        <w:pStyle w:val="NoSpacing"/>
+                        <w:rPr>
+                          <w:u w:val="single"/>
+                        </w:rPr>
+                      </w:pPr>
+                      <w:r>
+                        <w:t>Name:</w:t>
+                      </w:r>
+                      <w:r>
+                        <w:t xml:space="preserve"> </w:t>
+                      </w:r>
+                      <w:r>
+                        <w:rPr>
+                          <w:u w:val="single"/>
+                        </w:rPr>
+                        <w:t>System terminates the session</w:t>
+                      </w:r>
+                    </w:p>
+                    <w:p>
+                      <w:pPr>
+                        <w:pStyle w:val="NoSpacing"/>
+                        <w:rPr>
+                          <w:u w:val="single"/>
+                        </w:rPr>
+                      </w:pPr>
+                      <w:r>
+                        <w:t xml:space="preserve">Description: </w:t>
+                      </w:r>
+                      <w:r>
+                        <w:rPr>
+                          <w:u w:val="single"/>
+                        </w:rPr>
+                        <w:t xml:space="preserve">System </w:t>
+                      </w:r>
+                      <w:r>
+                        <w:rPr>
+                          <w:u w:val="single"/>
+                        </w:rPr>
+                        <w:t>no longer services the session, as it has become inactive</w:t>
+                      </w:r>
+                    </w:p>
+                    <w:p>
+                      <w:pPr>
+                        <w:pStyle w:val="NoSpacing"/>
+                        <w:rPr>
+                          <w:u w:val="single"/>
+                        </w:rPr>
+                      </w:pPr>
+                      <w:r>
+                        <w:t xml:space="preserve">Actors: </w:t>
+                      </w:r>
+                      <w:r>
+                        <w:rPr>
+                          <w:u w:val="single"/>
+                        </w:rPr>
+                        <w:t>System</w:t>
+                      </w:r>
+                    </w:p>
+                    <w:p>
+                      <w:pPr>
+                        <w:pStyle w:val="NoSpacing"/>
+                        <w:rPr>
+                          <w:u w:val="single"/>
+                        </w:rPr>
+                      </w:pPr>
+                      <w:r>
+                        <w:t xml:space="preserve">Trigger: </w:t>
+                      </w:r>
+                      <w:r>
+                        <w:rPr>
+                          <w:u w:val="single"/>
+                        </w:rPr>
+                        <w:t>Session times out OR user logs out</w:t>
+                      </w:r>
+                    </w:p>
+                    <w:p>
+                      <w:pPr>
+                        <w:pStyle w:val="NoSpacing"/>
+                        <w:rPr>
+                          <w:u w:val="single"/>
+                        </w:rPr>
+                      </w:pPr>
+                      <w:r>
+                        <w:t xml:space="preserve">Inputs: </w:t>
+                      </w:r>
+                      <w:r>
+                        <w:rPr>
+                          <w:u w:val="single"/>
+                        </w:rPr>
+                        <w:t>&lt;none&gt;</w:t>
+                      </w:r>
+                    </w:p>
+                    <w:p>
+                      <w:pPr>
+                        <w:pStyle w:val="NoSpacing"/>
+                        <w:rPr>
+                          <w:u w:val="single"/>
+                        </w:rPr>
+                      </w:pPr>
+                      <w:r>
+                        <w:t xml:space="preserve">Classes of objects involved: </w:t>
+                      </w:r>
+                      <w:r>
+                        <w:rPr>
+                          <w:u w:val="single"/>
+                        </w:rPr>
+                        <w:t>User, Session</w:t>
+                      </w:r>
+                    </w:p>
+                    <w:p>
+                      <w:pPr>
+                        <w:pStyle w:val="NoSpacing"/>
+                        <w:rPr>
+                          <w:u w:val="single"/>
+                        </w:rPr>
+                      </w:pPr>
+                      <w:r>
+                        <w:t xml:space="preserve">Precondition: </w:t>
+                      </w:r>
+                      <w:r>
+                        <w:rPr>
+                          <w:u w:val="single"/>
+                        </w:rPr>
+                        <w:t>User has active session on kiosk</w:t>
+                      </w:r>
+                    </w:p>
+                    <w:p>
+                      <w:pPr>
+                        <w:pStyle w:val="NoSpacing"/>
+                        <w:rPr>
+                          <w:u w:val="single"/>
+                        </w:rPr>
+                      </w:pPr>
+                      <w:r>
+                        <w:t xml:space="preserve">Postcondition: </w:t>
+                      </w:r>
+                      <w:r>
+                        <w:rPr>
+                          <w:u w:val="single"/>
+                        </w:rPr>
+                        <w:t>User does not have active session on kiosk</w:t>
+                      </w:r>
+                      <w:bookmarkStart w:id="1" w:name="_GoBack"/>
+                      <w:bookmarkEnd w:id="1"/>
+                    </w:p>
+                    <w:p>
+                      <w:pPr>
+                        <w:pStyle w:val="NoSpacing"/>
+                        <w:rPr>
+                          <w:u w:val="single"/>
+                        </w:rPr>
+                      </w:pPr>
+                      <w:r>
+                        <w:t xml:space="preserve">Outputs: </w:t>
+                      </w:r>
+                      <w:r>
+                        <w:rPr>
+                          <w:u w:val="single"/>
+                        </w:rPr>
+                        <w:t>&lt;none&gt;</w:t>
                       </w:r>
                     </w:p>
                   </w:txbxContent>
@@ -5400,6 +8061,92 @@
     </w:lvl>
   </w:abstractNum>
   <w:abstractNum w:abstractNumId="1" w15:restartNumberingAfterBreak="0">
+    <w:nsid w:val="37660D7C"/>
+    <w:multiLevelType w:val="hybridMultilevel"/>
+    <w:tmpl w:val="0854E6AE"/>
+    <w:lvl w:ilvl="0" w:tplc="0409000F">
+      <w:start w:val="1"/>
+      <w:numFmt w:val="decimal"/>
+      <w:lvlText w:val="%1."/>
+      <w:lvlJc w:val="left"/>
+      <w:pPr>
+        <w:ind w:left="720" w:hanging="360"/>
+      </w:pPr>
+    </w:lvl>
+    <w:lvl w:ilvl="1" w:tplc="04090019" w:tentative="1">
+      <w:start w:val="1"/>
+      <w:numFmt w:val="lowerLetter"/>
+      <w:lvlText w:val="%2."/>
+      <w:lvlJc w:val="left"/>
+      <w:pPr>
+        <w:ind w:left="1440" w:hanging="360"/>
+      </w:pPr>
+    </w:lvl>
+    <w:lvl w:ilvl="2" w:tplc="0409001B" w:tentative="1">
+      <w:start w:val="1"/>
+      <w:numFmt w:val="lowerRoman"/>
+      <w:lvlText w:val="%3."/>
+      <w:lvlJc w:val="right"/>
+      <w:pPr>
+        <w:ind w:left="2160" w:hanging="180"/>
+      </w:pPr>
+    </w:lvl>
+    <w:lvl w:ilvl="3" w:tplc="0409000F" w:tentative="1">
+      <w:start w:val="1"/>
+      <w:numFmt w:val="decimal"/>
+      <w:lvlText w:val="%4."/>
+      <w:lvlJc w:val="left"/>
+      <w:pPr>
+        <w:ind w:left="2880" w:hanging="360"/>
+      </w:pPr>
+    </w:lvl>
+    <w:lvl w:ilvl="4" w:tplc="04090019" w:tentative="1">
+      <w:start w:val="1"/>
+      <w:numFmt w:val="lowerLetter"/>
+      <w:lvlText w:val="%5."/>
+      <w:lvlJc w:val="left"/>
+      <w:pPr>
+        <w:ind w:left="3600" w:hanging="360"/>
+      </w:pPr>
+    </w:lvl>
+    <w:lvl w:ilvl="5" w:tplc="0409001B" w:tentative="1">
+      <w:start w:val="1"/>
+      <w:numFmt w:val="lowerRoman"/>
+      <w:lvlText w:val="%6."/>
+      <w:lvlJc w:val="right"/>
+      <w:pPr>
+        <w:ind w:left="4320" w:hanging="180"/>
+      </w:pPr>
+    </w:lvl>
+    <w:lvl w:ilvl="6" w:tplc="0409000F" w:tentative="1">
+      <w:start w:val="1"/>
+      <w:numFmt w:val="decimal"/>
+      <w:lvlText w:val="%7."/>
+      <w:lvlJc w:val="left"/>
+      <w:pPr>
+        <w:ind w:left="5040" w:hanging="360"/>
+      </w:pPr>
+    </w:lvl>
+    <w:lvl w:ilvl="7" w:tplc="04090019" w:tentative="1">
+      <w:start w:val="1"/>
+      <w:numFmt w:val="lowerLetter"/>
+      <w:lvlText w:val="%8."/>
+      <w:lvlJc w:val="left"/>
+      <w:pPr>
+        <w:ind w:left="5760" w:hanging="360"/>
+      </w:pPr>
+    </w:lvl>
+    <w:lvl w:ilvl="8" w:tplc="0409001B" w:tentative="1">
+      <w:start w:val="1"/>
+      <w:numFmt w:val="lowerRoman"/>
+      <w:lvlText w:val="%9."/>
+      <w:lvlJc w:val="right"/>
+      <w:pPr>
+        <w:ind w:left="6480" w:hanging="180"/>
+      </w:pPr>
+    </w:lvl>
+  </w:abstractNum>
+  <w:abstractNum w:abstractNumId="2" w15:restartNumberingAfterBreak="0">
     <w:nsid w:val="40140D8A"/>
     <w:multiLevelType w:val="hybridMultilevel"/>
     <w:tmpl w:val="DE680066"/>
@@ -5512,7 +8259,93 @@
       </w:rPr>
     </w:lvl>
   </w:abstractNum>
-  <w:abstractNum w:abstractNumId="2" w15:restartNumberingAfterBreak="0">
+  <w:abstractNum w:abstractNumId="3" w15:restartNumberingAfterBreak="0">
+    <w:nsid w:val="4D6D032D"/>
+    <w:multiLevelType w:val="hybridMultilevel"/>
+    <w:tmpl w:val="1E8EAE08"/>
+    <w:lvl w:ilvl="0" w:tplc="0409000F">
+      <w:start w:val="1"/>
+      <w:numFmt w:val="decimal"/>
+      <w:lvlText w:val="%1."/>
+      <w:lvlJc w:val="left"/>
+      <w:pPr>
+        <w:ind w:left="720" w:hanging="360"/>
+      </w:pPr>
+    </w:lvl>
+    <w:lvl w:ilvl="1" w:tplc="04090019" w:tentative="1">
+      <w:start w:val="1"/>
+      <w:numFmt w:val="lowerLetter"/>
+      <w:lvlText w:val="%2."/>
+      <w:lvlJc w:val="left"/>
+      <w:pPr>
+        <w:ind w:left="1440" w:hanging="360"/>
+      </w:pPr>
+    </w:lvl>
+    <w:lvl w:ilvl="2" w:tplc="0409001B" w:tentative="1">
+      <w:start w:val="1"/>
+      <w:numFmt w:val="lowerRoman"/>
+      <w:lvlText w:val="%3."/>
+      <w:lvlJc w:val="right"/>
+      <w:pPr>
+        <w:ind w:left="2160" w:hanging="180"/>
+      </w:pPr>
+    </w:lvl>
+    <w:lvl w:ilvl="3" w:tplc="0409000F" w:tentative="1">
+      <w:start w:val="1"/>
+      <w:numFmt w:val="decimal"/>
+      <w:lvlText w:val="%4."/>
+      <w:lvlJc w:val="left"/>
+      <w:pPr>
+        <w:ind w:left="2880" w:hanging="360"/>
+      </w:pPr>
+    </w:lvl>
+    <w:lvl w:ilvl="4" w:tplc="04090019" w:tentative="1">
+      <w:start w:val="1"/>
+      <w:numFmt w:val="lowerLetter"/>
+      <w:lvlText w:val="%5."/>
+      <w:lvlJc w:val="left"/>
+      <w:pPr>
+        <w:ind w:left="3600" w:hanging="360"/>
+      </w:pPr>
+    </w:lvl>
+    <w:lvl w:ilvl="5" w:tplc="0409001B" w:tentative="1">
+      <w:start w:val="1"/>
+      <w:numFmt w:val="lowerRoman"/>
+      <w:lvlText w:val="%6."/>
+      <w:lvlJc w:val="right"/>
+      <w:pPr>
+        <w:ind w:left="4320" w:hanging="180"/>
+      </w:pPr>
+    </w:lvl>
+    <w:lvl w:ilvl="6" w:tplc="0409000F" w:tentative="1">
+      <w:start w:val="1"/>
+      <w:numFmt w:val="decimal"/>
+      <w:lvlText w:val="%7."/>
+      <w:lvlJc w:val="left"/>
+      <w:pPr>
+        <w:ind w:left="5040" w:hanging="360"/>
+      </w:pPr>
+    </w:lvl>
+    <w:lvl w:ilvl="7" w:tplc="04090019" w:tentative="1">
+      <w:start w:val="1"/>
+      <w:numFmt w:val="lowerLetter"/>
+      <w:lvlText w:val="%8."/>
+      <w:lvlJc w:val="left"/>
+      <w:pPr>
+        <w:ind w:left="5760" w:hanging="360"/>
+      </w:pPr>
+    </w:lvl>
+    <w:lvl w:ilvl="8" w:tplc="0409001B" w:tentative="1">
+      <w:start w:val="1"/>
+      <w:numFmt w:val="lowerRoman"/>
+      <w:lvlText w:val="%9."/>
+      <w:lvlJc w:val="right"/>
+      <w:pPr>
+        <w:ind w:left="6480" w:hanging="180"/>
+      </w:pPr>
+    </w:lvl>
+  </w:abstractNum>
+  <w:abstractNum w:abstractNumId="4" w15:restartNumberingAfterBreak="0">
     <w:nsid w:val="51A43866"/>
     <w:multiLevelType w:val="hybridMultilevel"/>
     <w:tmpl w:val="ADE00622"/>
@@ -5625,7 +8458,7 @@
       </w:rPr>
     </w:lvl>
   </w:abstractNum>
-  <w:abstractNum w:abstractNumId="3" w15:restartNumberingAfterBreak="0">
+  <w:abstractNum w:abstractNumId="5" w15:restartNumberingAfterBreak="0">
     <w:nsid w:val="65F5230F"/>
     <w:multiLevelType w:val="hybridMultilevel"/>
     <w:tmpl w:val="C38C4AEE"/>
@@ -5739,16 +8572,22 @@
     </w:lvl>
   </w:abstractNum>
   <w:num w:numId="1">
-    <w:abstractNumId w:val="1"/>
+    <w:abstractNumId w:val="2"/>
   </w:num>
   <w:num w:numId="2">
     <w:abstractNumId w:val="0"/>
   </w:num>
   <w:num w:numId="3">
-    <w:abstractNumId w:val="2"/>
+    <w:abstractNumId w:val="4"/>
   </w:num>
   <w:num w:numId="4">
+    <w:abstractNumId w:val="5"/>
+  </w:num>
+  <w:num w:numId="5">
     <w:abstractNumId w:val="3"/>
+  </w:num>
+  <w:num w:numId="6">
+    <w:abstractNumId w:val="1"/>
   </w:num>
 </w:numbering>
 </file>

</xml_diff>